<commit_message>
Updates to wording on 2.04 and 2.07
</commit_message>
<xml_diff>
--- a/units/2_unit/04_lesson/lab.docx
+++ b/units/2_unit/04_lesson/lab.docx
@@ -1,739 +1,1102 @@
 
 <file path=word/document.xml><?xml version="1.0" encoding="utf-8"?>
-<w:document xmlns:w="http://schemas.openxmlformats.org/wordprocessingml/2006/main" xmlns:m="http://schemas.openxmlformats.org/officeDocument/2006/math" xmlns:r="http://schemas.openxmlformats.org/officeDocument/2006/relationships" xmlns:o="urn:schemas-microsoft-com:office:office" xmlns:v="urn:schemas-microsoft-com:vml" xmlns:w10="urn:schemas-microsoft-com:office:word" xmlns:a="http://schemas.openxmlformats.org/drawingml/2006/main" xmlns:pic="http://schemas.openxmlformats.org/drawingml/2006/picture" xmlns:wp="http://schemas.openxmlformats.org/drawingml/2006/wordprocessingDrawing">
+<w:document xmlns:wpc="http://schemas.microsoft.com/office/word/2010/wordprocessingCanvas" xmlns:cx="http://schemas.microsoft.com/office/drawing/2014/chartex" xmlns:cx1="http://schemas.microsoft.com/office/drawing/2015/9/8/chartex" xmlns:cx2="http://schemas.microsoft.com/office/drawing/2015/10/21/chartex" xmlns:cx3="http://schemas.microsoft.com/office/drawing/2016/5/9/chartex" xmlns:cx4="http://schemas.microsoft.com/office/drawing/2016/5/10/chartex" xmlns:cx5="http://schemas.microsoft.com/office/drawing/2016/5/11/chartex" xmlns:cx6="http://schemas.microsoft.com/office/drawing/2016/5/12/chartex" xmlns:cx7="http://schemas.microsoft.com/office/drawing/2016/5/13/chartex" xmlns:cx8="http://schemas.microsoft.com/office/drawing/2016/5/14/chartex" xmlns:mc="http://schemas.openxmlformats.org/markup-compatibility/2006" xmlns:aink="http://schemas.microsoft.com/office/drawing/2016/ink" xmlns:am3d="http://schemas.microsoft.com/office/drawing/2017/model3d" xmlns:o="urn:schemas-microsoft-com:office:office" xmlns:r="http://schemas.openxmlformats.org/officeDocument/2006/relationships" xmlns:m="http://schemas.openxmlformats.org/officeDocument/2006/math" xmlns:v="urn:schemas-microsoft-com:vml" xmlns:wp14="http://schemas.microsoft.com/office/word/2010/wordprocessingDrawing" xmlns:wp="http://schemas.openxmlformats.org/drawingml/2006/wordprocessingDrawing" xmlns:w10="urn:schemas-microsoft-com:office:word" xmlns:w="http://schemas.openxmlformats.org/wordprocessingml/2006/main" xmlns:w14="http://schemas.microsoft.com/office/word/2010/wordml" xmlns:w15="http://schemas.microsoft.com/office/word/2012/wordml" xmlns:w16cex="http://schemas.microsoft.com/office/word/2018/wordml/cex" xmlns:w16cid="http://schemas.microsoft.com/office/word/2016/wordml/cid" xmlns:w16="http://schemas.microsoft.com/office/word/2018/wordml" xmlns:w16se="http://schemas.microsoft.com/office/word/2015/wordml/symex" xmlns:wpg="http://schemas.microsoft.com/office/word/2010/wordprocessingGroup" xmlns:wpi="http://schemas.microsoft.com/office/word/2010/wordprocessingInk" xmlns:wne="http://schemas.microsoft.com/office/word/2006/wordml" xmlns:wps="http://schemas.microsoft.com/office/word/2010/wordprocessingShape" mc:Ignorable="w14 w15 w16se w16cid w16 w16cex wp14">
   <w:body>
     <w:p>
       <w:pPr>
         <w:pStyle w:val="Heading1"/>
-      </w:pPr>
-      <w:bookmarkStart w:id="20" w:name="lab-2.04---food-chooser"/>
-      <w:r>
-        <w:t xml:space="preserve">Lab 2.04 - Food Chooser</w:t>
-      </w:r>
-      <w:bookmarkEnd w:id="20"/>
+        <w:spacing w:before="0"/>
+      </w:pPr>
+      <w:bookmarkStart w:id="0" w:name="lab-2.04---food-chooser"/>
+      <w:r>
+        <w:t>Lab 2.04 - Food Chooser</w:t>
+      </w:r>
+      <w:bookmarkEnd w:id="0"/>
     </w:p>
     <w:p>
       <w:pPr>
         <w:pStyle w:val="Heading2"/>
       </w:pPr>
-      <w:bookmarkStart w:id="21" w:name="in-your-notebook"/>
-      <w:r>
-        <w:t xml:space="preserve">1. In your notebook</w:t>
-      </w:r>
-      <w:bookmarkEnd w:id="21"/>
+      <w:bookmarkStart w:id="1" w:name="in-your-notebook"/>
+      <w:r>
+        <w:t>1. In your notebook</w:t>
+      </w:r>
+      <w:bookmarkEnd w:id="1"/>
     </w:p>
     <w:p>
       <w:pPr>
-        <w:pStyle w:val="FirstParagraph"/>
-      </w:pPr>
-      <w:r>
-        <w:t xml:space="preserve">For each example below, predict what will be printed. Next, run the program and confirm what was output.</w:t>
+        <w:pStyle w:val="Heading3"/>
+        <w:rPr>
+          <w:rFonts w:asciiTheme="minorHAnsi" w:eastAsiaTheme="minorEastAsia" w:hAnsiTheme="minorHAnsi" w:cstheme="minorBidi"/>
+          <w:color w:val="auto"/>
+          <w:sz w:val="20"/>
+          <w:szCs w:val="20"/>
+        </w:rPr>
+      </w:pPr>
+      <w:bookmarkStart w:id="2" w:name="example-1"/>
+      <w:r>
+        <w:rPr>
+          <w:rFonts w:asciiTheme="minorHAnsi" w:eastAsiaTheme="minorEastAsia" w:hAnsiTheme="minorHAnsi" w:cstheme="minorBidi"/>
+          <w:color w:val="auto"/>
+          <w:sz w:val="20"/>
+          <w:szCs w:val="20"/>
+        </w:rPr>
+        <w:t>For each example below, predict what will be printed. Run the program and write down the output in your notebook.</w:t>
       </w:r>
     </w:p>
     <w:p>
       <w:pPr>
         <w:pStyle w:val="Heading3"/>
-      </w:pPr>
-      <w:bookmarkStart w:id="22" w:name="example-1"/>
-      <w:r>
-        <w:t xml:space="preserve">Example 1</w:t>
-      </w:r>
-      <w:bookmarkEnd w:id="22"/>
+        <w:ind w:left="720"/>
+      </w:pPr>
+      <w:r>
+        <w:t>Example 1</w:t>
+      </w:r>
+      <w:bookmarkEnd w:id="2"/>
     </w:p>
     <w:p>
       <w:pPr>
         <w:pStyle w:val="SourceCode"/>
-      </w:pPr>
-      <w:r>
-        <w:rPr>
-          <w:rStyle w:val="NormalTok"/>
-        </w:rPr>
-        <w:t xml:space="preserve">    a </w:t>
+        <w:ind w:left="1440"/>
+        <w:rPr>
+          <w:rFonts w:ascii="Courier New" w:hAnsi="Courier New" w:cs="Courier New"/>
+          <w:b/>
+          <w:bCs/>
+        </w:rPr>
+      </w:pPr>
+      <w:r>
+        <w:rPr>
+          <w:rStyle w:val="NormalTok"/>
+          <w:rFonts w:ascii="Courier New" w:hAnsi="Courier New" w:cs="Courier New"/>
+          <w:b w:val="0"/>
+          <w:bCs w:val="0"/>
+        </w:rPr>
+        <w:t xml:space="preserve">a </w:t>
       </w:r>
       <w:r>
         <w:rPr>
           <w:rStyle w:val="OperatorTok"/>
-        </w:rPr>
-        <w:t xml:space="preserve">=</w:t>
-      </w:r>
-      <w:r>
-        <w:rPr>
-          <w:rStyle w:val="NormalTok"/>
+          <w:rFonts w:ascii="Courier New" w:hAnsi="Courier New" w:cs="Courier New"/>
+          <w:b w:val="0"/>
+          <w:bCs w:val="0"/>
+        </w:rPr>
+        <w:t>=</w:t>
+      </w:r>
+      <w:r>
+        <w:rPr>
+          <w:rStyle w:val="NormalTok"/>
+          <w:rFonts w:ascii="Courier New" w:hAnsi="Courier New" w:cs="Courier New"/>
+          <w:b w:val="0"/>
+          <w:bCs w:val="0"/>
         </w:rPr>
         <w:t xml:space="preserve"> [</w:t>
       </w:r>
       <w:r>
         <w:rPr>
           <w:rStyle w:val="StringTok"/>
-        </w:rPr>
-        <w:t xml:space="preserve">'a'</w:t>
-      </w:r>
-      <w:r>
-        <w:rPr>
-          <w:rStyle w:val="NormalTok"/>
+          <w:rFonts w:ascii="Courier New" w:hAnsi="Courier New" w:cs="Courier New"/>
+          <w:b w:val="0"/>
+          <w:bCs w:val="0"/>
+        </w:rPr>
+        <w:t>'a'</w:t>
+      </w:r>
+      <w:r>
+        <w:rPr>
+          <w:rStyle w:val="NormalTok"/>
+          <w:rFonts w:ascii="Courier New" w:hAnsi="Courier New" w:cs="Courier New"/>
+          <w:b w:val="0"/>
+          <w:bCs w:val="0"/>
         </w:rPr>
         <w:t xml:space="preserve">, </w:t>
       </w:r>
       <w:r>
         <w:rPr>
           <w:rStyle w:val="StringTok"/>
-        </w:rPr>
-        <w:t xml:space="preserve">'b'</w:t>
-      </w:r>
-      <w:r>
-        <w:rPr>
-          <w:rStyle w:val="NormalTok"/>
+          <w:rFonts w:ascii="Courier New" w:hAnsi="Courier New" w:cs="Courier New"/>
+          <w:b w:val="0"/>
+          <w:bCs w:val="0"/>
+        </w:rPr>
+        <w:t>'b'</w:t>
+      </w:r>
+      <w:r>
+        <w:rPr>
+          <w:rStyle w:val="NormalTok"/>
+          <w:rFonts w:ascii="Courier New" w:hAnsi="Courier New" w:cs="Courier New"/>
+          <w:b w:val="0"/>
+          <w:bCs w:val="0"/>
         </w:rPr>
         <w:t xml:space="preserve">, </w:t>
       </w:r>
       <w:r>
         <w:rPr>
           <w:rStyle w:val="StringTok"/>
-        </w:rPr>
-        <w:t xml:space="preserve">'c'</w:t>
-      </w:r>
-      <w:r>
-        <w:rPr>
-          <w:rStyle w:val="NormalTok"/>
+          <w:rFonts w:ascii="Courier New" w:hAnsi="Courier New" w:cs="Courier New"/>
+          <w:b w:val="0"/>
+          <w:bCs w:val="0"/>
+        </w:rPr>
+        <w:t>'c'</w:t>
+      </w:r>
+      <w:r>
+        <w:rPr>
+          <w:rStyle w:val="NormalTok"/>
+          <w:rFonts w:ascii="Courier New" w:hAnsi="Courier New" w:cs="Courier New"/>
+          <w:b w:val="0"/>
+          <w:bCs w:val="0"/>
         </w:rPr>
         <w:t xml:space="preserve">, </w:t>
       </w:r>
       <w:r>
         <w:rPr>
           <w:rStyle w:val="StringTok"/>
-        </w:rPr>
-        <w:t xml:space="preserve">'d'</w:t>
-      </w:r>
-      <w:r>
-        <w:rPr>
-          <w:rStyle w:val="NormalTok"/>
+          <w:rFonts w:ascii="Courier New" w:hAnsi="Courier New" w:cs="Courier New"/>
+          <w:b w:val="0"/>
+          <w:bCs w:val="0"/>
+        </w:rPr>
+        <w:t>'d'</w:t>
+      </w:r>
+      <w:r>
+        <w:rPr>
+          <w:rStyle w:val="NormalTok"/>
+          <w:rFonts w:ascii="Courier New" w:hAnsi="Courier New" w:cs="Courier New"/>
+          <w:b w:val="0"/>
+          <w:bCs w:val="0"/>
         </w:rPr>
         <w:t xml:space="preserve">, </w:t>
       </w:r>
       <w:r>
         <w:rPr>
           <w:rStyle w:val="StringTok"/>
-        </w:rPr>
-        <w:t xml:space="preserve">'e'</w:t>
-      </w:r>
-      <w:r>
-        <w:rPr>
-          <w:rStyle w:val="NormalTok"/>
-        </w:rPr>
-        <w:t xml:space="preserve">]</w:t>
-      </w:r>
-      <w:r>
+          <w:rFonts w:ascii="Courier New" w:hAnsi="Courier New" w:cs="Courier New"/>
+          <w:b w:val="0"/>
+          <w:bCs w:val="0"/>
+        </w:rPr>
+        <w:t>'e'</w:t>
+      </w:r>
+      <w:r>
+        <w:rPr>
+          <w:rStyle w:val="NormalTok"/>
+          <w:rFonts w:ascii="Courier New" w:hAnsi="Courier New" w:cs="Courier New"/>
+          <w:b w:val="0"/>
+          <w:bCs w:val="0"/>
+        </w:rPr>
+        <w:t>]</w:t>
+      </w:r>
+      <w:r>
+        <w:rPr>
+          <w:rFonts w:ascii="Courier New" w:hAnsi="Courier New" w:cs="Courier New"/>
+          <w:b/>
+          <w:bCs/>
+        </w:rPr>
         <w:br/>
       </w:r>
       <w:r>
         <w:rPr>
-          <w:rStyle w:val="NormalTok"/>
-        </w:rPr>
-        <w:t xml:space="preserve">    </w:t>
-      </w:r>
-      <w:r>
-        <w:rPr>
           <w:rStyle w:val="BuiltInTok"/>
-        </w:rPr>
-        <w:t xml:space="preserve">print</w:t>
-      </w:r>
-      <w:r>
-        <w:rPr>
-          <w:rStyle w:val="NormalTok"/>
-        </w:rPr>
-        <w:t xml:space="preserve">(a[</w:t>
+          <w:rFonts w:ascii="Courier New" w:hAnsi="Courier New" w:cs="Courier New"/>
+          <w:b w:val="0"/>
+          <w:bCs w:val="0"/>
+        </w:rPr>
+        <w:t>p</w:t>
+      </w:r>
+      <w:r>
+        <w:rPr>
+          <w:rStyle w:val="BuiltInTok"/>
+          <w:rFonts w:ascii="Courier New" w:hAnsi="Courier New" w:cs="Courier New"/>
+          <w:b w:val="0"/>
+          <w:bCs w:val="0"/>
+        </w:rPr>
+        <w:t>rint</w:t>
+      </w:r>
+      <w:r>
+        <w:rPr>
+          <w:rStyle w:val="NormalTok"/>
+          <w:rFonts w:ascii="Courier New" w:hAnsi="Courier New" w:cs="Courier New"/>
+          <w:b w:val="0"/>
+          <w:bCs w:val="0"/>
+        </w:rPr>
+        <w:t>(a[</w:t>
       </w:r>
       <w:r>
         <w:rPr>
           <w:rStyle w:val="DecValTok"/>
-        </w:rPr>
-        <w:t xml:space="preserve">0</w:t>
-      </w:r>
-      <w:r>
-        <w:rPr>
-          <w:rStyle w:val="NormalTok"/>
-        </w:rPr>
-        <w:t xml:space="preserve">])</w:t>
-      </w:r>
-      <w:r>
+          <w:rFonts w:ascii="Courier New" w:hAnsi="Courier New" w:cs="Courier New"/>
+          <w:b w:val="0"/>
+          <w:bCs w:val="0"/>
+        </w:rPr>
+        <w:t>0</w:t>
+      </w:r>
+      <w:r>
+        <w:rPr>
+          <w:rStyle w:val="NormalTok"/>
+          <w:rFonts w:ascii="Courier New" w:hAnsi="Courier New" w:cs="Courier New"/>
+          <w:b w:val="0"/>
+          <w:bCs w:val="0"/>
+        </w:rPr>
+        <w:t>])</w:t>
+      </w:r>
+      <w:r>
+        <w:rPr>
+          <w:rFonts w:ascii="Courier New" w:hAnsi="Courier New" w:cs="Courier New"/>
+          <w:b/>
+          <w:bCs/>
+        </w:rPr>
         <w:br/>
       </w:r>
       <w:r>
         <w:rPr>
-          <w:rStyle w:val="NormalTok"/>
-        </w:rPr>
-        <w:t xml:space="preserve">    </w:t>
-      </w:r>
-      <w:r>
-        <w:rPr>
           <w:rStyle w:val="BuiltInTok"/>
-        </w:rPr>
-        <w:t xml:space="preserve">print</w:t>
-      </w:r>
-      <w:r>
-        <w:rPr>
-          <w:rStyle w:val="NormalTok"/>
-        </w:rPr>
-        <w:t xml:space="preserve">(a[</w:t>
-      </w:r>
+          <w:rFonts w:ascii="Courier New" w:hAnsi="Courier New" w:cs="Courier New"/>
+          <w:b w:val="0"/>
+          <w:bCs w:val="0"/>
+        </w:rPr>
+        <w:t>print</w:t>
+      </w:r>
+      <w:r>
+        <w:rPr>
+          <w:rStyle w:val="NormalTok"/>
+          <w:rFonts w:ascii="Courier New" w:hAnsi="Courier New" w:cs="Courier New"/>
+          <w:b w:val="0"/>
+          <w:bCs w:val="0"/>
+        </w:rPr>
+        <w:t>(</w:t>
+      </w:r>
+      <w:proofErr w:type="gramStart"/>
+      <w:r>
+        <w:rPr>
+          <w:rStyle w:val="NormalTok"/>
+          <w:rFonts w:ascii="Courier New" w:hAnsi="Courier New" w:cs="Courier New"/>
+          <w:b w:val="0"/>
+          <w:bCs w:val="0"/>
+        </w:rPr>
+        <w:t>a[</w:t>
+      </w:r>
+      <w:proofErr w:type="gramEnd"/>
       <w:r>
         <w:rPr>
           <w:rStyle w:val="DecValTok"/>
-        </w:rPr>
-        <w:t xml:space="preserve">3</w:t>
-      </w:r>
-      <w:r>
-        <w:rPr>
-          <w:rStyle w:val="NormalTok"/>
-        </w:rPr>
-        <w:t xml:space="preserve">])</w:t>
+          <w:rFonts w:ascii="Courier New" w:hAnsi="Courier New" w:cs="Courier New"/>
+          <w:b w:val="0"/>
+          <w:bCs w:val="0"/>
+        </w:rPr>
+        <w:t>3</w:t>
+      </w:r>
+      <w:r>
+        <w:rPr>
+          <w:rStyle w:val="NormalTok"/>
+          <w:rFonts w:ascii="Courier New" w:hAnsi="Courier New" w:cs="Courier New"/>
+          <w:b w:val="0"/>
+          <w:bCs w:val="0"/>
+        </w:rPr>
+        <w:t>])</w:t>
       </w:r>
     </w:p>
     <w:p>
       <w:pPr>
         <w:pStyle w:val="Heading3"/>
-      </w:pPr>
-      <w:bookmarkStart w:id="23" w:name="example-2"/>
-      <w:r>
-        <w:t xml:space="preserve">Example 2</w:t>
-      </w:r>
-      <w:bookmarkEnd w:id="23"/>
+        <w:ind w:left="720"/>
+      </w:pPr>
+      <w:bookmarkStart w:id="3" w:name="example-2"/>
+      <w:r>
+        <w:t>Example 2</w:t>
+      </w:r>
+      <w:bookmarkEnd w:id="3"/>
     </w:p>
     <w:p>
       <w:pPr>
         <w:pStyle w:val="SourceCode"/>
-      </w:pPr>
-      <w:r>
-        <w:rPr>
-          <w:rStyle w:val="NormalTok"/>
-        </w:rPr>
-        <w:t xml:space="preserve">    a </w:t>
+        <w:ind w:left="1440"/>
+        <w:rPr>
+          <w:rFonts w:ascii="Courier New" w:hAnsi="Courier New" w:cs="Courier New"/>
+          <w:b/>
+          <w:bCs/>
+        </w:rPr>
+      </w:pPr>
+      <w:r>
+        <w:rPr>
+          <w:rStyle w:val="NormalTok"/>
+          <w:rFonts w:ascii="Courier New" w:hAnsi="Courier New" w:cs="Courier New"/>
+          <w:b w:val="0"/>
+          <w:bCs w:val="0"/>
+        </w:rPr>
+        <w:t xml:space="preserve">a </w:t>
       </w:r>
       <w:r>
         <w:rPr>
           <w:rStyle w:val="OperatorTok"/>
-        </w:rPr>
-        <w:t xml:space="preserve">=</w:t>
-      </w:r>
-      <w:r>
-        <w:rPr>
-          <w:rStyle w:val="NormalTok"/>
+          <w:rFonts w:ascii="Courier New" w:hAnsi="Courier New" w:cs="Courier New"/>
+          <w:b w:val="0"/>
+          <w:bCs w:val="0"/>
+        </w:rPr>
+        <w:t>=</w:t>
+      </w:r>
+      <w:r>
+        <w:rPr>
+          <w:rStyle w:val="NormalTok"/>
+          <w:rFonts w:ascii="Courier New" w:hAnsi="Courier New" w:cs="Courier New"/>
+          <w:b w:val="0"/>
+          <w:bCs w:val="0"/>
         </w:rPr>
         <w:t xml:space="preserve"> [</w:t>
       </w:r>
       <w:r>
         <w:rPr>
           <w:rStyle w:val="StringTok"/>
-        </w:rPr>
-        <w:t xml:space="preserve">'a'</w:t>
-      </w:r>
-      <w:r>
-        <w:rPr>
-          <w:rStyle w:val="NormalTok"/>
+          <w:rFonts w:ascii="Courier New" w:hAnsi="Courier New" w:cs="Courier New"/>
+          <w:b w:val="0"/>
+          <w:bCs w:val="0"/>
+        </w:rPr>
+        <w:t>'a'</w:t>
+      </w:r>
+      <w:r>
+        <w:rPr>
+          <w:rStyle w:val="NormalTok"/>
+          <w:rFonts w:ascii="Courier New" w:hAnsi="Courier New" w:cs="Courier New"/>
+          <w:b w:val="0"/>
+          <w:bCs w:val="0"/>
         </w:rPr>
         <w:t xml:space="preserve">, </w:t>
       </w:r>
       <w:r>
         <w:rPr>
           <w:rStyle w:val="StringTok"/>
-        </w:rPr>
-        <w:t xml:space="preserve">'b'</w:t>
-      </w:r>
-      <w:r>
-        <w:rPr>
-          <w:rStyle w:val="NormalTok"/>
+          <w:rFonts w:ascii="Courier New" w:hAnsi="Courier New" w:cs="Courier New"/>
+          <w:b w:val="0"/>
+          <w:bCs w:val="0"/>
+        </w:rPr>
+        <w:t>'b'</w:t>
+      </w:r>
+      <w:r>
+        <w:rPr>
+          <w:rStyle w:val="NormalTok"/>
+          <w:rFonts w:ascii="Courier New" w:hAnsi="Courier New" w:cs="Courier New"/>
+          <w:b w:val="0"/>
+          <w:bCs w:val="0"/>
         </w:rPr>
         <w:t xml:space="preserve">, </w:t>
       </w:r>
       <w:r>
         <w:rPr>
           <w:rStyle w:val="StringTok"/>
-        </w:rPr>
-        <w:t xml:space="preserve">'c'</w:t>
-      </w:r>
-      <w:r>
-        <w:rPr>
-          <w:rStyle w:val="NormalTok"/>
+          <w:rFonts w:ascii="Courier New" w:hAnsi="Courier New" w:cs="Courier New"/>
+          <w:b w:val="0"/>
+          <w:bCs w:val="0"/>
+        </w:rPr>
+        <w:t>'c'</w:t>
+      </w:r>
+      <w:r>
+        <w:rPr>
+          <w:rStyle w:val="NormalTok"/>
+          <w:rFonts w:ascii="Courier New" w:hAnsi="Courier New" w:cs="Courier New"/>
+          <w:b w:val="0"/>
+          <w:bCs w:val="0"/>
         </w:rPr>
         <w:t xml:space="preserve">, </w:t>
       </w:r>
       <w:r>
         <w:rPr>
           <w:rStyle w:val="StringTok"/>
-        </w:rPr>
-        <w:t xml:space="preserve">'d'</w:t>
-      </w:r>
-      <w:r>
-        <w:rPr>
-          <w:rStyle w:val="NormalTok"/>
+          <w:rFonts w:ascii="Courier New" w:hAnsi="Courier New" w:cs="Courier New"/>
+          <w:b w:val="0"/>
+          <w:bCs w:val="0"/>
+        </w:rPr>
+        <w:t>'d'</w:t>
+      </w:r>
+      <w:r>
+        <w:rPr>
+          <w:rStyle w:val="NormalTok"/>
+          <w:rFonts w:ascii="Courier New" w:hAnsi="Courier New" w:cs="Courier New"/>
+          <w:b w:val="0"/>
+          <w:bCs w:val="0"/>
         </w:rPr>
         <w:t xml:space="preserve">, </w:t>
       </w:r>
       <w:r>
         <w:rPr>
           <w:rStyle w:val="StringTok"/>
-        </w:rPr>
-        <w:t xml:space="preserve">'e'</w:t>
-      </w:r>
-      <w:r>
-        <w:rPr>
-          <w:rStyle w:val="NormalTok"/>
-        </w:rPr>
-        <w:t xml:space="preserve">]</w:t>
-      </w:r>
-      <w:r>
+          <w:rFonts w:ascii="Courier New" w:hAnsi="Courier New" w:cs="Courier New"/>
+          <w:b w:val="0"/>
+          <w:bCs w:val="0"/>
+        </w:rPr>
+        <w:t>'e'</w:t>
+      </w:r>
+      <w:r>
+        <w:rPr>
+          <w:rStyle w:val="NormalTok"/>
+          <w:rFonts w:ascii="Courier New" w:hAnsi="Courier New" w:cs="Courier New"/>
+          <w:b w:val="0"/>
+          <w:bCs w:val="0"/>
+        </w:rPr>
+        <w:t>]</w:t>
+      </w:r>
+      <w:r>
+        <w:rPr>
+          <w:rFonts w:ascii="Courier New" w:hAnsi="Courier New" w:cs="Courier New"/>
+          <w:b/>
+          <w:bCs/>
+        </w:rPr>
         <w:br/>
       </w:r>
       <w:r>
         <w:rPr>
-          <w:rStyle w:val="NormalTok"/>
-        </w:rPr>
-        <w:t xml:space="preserve">    </w:t>
-      </w:r>
-      <w:r>
-        <w:rPr>
           <w:rStyle w:val="BuiltInTok"/>
-        </w:rPr>
-        <w:t xml:space="preserve">print</w:t>
-      </w:r>
-      <w:r>
-        <w:rPr>
-          <w:rStyle w:val="NormalTok"/>
-        </w:rPr>
-        <w:t xml:space="preserve">(a[</w:t>
-      </w:r>
+          <w:rFonts w:ascii="Courier New" w:hAnsi="Courier New" w:cs="Courier New"/>
+          <w:b w:val="0"/>
+          <w:bCs w:val="0"/>
+        </w:rPr>
+        <w:t>print</w:t>
+      </w:r>
+      <w:r>
+        <w:rPr>
+          <w:rStyle w:val="NormalTok"/>
+          <w:rFonts w:ascii="Courier New" w:hAnsi="Courier New" w:cs="Courier New"/>
+          <w:b w:val="0"/>
+          <w:bCs w:val="0"/>
+        </w:rPr>
+        <w:t>(a[</w:t>
+      </w:r>
+      <w:proofErr w:type="spellStart"/>
       <w:r>
         <w:rPr>
           <w:rStyle w:val="BuiltInTok"/>
-        </w:rPr>
-        <w:t xml:space="preserve">len</w:t>
-      </w:r>
-      <w:r>
-        <w:rPr>
-          <w:rStyle w:val="NormalTok"/>
+          <w:rFonts w:ascii="Courier New" w:hAnsi="Courier New" w:cs="Courier New"/>
+          <w:b w:val="0"/>
+          <w:bCs w:val="0"/>
+        </w:rPr>
+        <w:t>len</w:t>
+      </w:r>
+      <w:proofErr w:type="spellEnd"/>
+      <w:r>
+        <w:rPr>
+          <w:rStyle w:val="NormalTok"/>
+          <w:rFonts w:ascii="Courier New" w:hAnsi="Courier New" w:cs="Courier New"/>
+          <w:b w:val="0"/>
+          <w:bCs w:val="0"/>
         </w:rPr>
         <w:t xml:space="preserve">(a) </w:t>
       </w:r>
       <w:r>
         <w:rPr>
           <w:rStyle w:val="OperatorTok"/>
-        </w:rPr>
-        <w:t xml:space="preserve">-</w:t>
-      </w:r>
-      <w:r>
-        <w:rPr>
-          <w:rStyle w:val="NormalTok"/>
+          <w:rFonts w:ascii="Courier New" w:hAnsi="Courier New" w:cs="Courier New"/>
+          <w:b w:val="0"/>
+          <w:bCs w:val="0"/>
+        </w:rPr>
+        <w:t>-</w:t>
+      </w:r>
+      <w:r>
+        <w:rPr>
+          <w:rStyle w:val="NormalTok"/>
+          <w:rFonts w:ascii="Courier New" w:hAnsi="Courier New" w:cs="Courier New"/>
+          <w:b w:val="0"/>
+          <w:bCs w:val="0"/>
         </w:rPr>
         <w:t xml:space="preserve"> </w:t>
       </w:r>
       <w:r>
         <w:rPr>
           <w:rStyle w:val="DecValTok"/>
-        </w:rPr>
-        <w:t xml:space="preserve">3</w:t>
-      </w:r>
-      <w:r>
-        <w:rPr>
-          <w:rStyle w:val="NormalTok"/>
-        </w:rPr>
-        <w:t xml:space="preserve">])</w:t>
+          <w:rFonts w:ascii="Courier New" w:hAnsi="Courier New" w:cs="Courier New"/>
+          <w:b w:val="0"/>
+          <w:bCs w:val="0"/>
+        </w:rPr>
+        <w:t>3</w:t>
+      </w:r>
+      <w:r>
+        <w:rPr>
+          <w:rStyle w:val="NormalTok"/>
+          <w:rFonts w:ascii="Courier New" w:hAnsi="Courier New" w:cs="Courier New"/>
+          <w:b w:val="0"/>
+          <w:bCs w:val="0"/>
+        </w:rPr>
+        <w:t>])</w:t>
       </w:r>
     </w:p>
     <w:p>
       <w:pPr>
         <w:pStyle w:val="Heading3"/>
-      </w:pPr>
-      <w:bookmarkStart w:id="24" w:name="example-3"/>
-      <w:r>
-        <w:t xml:space="preserve">Example 3</w:t>
-      </w:r>
-      <w:bookmarkEnd w:id="24"/>
+        <w:ind w:left="720"/>
+      </w:pPr>
+      <w:bookmarkStart w:id="4" w:name="example-3"/>
+      <w:r>
+        <w:t>Example 3</w:t>
+      </w:r>
+      <w:bookmarkEnd w:id="4"/>
     </w:p>
     <w:p>
       <w:pPr>
         <w:pStyle w:val="SourceCode"/>
-      </w:pPr>
-      <w:r>
-        <w:rPr>
-          <w:rStyle w:val="NormalTok"/>
-        </w:rPr>
-        <w:t xml:space="preserve">    a </w:t>
+        <w:ind w:left="1440"/>
+        <w:rPr>
+          <w:rFonts w:ascii="Courier New" w:hAnsi="Courier New" w:cs="Courier New"/>
+          <w:b/>
+          <w:bCs/>
+        </w:rPr>
+      </w:pPr>
+      <w:r>
+        <w:rPr>
+          <w:rStyle w:val="NormalTok"/>
+          <w:rFonts w:ascii="Courier New" w:hAnsi="Courier New" w:cs="Courier New"/>
+          <w:b w:val="0"/>
+          <w:bCs w:val="0"/>
+        </w:rPr>
+        <w:t xml:space="preserve">a </w:t>
       </w:r>
       <w:r>
         <w:rPr>
           <w:rStyle w:val="OperatorTok"/>
-        </w:rPr>
-        <w:t xml:space="preserve">=</w:t>
-      </w:r>
-      <w:r>
-        <w:rPr>
-          <w:rStyle w:val="NormalTok"/>
+          <w:rFonts w:ascii="Courier New" w:hAnsi="Courier New" w:cs="Courier New"/>
+          <w:b w:val="0"/>
+          <w:bCs w:val="0"/>
+        </w:rPr>
+        <w:t>=</w:t>
+      </w:r>
+      <w:r>
+        <w:rPr>
+          <w:rStyle w:val="NormalTok"/>
+          <w:rFonts w:ascii="Courier New" w:hAnsi="Courier New" w:cs="Courier New"/>
+          <w:b w:val="0"/>
+          <w:bCs w:val="0"/>
         </w:rPr>
         <w:t xml:space="preserve"> [</w:t>
       </w:r>
       <w:r>
         <w:rPr>
           <w:rStyle w:val="StringTok"/>
-        </w:rPr>
-        <w:t xml:space="preserve">'a'</w:t>
-      </w:r>
-      <w:r>
-        <w:rPr>
-          <w:rStyle w:val="NormalTok"/>
+          <w:rFonts w:ascii="Courier New" w:hAnsi="Courier New" w:cs="Courier New"/>
+          <w:b w:val="0"/>
+          <w:bCs w:val="0"/>
+        </w:rPr>
+        <w:t>'a'</w:t>
+      </w:r>
+      <w:r>
+        <w:rPr>
+          <w:rStyle w:val="NormalTok"/>
+          <w:rFonts w:ascii="Courier New" w:hAnsi="Courier New" w:cs="Courier New"/>
+          <w:b w:val="0"/>
+          <w:bCs w:val="0"/>
         </w:rPr>
         <w:t xml:space="preserve">, </w:t>
       </w:r>
       <w:r>
         <w:rPr>
           <w:rStyle w:val="StringTok"/>
-        </w:rPr>
-        <w:t xml:space="preserve">'b'</w:t>
-      </w:r>
-      <w:r>
-        <w:rPr>
-          <w:rStyle w:val="NormalTok"/>
+          <w:rFonts w:ascii="Courier New" w:hAnsi="Courier New" w:cs="Courier New"/>
+          <w:b w:val="0"/>
+          <w:bCs w:val="0"/>
+        </w:rPr>
+        <w:t>'b'</w:t>
+      </w:r>
+      <w:r>
+        <w:rPr>
+          <w:rStyle w:val="NormalTok"/>
+          <w:rFonts w:ascii="Courier New" w:hAnsi="Courier New" w:cs="Courier New"/>
+          <w:b w:val="0"/>
+          <w:bCs w:val="0"/>
         </w:rPr>
         <w:t xml:space="preserve">, </w:t>
       </w:r>
       <w:r>
         <w:rPr>
           <w:rStyle w:val="StringTok"/>
-        </w:rPr>
-        <w:t xml:space="preserve">'c'</w:t>
-      </w:r>
-      <w:r>
-        <w:rPr>
-          <w:rStyle w:val="NormalTok"/>
+          <w:rFonts w:ascii="Courier New" w:hAnsi="Courier New" w:cs="Courier New"/>
+          <w:b w:val="0"/>
+          <w:bCs w:val="0"/>
+        </w:rPr>
+        <w:t>'c'</w:t>
+      </w:r>
+      <w:r>
+        <w:rPr>
+          <w:rStyle w:val="NormalTok"/>
+          <w:rFonts w:ascii="Courier New" w:hAnsi="Courier New" w:cs="Courier New"/>
+          <w:b w:val="0"/>
+          <w:bCs w:val="0"/>
         </w:rPr>
         <w:t xml:space="preserve">, </w:t>
       </w:r>
       <w:r>
         <w:rPr>
           <w:rStyle w:val="StringTok"/>
-        </w:rPr>
-        <w:t xml:space="preserve">'d'</w:t>
-      </w:r>
-      <w:r>
-        <w:rPr>
-          <w:rStyle w:val="NormalTok"/>
+          <w:rFonts w:ascii="Courier New" w:hAnsi="Courier New" w:cs="Courier New"/>
+          <w:b w:val="0"/>
+          <w:bCs w:val="0"/>
+        </w:rPr>
+        <w:t>'d'</w:t>
+      </w:r>
+      <w:r>
+        <w:rPr>
+          <w:rStyle w:val="NormalTok"/>
+          <w:rFonts w:ascii="Courier New" w:hAnsi="Courier New" w:cs="Courier New"/>
+          <w:b w:val="0"/>
+          <w:bCs w:val="0"/>
         </w:rPr>
         <w:t xml:space="preserve">, </w:t>
       </w:r>
       <w:r>
         <w:rPr>
           <w:rStyle w:val="StringTok"/>
-        </w:rPr>
-        <w:t xml:space="preserve">'e'</w:t>
-      </w:r>
-      <w:r>
-        <w:rPr>
-          <w:rStyle w:val="NormalTok"/>
-        </w:rPr>
-        <w:t xml:space="preserve">]</w:t>
-      </w:r>
-      <w:r>
+          <w:rFonts w:ascii="Courier New" w:hAnsi="Courier New" w:cs="Courier New"/>
+          <w:b w:val="0"/>
+          <w:bCs w:val="0"/>
+        </w:rPr>
+        <w:t>'e'</w:t>
+      </w:r>
+      <w:r>
+        <w:rPr>
+          <w:rStyle w:val="NormalTok"/>
+          <w:rFonts w:ascii="Courier New" w:hAnsi="Courier New" w:cs="Courier New"/>
+          <w:b w:val="0"/>
+          <w:bCs w:val="0"/>
+        </w:rPr>
+        <w:t>]</w:t>
+      </w:r>
+      <w:r>
+        <w:rPr>
+          <w:rFonts w:ascii="Courier New" w:hAnsi="Courier New" w:cs="Courier New"/>
+          <w:b/>
+          <w:bCs/>
+        </w:rPr>
         <w:br/>
       </w:r>
       <w:r>
         <w:rPr>
-          <w:rStyle w:val="NormalTok"/>
-        </w:rPr>
-        <w:t xml:space="preserve">    </w:t>
-      </w:r>
-      <w:r>
-        <w:rPr>
           <w:rStyle w:val="BuiltInTok"/>
-        </w:rPr>
-        <w:t xml:space="preserve">print</w:t>
-      </w:r>
-      <w:r>
-        <w:rPr>
-          <w:rStyle w:val="NormalTok"/>
-        </w:rPr>
-        <w:t xml:space="preserve">(a[</w:t>
-      </w:r>
+          <w:rFonts w:ascii="Courier New" w:hAnsi="Courier New" w:cs="Courier New"/>
+          <w:b w:val="0"/>
+          <w:bCs w:val="0"/>
+        </w:rPr>
+        <w:t>print</w:t>
+      </w:r>
+      <w:r>
+        <w:rPr>
+          <w:rStyle w:val="NormalTok"/>
+          <w:rFonts w:ascii="Courier New" w:hAnsi="Courier New" w:cs="Courier New"/>
+          <w:b w:val="0"/>
+          <w:bCs w:val="0"/>
+        </w:rPr>
+        <w:t>(a[</w:t>
+      </w:r>
+      <w:proofErr w:type="spellStart"/>
       <w:r>
         <w:rPr>
           <w:rStyle w:val="BuiltInTok"/>
-        </w:rPr>
-        <w:t xml:space="preserve">len</w:t>
-      </w:r>
-      <w:r>
-        <w:rPr>
-          <w:rStyle w:val="NormalTok"/>
+          <w:rFonts w:ascii="Courier New" w:hAnsi="Courier New" w:cs="Courier New"/>
+          <w:b w:val="0"/>
+          <w:bCs w:val="0"/>
+        </w:rPr>
+        <w:t>len</w:t>
+      </w:r>
+      <w:proofErr w:type="spellEnd"/>
+      <w:r>
+        <w:rPr>
+          <w:rStyle w:val="NormalTok"/>
+          <w:rFonts w:ascii="Courier New" w:hAnsi="Courier New" w:cs="Courier New"/>
+          <w:b w:val="0"/>
+          <w:bCs w:val="0"/>
         </w:rPr>
         <w:t xml:space="preserve">(a) </w:t>
       </w:r>
       <w:r>
         <w:rPr>
           <w:rStyle w:val="OperatorTok"/>
-        </w:rPr>
-        <w:t xml:space="preserve">-</w:t>
-      </w:r>
-      <w:r>
-        <w:rPr>
-          <w:rStyle w:val="NormalTok"/>
+          <w:rFonts w:ascii="Courier New" w:hAnsi="Courier New" w:cs="Courier New"/>
+          <w:b w:val="0"/>
+          <w:bCs w:val="0"/>
+        </w:rPr>
+        <w:t>-</w:t>
+      </w:r>
+      <w:r>
+        <w:rPr>
+          <w:rStyle w:val="NormalTok"/>
+          <w:rFonts w:ascii="Courier New" w:hAnsi="Courier New" w:cs="Courier New"/>
+          <w:b w:val="0"/>
+          <w:bCs w:val="0"/>
         </w:rPr>
         <w:t xml:space="preserve"> </w:t>
       </w:r>
       <w:r>
         <w:rPr>
           <w:rStyle w:val="DecValTok"/>
-        </w:rPr>
-        <w:t xml:space="preserve">6</w:t>
-      </w:r>
-      <w:r>
-        <w:rPr>
-          <w:rStyle w:val="NormalTok"/>
-        </w:rPr>
-        <w:t xml:space="preserve">])</w:t>
+          <w:rFonts w:ascii="Courier New" w:hAnsi="Courier New" w:cs="Courier New"/>
+          <w:b w:val="0"/>
+          <w:bCs w:val="0"/>
+        </w:rPr>
+        <w:t>6</w:t>
+      </w:r>
+      <w:r>
+        <w:rPr>
+          <w:rStyle w:val="NormalTok"/>
+          <w:rFonts w:ascii="Courier New" w:hAnsi="Courier New" w:cs="Courier New"/>
+          <w:b w:val="0"/>
+          <w:bCs w:val="0"/>
+        </w:rPr>
+        <w:t>])</w:t>
       </w:r>
     </w:p>
     <w:p>
       <w:pPr>
         <w:pStyle w:val="Heading3"/>
-      </w:pPr>
-      <w:bookmarkStart w:id="25" w:name="example-4"/>
-      <w:r>
-        <w:t xml:space="preserve">Example 4</w:t>
-      </w:r>
-      <w:bookmarkEnd w:id="25"/>
+        <w:ind w:left="720"/>
+      </w:pPr>
+      <w:bookmarkStart w:id="5" w:name="example-4"/>
+      <w:r>
+        <w:t>Example 4</w:t>
+      </w:r>
+      <w:bookmarkEnd w:id="5"/>
     </w:p>
     <w:p>
       <w:pPr>
         <w:pStyle w:val="SourceCode"/>
-      </w:pPr>
-      <w:r>
-        <w:rPr>
-          <w:rStyle w:val="NormalTok"/>
-        </w:rPr>
-        <w:t xml:space="preserve">    a </w:t>
+        <w:ind w:left="1440"/>
+        <w:rPr>
+          <w:rFonts w:ascii="Courier New" w:hAnsi="Courier New" w:cs="Courier New"/>
+          <w:b/>
+          <w:bCs/>
+        </w:rPr>
+      </w:pPr>
+      <w:r>
+        <w:rPr>
+          <w:rStyle w:val="NormalTok"/>
+          <w:rFonts w:ascii="Courier New" w:hAnsi="Courier New" w:cs="Courier New"/>
+          <w:b w:val="0"/>
+          <w:bCs w:val="0"/>
+        </w:rPr>
+        <w:t xml:space="preserve">a </w:t>
       </w:r>
       <w:r>
         <w:rPr>
           <w:rStyle w:val="OperatorTok"/>
-        </w:rPr>
-        <w:t xml:space="preserve">=</w:t>
-      </w:r>
-      <w:r>
-        <w:rPr>
-          <w:rStyle w:val="NormalTok"/>
+          <w:rFonts w:ascii="Courier New" w:hAnsi="Courier New" w:cs="Courier New"/>
+          <w:b w:val="0"/>
+          <w:bCs w:val="0"/>
+        </w:rPr>
+        <w:t>=</w:t>
+      </w:r>
+      <w:r>
+        <w:rPr>
+          <w:rStyle w:val="NormalTok"/>
+          <w:rFonts w:ascii="Courier New" w:hAnsi="Courier New" w:cs="Courier New"/>
+          <w:b w:val="0"/>
+          <w:bCs w:val="0"/>
         </w:rPr>
         <w:t xml:space="preserve"> [</w:t>
       </w:r>
       <w:r>
         <w:rPr>
           <w:rStyle w:val="StringTok"/>
-        </w:rPr>
-        <w:t xml:space="preserve">'a'</w:t>
-      </w:r>
-      <w:r>
-        <w:rPr>
-          <w:rStyle w:val="NormalTok"/>
+          <w:rFonts w:ascii="Courier New" w:hAnsi="Courier New" w:cs="Courier New"/>
+          <w:b w:val="0"/>
+          <w:bCs w:val="0"/>
+        </w:rPr>
+        <w:t>'a'</w:t>
+      </w:r>
+      <w:r>
+        <w:rPr>
+          <w:rStyle w:val="NormalTok"/>
+          <w:rFonts w:ascii="Courier New" w:hAnsi="Courier New" w:cs="Courier New"/>
+          <w:b w:val="0"/>
+          <w:bCs w:val="0"/>
         </w:rPr>
         <w:t xml:space="preserve">, </w:t>
       </w:r>
       <w:r>
         <w:rPr>
           <w:rStyle w:val="StringTok"/>
-        </w:rPr>
-        <w:t xml:space="preserve">'b'</w:t>
-      </w:r>
-      <w:r>
-        <w:rPr>
-          <w:rStyle w:val="NormalTok"/>
+          <w:rFonts w:ascii="Courier New" w:hAnsi="Courier New" w:cs="Courier New"/>
+          <w:b w:val="0"/>
+          <w:bCs w:val="0"/>
+        </w:rPr>
+        <w:t>'b'</w:t>
+      </w:r>
+      <w:r>
+        <w:rPr>
+          <w:rStyle w:val="NormalTok"/>
+          <w:rFonts w:ascii="Courier New" w:hAnsi="Courier New" w:cs="Courier New"/>
+          <w:b w:val="0"/>
+          <w:bCs w:val="0"/>
         </w:rPr>
         <w:t xml:space="preserve">, </w:t>
       </w:r>
       <w:r>
         <w:rPr>
           <w:rStyle w:val="StringTok"/>
-        </w:rPr>
-        <w:t xml:space="preserve">'c'</w:t>
-      </w:r>
-      <w:r>
-        <w:rPr>
-          <w:rStyle w:val="NormalTok"/>
+          <w:rFonts w:ascii="Courier New" w:hAnsi="Courier New" w:cs="Courier New"/>
+          <w:b w:val="0"/>
+          <w:bCs w:val="0"/>
+        </w:rPr>
+        <w:t>'c'</w:t>
+      </w:r>
+      <w:r>
+        <w:rPr>
+          <w:rStyle w:val="NormalTok"/>
+          <w:rFonts w:ascii="Courier New" w:hAnsi="Courier New" w:cs="Courier New"/>
+          <w:b w:val="0"/>
+          <w:bCs w:val="0"/>
         </w:rPr>
         <w:t xml:space="preserve">, </w:t>
       </w:r>
       <w:r>
         <w:rPr>
           <w:rStyle w:val="StringTok"/>
-        </w:rPr>
-        <w:t xml:space="preserve">'d'</w:t>
-      </w:r>
-      <w:r>
-        <w:rPr>
-          <w:rStyle w:val="NormalTok"/>
+          <w:rFonts w:ascii="Courier New" w:hAnsi="Courier New" w:cs="Courier New"/>
+          <w:b w:val="0"/>
+          <w:bCs w:val="0"/>
+        </w:rPr>
+        <w:t>'d'</w:t>
+      </w:r>
+      <w:r>
+        <w:rPr>
+          <w:rStyle w:val="NormalTok"/>
+          <w:rFonts w:ascii="Courier New" w:hAnsi="Courier New" w:cs="Courier New"/>
+          <w:b w:val="0"/>
+          <w:bCs w:val="0"/>
         </w:rPr>
         <w:t xml:space="preserve">, </w:t>
       </w:r>
       <w:r>
         <w:rPr>
           <w:rStyle w:val="StringTok"/>
-        </w:rPr>
-        <w:t xml:space="preserve">'e'</w:t>
-      </w:r>
-      <w:r>
-        <w:rPr>
-          <w:rStyle w:val="NormalTok"/>
-        </w:rPr>
-        <w:t xml:space="preserve">]</w:t>
-      </w:r>
-      <w:r>
+          <w:rFonts w:ascii="Courier New" w:hAnsi="Courier New" w:cs="Courier New"/>
+          <w:b w:val="0"/>
+          <w:bCs w:val="0"/>
+        </w:rPr>
+        <w:t>'e'</w:t>
+      </w:r>
+      <w:r>
+        <w:rPr>
+          <w:rStyle w:val="NormalTok"/>
+          <w:rFonts w:ascii="Courier New" w:hAnsi="Courier New" w:cs="Courier New"/>
+          <w:b w:val="0"/>
+          <w:bCs w:val="0"/>
+        </w:rPr>
+        <w:t>]</w:t>
+      </w:r>
+      <w:r>
+        <w:rPr>
+          <w:rFonts w:ascii="Courier New" w:hAnsi="Courier New" w:cs="Courier New"/>
+          <w:b/>
+          <w:bCs/>
+        </w:rPr>
         <w:br/>
       </w:r>
-      <w:r>
-        <w:rPr>
-          <w:rStyle w:val="NormalTok"/>
-        </w:rPr>
-        <w:t xml:space="preserve">    a[</w:t>
-      </w:r>
+      <w:proofErr w:type="gramStart"/>
+      <w:r>
+        <w:rPr>
+          <w:rStyle w:val="NormalTok"/>
+          <w:rFonts w:ascii="Courier New" w:hAnsi="Courier New" w:cs="Courier New"/>
+          <w:b w:val="0"/>
+          <w:bCs w:val="0"/>
+        </w:rPr>
+        <w:t>a[</w:t>
+      </w:r>
+      <w:proofErr w:type="gramEnd"/>
       <w:r>
         <w:rPr>
           <w:rStyle w:val="DecValTok"/>
-        </w:rPr>
-        <w:t xml:space="preserve">3</w:t>
-      </w:r>
-      <w:r>
-        <w:rPr>
-          <w:rStyle w:val="NormalTok"/>
+          <w:rFonts w:ascii="Courier New" w:hAnsi="Courier New" w:cs="Courier New"/>
+          <w:b w:val="0"/>
+          <w:bCs w:val="0"/>
+        </w:rPr>
+        <w:t>3</w:t>
+      </w:r>
+      <w:r>
+        <w:rPr>
+          <w:rStyle w:val="NormalTok"/>
+          <w:rFonts w:ascii="Courier New" w:hAnsi="Courier New" w:cs="Courier New"/>
+          <w:b w:val="0"/>
+          <w:bCs w:val="0"/>
         </w:rPr>
         <w:t xml:space="preserve">] </w:t>
       </w:r>
       <w:r>
         <w:rPr>
           <w:rStyle w:val="OperatorTok"/>
-        </w:rPr>
-        <w:t xml:space="preserve">=</w:t>
-      </w:r>
-      <w:r>
-        <w:rPr>
-          <w:rStyle w:val="NormalTok"/>
+          <w:rFonts w:ascii="Courier New" w:hAnsi="Courier New" w:cs="Courier New"/>
+          <w:b w:val="0"/>
+          <w:bCs w:val="0"/>
+        </w:rPr>
+        <w:t>=</w:t>
+      </w:r>
+      <w:r>
+        <w:rPr>
+          <w:rStyle w:val="NormalTok"/>
+          <w:rFonts w:ascii="Courier New" w:hAnsi="Courier New" w:cs="Courier New"/>
+          <w:b w:val="0"/>
+          <w:bCs w:val="0"/>
         </w:rPr>
         <w:t xml:space="preserve"> </w:t>
       </w:r>
       <w:r>
         <w:rPr>
           <w:rStyle w:val="StringTok"/>
-        </w:rPr>
-        <w:t xml:space="preserve">'haha'</w:t>
-      </w:r>
-      <w:r>
+          <w:rFonts w:ascii="Courier New" w:hAnsi="Courier New" w:cs="Courier New"/>
+          <w:b w:val="0"/>
+          <w:bCs w:val="0"/>
+        </w:rPr>
+        <w:t>'</w:t>
+      </w:r>
+      <w:proofErr w:type="spellStart"/>
+      <w:r>
+        <w:rPr>
+          <w:rStyle w:val="StringTok"/>
+          <w:rFonts w:ascii="Courier New" w:hAnsi="Courier New" w:cs="Courier New"/>
+          <w:b w:val="0"/>
+          <w:bCs w:val="0"/>
+        </w:rPr>
+        <w:t>haha</w:t>
+      </w:r>
+      <w:proofErr w:type="spellEnd"/>
+      <w:r>
+        <w:rPr>
+          <w:rStyle w:val="StringTok"/>
+          <w:rFonts w:ascii="Courier New" w:hAnsi="Courier New" w:cs="Courier New"/>
+          <w:b w:val="0"/>
+          <w:bCs w:val="0"/>
+        </w:rPr>
+        <w:t>'</w:t>
+      </w:r>
+      <w:r>
+        <w:rPr>
+          <w:rFonts w:ascii="Courier New" w:hAnsi="Courier New" w:cs="Courier New"/>
+          <w:b/>
+          <w:bCs/>
+        </w:rPr>
         <w:br/>
       </w:r>
       <w:r>
         <w:rPr>
-          <w:rStyle w:val="NormalTok"/>
-        </w:rPr>
-        <w:t xml:space="preserve">    </w:t>
-      </w:r>
-      <w:r>
-        <w:rPr>
           <w:rStyle w:val="BuiltInTok"/>
-        </w:rPr>
-        <w:t xml:space="preserve">print</w:t>
-      </w:r>
-      <w:r>
-        <w:rPr>
-          <w:rStyle w:val="NormalTok"/>
-        </w:rPr>
-        <w:t xml:space="preserve">(a)</w:t>
+          <w:rFonts w:ascii="Courier New" w:hAnsi="Courier New" w:cs="Courier New"/>
+          <w:b w:val="0"/>
+          <w:bCs w:val="0"/>
+        </w:rPr>
+        <w:t>print</w:t>
+      </w:r>
+      <w:r>
+        <w:rPr>
+          <w:rStyle w:val="NormalTok"/>
+          <w:rFonts w:ascii="Courier New" w:hAnsi="Courier New" w:cs="Courier New"/>
+          <w:b w:val="0"/>
+          <w:bCs w:val="0"/>
+        </w:rPr>
+        <w:t>(a)</w:t>
       </w:r>
     </w:p>
     <w:p>
       <w:pPr>
         <w:pStyle w:val="Heading2"/>
       </w:pPr>
-      <w:bookmarkStart w:id="26" w:name="Xbce3ccd42df577b5a268c3be7e1a014a2997ce7"/>
-      <w:r>
-        <w:t xml:space="preserve">2. Create this game again using lists and indexes. Updated rules below</w:t>
-      </w:r>
-      <w:bookmarkEnd w:id="26"/>
+      <w:bookmarkStart w:id="6" w:name="Xbce3ccd42df577b5a268c3be7e1a014a2997ce7"/>
+      <w:r>
+        <w:t xml:space="preserve">2. </w:t>
+      </w:r>
+      <w:bookmarkEnd w:id="6"/>
+      <w:r>
+        <w:t xml:space="preserve">Create this game again using lists and </w:t>
+      </w:r>
+      <w:r>
+        <w:t>indexes.</w:t>
+      </w:r>
     </w:p>
     <w:p>
       <w:pPr>
+        <w:pStyle w:val="ListParagraph"/>
         <w:numPr>
           <w:ilvl w:val="0"/>
-          <w:numId w:val="1001"/>
+          <w:numId w:val="15"/>
         </w:numPr>
       </w:pPr>
       <w:r>
-        <w:t xml:space="preserve">Declare 10 prizes (prize0, prize1, prize2 at the top of your file), but store them all in a list.</w:t>
+        <w:t>Declare 10 prizes (prize0, prize1, prize2 at the top of your file), but store them all in a list.</w:t>
       </w:r>
     </w:p>
     <w:p>
       <w:pPr>
+        <w:pStyle w:val="ListParagraph"/>
         <w:numPr>
           <w:ilvl w:val="0"/>
-          <w:numId w:val="1001"/>
+          <w:numId w:val="15"/>
         </w:numPr>
       </w:pPr>
       <w:r>
-        <w:t xml:space="preserve">User picks a number.</w:t>
+        <w:t>User picks a number.</w:t>
       </w:r>
     </w:p>
     <w:p>
       <w:pPr>
+        <w:pStyle w:val="ListParagraph"/>
         <w:numPr>
           <w:ilvl w:val="0"/>
-          <w:numId w:val="1001"/>
+          <w:numId w:val="15"/>
         </w:numPr>
       </w:pPr>
       <w:r>
-        <w:t xml:space="preserve">Print prize associated with the door user picked.</w:t>
+        <w:t>Print prize associated with the door user picked.</w:t>
       </w:r>
     </w:p>
     <w:p>
       <w:pPr>
         <w:pStyle w:val="Heading2"/>
       </w:pPr>
-      <w:bookmarkStart w:id="27" w:name="create-a-quiz"/>
-      <w:r>
-        <w:t xml:space="preserve">3. Create a quiz</w:t>
-      </w:r>
-      <w:bookmarkEnd w:id="27"/>
+      <w:bookmarkStart w:id="7" w:name="create-a-quiz"/>
+      <w:r>
+        <w:t xml:space="preserve">3. Create a </w:t>
+      </w:r>
+      <w:bookmarkEnd w:id="7"/>
+      <w:r>
+        <w:t>quiz.</w:t>
+      </w:r>
     </w:p>
     <w:p>
       <w:pPr>
         <w:pStyle w:val="FirstParagraph"/>
       </w:pPr>
       <w:r>
-        <w:t xml:space="preserve">Create a food quiz using lists and indexes.</w:t>
+        <w:t>Create a food quiz using lists and indexes.</w:t>
       </w:r>
     </w:p>
     <w:p>
       <w:pPr>
+        <w:pStyle w:val="ListParagraph"/>
         <w:numPr>
           <w:ilvl w:val="0"/>
-          <w:numId w:val="1002"/>
+          <w:numId w:val="16"/>
         </w:numPr>
       </w:pPr>
       <w:r>
-        <w:t xml:space="preserve">List of 6 different foods</w:t>
+        <w:t>List of 6 different foods</w:t>
+      </w:r>
+      <w:r>
+        <w:t>,</w:t>
       </w:r>
     </w:p>
     <w:p>
       <w:pPr>
+        <w:pStyle w:val="ListParagraph"/>
         <w:numPr>
           <w:ilvl w:val="0"/>
-          <w:numId w:val="1002"/>
+          <w:numId w:val="16"/>
         </w:numPr>
       </w:pPr>
       <w:r>
-        <w:t xml:space="preserve">Ask the user 8 vague questions to find out what their favorite food it out of the list</w:t>
+        <w:t>Ask the user 8 vague questions to find out what their favorite food it out of the list</w:t>
+      </w:r>
+      <w:r>
+        <w:t>.</w:t>
       </w:r>
     </w:p>
     <w:p>
       <w:pPr>
+        <w:pStyle w:val="ListParagraph"/>
         <w:numPr>
           <w:ilvl w:val="0"/>
-          <w:numId w:val="1002"/>
+          <w:numId w:val="16"/>
         </w:numPr>
       </w:pPr>
       <w:r>
-        <w:t xml:space="preserve">Update the score and print their top 2 favorite foods</w:t>
+        <w:t>Update the score and print their top 2 favorite foods</w:t>
+      </w:r>
+      <w:r>
+        <w:t>.</w:t>
       </w:r>
     </w:p>
     <w:p>
@@ -741,351 +1104,414 @@
         <w:pStyle w:val="FirstParagraph"/>
       </w:pPr>
       <w:r>
-        <w:t xml:space="preserve">Hint: google how to find the biggest number in a list python</w:t>
+        <w:t xml:space="preserve">Hint: </w:t>
+      </w:r>
+      <w:r>
+        <w:t>Use a search engine to find the largest number in a python list.</w:t>
       </w:r>
     </w:p>
     <w:p>
       <w:pPr>
-        <w:pStyle w:val="BodyText"/>
-      </w:pPr>
-      <w:hyperlink r:id="rId28">
-        <w:r>
-          <w:rPr>
-            <w:rStyle w:val="Hyperlink"/>
-          </w:rPr>
-          <w:t xml:space="preserve">Starter code here</w:t>
-        </w:r>
-      </w:hyperlink>
+        <w:rPr>
+          <w:rStyle w:val="Hyperlink"/>
+        </w:rPr>
+      </w:pPr>
+      <w:r>
+        <w:fldChar w:fldCharType="begin"/>
+      </w:r>
+      <w:r>
+        <w:instrText xml:space="preserve"> HYPERLINK "https://tealsk12.github.io/2nd-semester-introduction-to-computer-science/units/2_unit/04_lesson/Starter_food_chooser.py" </w:instrText>
+      </w:r>
+      <w:r>
+        <w:fldChar w:fldCharType="separate"/>
+      </w:r>
+      <w:r>
+        <w:rPr>
+          <w:rStyle w:val="Hyperlink"/>
+        </w:rPr>
+        <w:t>Starter code here</w:t>
+      </w:r>
+    </w:p>
+    <w:bookmarkStart w:id="8" w:name="bonus"/>
+    <w:p>
+      <w:pPr>
+        <w:rPr>
+          <w:rFonts w:asciiTheme="majorHAnsi" w:eastAsiaTheme="majorEastAsia" w:hAnsiTheme="majorHAnsi" w:cstheme="majorBidi"/>
+          <w:color w:val="404040" w:themeColor="text1" w:themeTint="BF"/>
+          <w:sz w:val="28"/>
+          <w:szCs w:val="28"/>
+        </w:rPr>
+      </w:pPr>
+      <w:r>
+        <w:fldChar w:fldCharType="end"/>
+      </w:r>
+      <w:r>
+        <w:br w:type="page"/>
+      </w:r>
     </w:p>
     <w:p>
       <w:pPr>
         <w:pStyle w:val="Heading2"/>
       </w:pPr>
-      <w:bookmarkStart w:id="29" w:name="bonus"/>
-      <w:r>
-        <w:t xml:space="preserve">Bonus</w:t>
-      </w:r>
-      <w:bookmarkEnd w:id="29"/>
+      <w:r>
+        <w:lastRenderedPageBreak/>
+        <w:t>Bonus</w:t>
+      </w:r>
+      <w:bookmarkEnd w:id="8"/>
     </w:p>
     <w:p>
       <w:pPr>
         <w:pStyle w:val="FirstParagraph"/>
       </w:pPr>
       <w:r>
-        <w:t xml:space="preserve">Research nested lists and work through the following:</w:t>
+        <w:t>Research nested lists and work through the following:</w:t>
       </w:r>
     </w:p>
     <w:p>
       <w:pPr>
         <w:pStyle w:val="Heading3"/>
-      </w:pPr>
-      <w:bookmarkStart w:id="30" w:name="bonus-example-1"/>
-      <w:r>
-        <w:t xml:space="preserve">Bonus Example 1</w:t>
-      </w:r>
-      <w:bookmarkEnd w:id="30"/>
+        <w:ind w:left="720"/>
+      </w:pPr>
+      <w:bookmarkStart w:id="9" w:name="bonus-example-1"/>
+      <w:r>
+        <w:t>Bonus Example 1</w:t>
+      </w:r>
+      <w:bookmarkEnd w:id="9"/>
     </w:p>
     <w:p>
       <w:pPr>
         <w:pStyle w:val="SourceCode"/>
-      </w:pPr>
-      <w:r>
-        <w:rPr>
-          <w:rStyle w:val="NormalTok"/>
+        <w:ind w:left="1440"/>
+        <w:rPr>
+          <w:rFonts w:ascii="Courier New" w:hAnsi="Courier New" w:cs="Courier New"/>
+        </w:rPr>
+      </w:pPr>
+      <w:r>
+        <w:rPr>
+          <w:rStyle w:val="NormalTok"/>
+          <w:rFonts w:ascii="Courier New" w:hAnsi="Courier New" w:cs="Courier New"/>
         </w:rPr>
         <w:t xml:space="preserve">a </w:t>
       </w:r>
       <w:r>
         <w:rPr>
           <w:rStyle w:val="OperatorTok"/>
-        </w:rPr>
-        <w:t xml:space="preserve">=</w:t>
-      </w:r>
-      <w:r>
-        <w:rPr>
-          <w:rStyle w:val="NormalTok"/>
+          <w:rFonts w:ascii="Courier New" w:hAnsi="Courier New" w:cs="Courier New"/>
+        </w:rPr>
+        <w:t>=</w:t>
+      </w:r>
+      <w:r>
+        <w:rPr>
+          <w:rStyle w:val="NormalTok"/>
+          <w:rFonts w:ascii="Courier New" w:hAnsi="Courier New" w:cs="Courier New"/>
         </w:rPr>
         <w:t xml:space="preserve"> [</w:t>
       </w:r>
       <w:r>
         <w:rPr>
           <w:rStyle w:val="StringTok"/>
-        </w:rPr>
-        <w:t xml:space="preserve">'a'</w:t>
-      </w:r>
-      <w:r>
-        <w:rPr>
-          <w:rStyle w:val="NormalTok"/>
+          <w:rFonts w:ascii="Courier New" w:hAnsi="Courier New" w:cs="Courier New"/>
+        </w:rPr>
+        <w:t>'a'</w:t>
+      </w:r>
+      <w:r>
+        <w:rPr>
+          <w:rStyle w:val="NormalTok"/>
+          <w:rFonts w:ascii="Courier New" w:hAnsi="Courier New" w:cs="Courier New"/>
         </w:rPr>
         <w:t xml:space="preserve">, </w:t>
       </w:r>
       <w:r>
         <w:rPr>
           <w:rStyle w:val="StringTok"/>
-        </w:rPr>
-        <w:t xml:space="preserve">'b'</w:t>
-      </w:r>
-      <w:r>
-        <w:rPr>
-          <w:rStyle w:val="NormalTok"/>
+          <w:rFonts w:ascii="Courier New" w:hAnsi="Courier New" w:cs="Courier New"/>
+        </w:rPr>
+        <w:t>'b'</w:t>
+      </w:r>
+      <w:r>
+        <w:rPr>
+          <w:rStyle w:val="NormalTok"/>
+          <w:rFonts w:ascii="Courier New" w:hAnsi="Courier New" w:cs="Courier New"/>
         </w:rPr>
         <w:t xml:space="preserve">, </w:t>
       </w:r>
       <w:r>
         <w:rPr>
           <w:rStyle w:val="StringTok"/>
-        </w:rPr>
-        <w:t xml:space="preserve">'c'</w:t>
-      </w:r>
-      <w:r>
-        <w:rPr>
-          <w:rStyle w:val="NormalTok"/>
-        </w:rPr>
-        <w:t xml:space="preserve">, [</w:t>
+          <w:rFonts w:ascii="Courier New" w:hAnsi="Courier New" w:cs="Courier New"/>
+        </w:rPr>
+        <w:t>'c'</w:t>
+      </w:r>
+      <w:r>
+        <w:rPr>
+          <w:rStyle w:val="NormalTok"/>
+          <w:rFonts w:ascii="Courier New" w:hAnsi="Courier New" w:cs="Courier New"/>
+        </w:rPr>
+        <w:t>, [</w:t>
       </w:r>
       <w:r>
         <w:rPr>
           <w:rStyle w:val="StringTok"/>
-        </w:rPr>
-        <w:t xml:space="preserve">'d'</w:t>
-      </w:r>
-      <w:r>
-        <w:rPr>
-          <w:rStyle w:val="NormalTok"/>
+          <w:rFonts w:ascii="Courier New" w:hAnsi="Courier New" w:cs="Courier New"/>
+        </w:rPr>
+        <w:t>'d'</w:t>
+      </w:r>
+      <w:r>
+        <w:rPr>
+          <w:rStyle w:val="NormalTok"/>
+          <w:rFonts w:ascii="Courier New" w:hAnsi="Courier New" w:cs="Courier New"/>
         </w:rPr>
         <w:t xml:space="preserve">, </w:t>
       </w:r>
       <w:r>
         <w:rPr>
           <w:rStyle w:val="StringTok"/>
-        </w:rPr>
-        <w:t xml:space="preserve">'e'</w:t>
-      </w:r>
-      <w:r>
-        <w:rPr>
-          <w:rStyle w:val="NormalTok"/>
-        </w:rPr>
-        <w:t xml:space="preserve">]]</w:t>
-      </w:r>
-      <w:r>
+          <w:rFonts w:ascii="Courier New" w:hAnsi="Courier New" w:cs="Courier New"/>
+        </w:rPr>
+        <w:t>'e'</w:t>
+      </w:r>
+      <w:r>
+        <w:rPr>
+          <w:rStyle w:val="NormalTok"/>
+          <w:rFonts w:ascii="Courier New" w:hAnsi="Courier New" w:cs="Courier New"/>
+        </w:rPr>
+        <w:t>]]</w:t>
+      </w:r>
+      <w:r>
+        <w:rPr>
+          <w:rFonts w:ascii="Courier New" w:hAnsi="Courier New" w:cs="Courier New"/>
+        </w:rPr>
         <w:br/>
       </w:r>
       <w:r>
         <w:rPr>
           <w:rStyle w:val="BuiltInTok"/>
-        </w:rPr>
-        <w:t xml:space="preserve">print</w:t>
-      </w:r>
-      <w:r>
-        <w:rPr>
-          <w:rStyle w:val="NormalTok"/>
-        </w:rPr>
-        <w:t xml:space="preserve">(</w:t>
+          <w:rFonts w:ascii="Courier New" w:hAnsi="Courier New" w:cs="Courier New"/>
+        </w:rPr>
+        <w:t>print</w:t>
+      </w:r>
+      <w:r>
+        <w:rPr>
+          <w:rStyle w:val="NormalTok"/>
+          <w:rFonts w:ascii="Courier New" w:hAnsi="Courier New" w:cs="Courier New"/>
+        </w:rPr>
+        <w:t>(</w:t>
       </w:r>
       <w:r>
         <w:rPr>
           <w:rStyle w:val="BuiltInTok"/>
-        </w:rPr>
-        <w:t xml:space="preserve">len</w:t>
-      </w:r>
-      <w:r>
-        <w:rPr>
-          <w:rStyle w:val="NormalTok"/>
-        </w:rPr>
-        <w:t xml:space="preserve">(a))</w:t>
+          <w:rFonts w:ascii="Courier New" w:hAnsi="Courier New" w:cs="Courier New"/>
+        </w:rPr>
+        <w:t>len</w:t>
+      </w:r>
+      <w:r>
+        <w:rPr>
+          <w:rStyle w:val="NormalTok"/>
+          <w:rFonts w:ascii="Courier New" w:hAnsi="Courier New" w:cs="Courier New"/>
+        </w:rPr>
+        <w:t>(a))</w:t>
       </w:r>
     </w:p>
     <w:p>
       <w:pPr>
         <w:pStyle w:val="Heading3"/>
-      </w:pPr>
-      <w:bookmarkStart w:id="31" w:name="bonus-example-2"/>
-      <w:r>
-        <w:t xml:space="preserve">Bonus Example 2</w:t>
-      </w:r>
-      <w:bookmarkEnd w:id="31"/>
+        <w:ind w:left="720"/>
+      </w:pPr>
+      <w:bookmarkStart w:id="10" w:name="bonus-example-2"/>
+      <w:r>
+        <w:t>Bonus Example 2</w:t>
+      </w:r>
+      <w:bookmarkEnd w:id="10"/>
     </w:p>
     <w:p>
       <w:pPr>
         <w:pStyle w:val="SourceCode"/>
-      </w:pPr>
-      <w:r>
-        <w:rPr>
-          <w:rStyle w:val="NormalTok"/>
+        <w:ind w:left="1440"/>
+        <w:rPr>
+          <w:rFonts w:ascii="Courier New" w:hAnsi="Courier New" w:cs="Courier New"/>
+        </w:rPr>
+      </w:pPr>
+      <w:r>
+        <w:rPr>
+          <w:rStyle w:val="NormalTok"/>
+          <w:rFonts w:ascii="Courier New" w:hAnsi="Courier New" w:cs="Courier New"/>
         </w:rPr>
         <w:t xml:space="preserve">a </w:t>
       </w:r>
       <w:r>
         <w:rPr>
           <w:rStyle w:val="OperatorTok"/>
-        </w:rPr>
-        <w:t xml:space="preserve">=</w:t>
-      </w:r>
-      <w:r>
-        <w:rPr>
-          <w:rStyle w:val="NormalTok"/>
+          <w:rFonts w:ascii="Courier New" w:hAnsi="Courier New" w:cs="Courier New"/>
+        </w:rPr>
+        <w:t>=</w:t>
+      </w:r>
+      <w:r>
+        <w:rPr>
+          <w:rStyle w:val="NormalTok"/>
+          <w:rFonts w:ascii="Courier New" w:hAnsi="Courier New" w:cs="Courier New"/>
         </w:rPr>
         <w:t xml:space="preserve"> [</w:t>
       </w:r>
       <w:r>
         <w:rPr>
           <w:rStyle w:val="StringTok"/>
-        </w:rPr>
-        <w:t xml:space="preserve">'a'</w:t>
-      </w:r>
-      <w:r>
-        <w:rPr>
-          <w:rStyle w:val="NormalTok"/>
+          <w:rFonts w:ascii="Courier New" w:hAnsi="Courier New" w:cs="Courier New"/>
+        </w:rPr>
+        <w:t>'a'</w:t>
+      </w:r>
+      <w:r>
+        <w:rPr>
+          <w:rStyle w:val="NormalTok"/>
+          <w:rFonts w:ascii="Courier New" w:hAnsi="Courier New" w:cs="Courier New"/>
         </w:rPr>
         <w:t xml:space="preserve">, </w:t>
       </w:r>
       <w:r>
         <w:rPr>
           <w:rStyle w:val="StringTok"/>
-        </w:rPr>
-        <w:t xml:space="preserve">'b'</w:t>
-      </w:r>
-      <w:r>
-        <w:rPr>
-          <w:rStyle w:val="NormalTok"/>
+          <w:rFonts w:ascii="Courier New" w:hAnsi="Courier New" w:cs="Courier New"/>
+        </w:rPr>
+        <w:t>'b'</w:t>
+      </w:r>
+      <w:r>
+        <w:rPr>
+          <w:rStyle w:val="NormalTok"/>
+          <w:rFonts w:ascii="Courier New" w:hAnsi="Courier New" w:cs="Courier New"/>
         </w:rPr>
         <w:t xml:space="preserve">, </w:t>
       </w:r>
       <w:r>
         <w:rPr>
           <w:rStyle w:val="StringTok"/>
-        </w:rPr>
-        <w:t xml:space="preserve">'c'</w:t>
-      </w:r>
-      <w:r>
-        <w:rPr>
-          <w:rStyle w:val="NormalTok"/>
-        </w:rPr>
-        <w:t xml:space="preserve">, [</w:t>
+          <w:rFonts w:ascii="Courier New" w:hAnsi="Courier New" w:cs="Courier New"/>
+        </w:rPr>
+        <w:t>'c'</w:t>
+      </w:r>
+      <w:r>
+        <w:rPr>
+          <w:rStyle w:val="NormalTok"/>
+          <w:rFonts w:ascii="Courier New" w:hAnsi="Courier New" w:cs="Courier New"/>
+        </w:rPr>
+        <w:t>, [</w:t>
       </w:r>
       <w:r>
         <w:rPr>
           <w:rStyle w:val="StringTok"/>
-        </w:rPr>
-        <w:t xml:space="preserve">'d'</w:t>
-      </w:r>
-      <w:r>
-        <w:rPr>
-          <w:rStyle w:val="NormalTok"/>
+          <w:rFonts w:ascii="Courier New" w:hAnsi="Courier New" w:cs="Courier New"/>
+        </w:rPr>
+        <w:t>'d'</w:t>
+      </w:r>
+      <w:r>
+        <w:rPr>
+          <w:rStyle w:val="NormalTok"/>
+          <w:rFonts w:ascii="Courier New" w:hAnsi="Courier New" w:cs="Courier New"/>
         </w:rPr>
         <w:t xml:space="preserve">, </w:t>
       </w:r>
       <w:r>
         <w:rPr>
           <w:rStyle w:val="StringTok"/>
-        </w:rPr>
-        <w:t xml:space="preserve">'e'</w:t>
-      </w:r>
-      <w:r>
-        <w:rPr>
-          <w:rStyle w:val="NormalTok"/>
-        </w:rPr>
-        <w:t xml:space="preserve">]]</w:t>
-      </w:r>
-      <w:r>
+          <w:rFonts w:ascii="Courier New" w:hAnsi="Courier New" w:cs="Courier New"/>
+        </w:rPr>
+        <w:t>'e'</w:t>
+      </w:r>
+      <w:r>
+        <w:rPr>
+          <w:rStyle w:val="NormalTok"/>
+          <w:rFonts w:ascii="Courier New" w:hAnsi="Courier New" w:cs="Courier New"/>
+        </w:rPr>
+        <w:t>]]</w:t>
+      </w:r>
+      <w:r>
+        <w:rPr>
+          <w:rFonts w:ascii="Courier New" w:hAnsi="Courier New" w:cs="Courier New"/>
+        </w:rPr>
         <w:br/>
       </w:r>
       <w:r>
         <w:rPr>
           <w:rStyle w:val="NormalTok"/>
+          <w:rFonts w:ascii="Courier New" w:hAnsi="Courier New" w:cs="Courier New"/>
         </w:rPr>
         <w:t xml:space="preserve">b </w:t>
       </w:r>
       <w:r>
         <w:rPr>
           <w:rStyle w:val="OperatorTok"/>
-        </w:rPr>
-        <w:t xml:space="preserve">=</w:t>
-      </w:r>
-      <w:r>
-        <w:rPr>
-          <w:rStyle w:val="NormalTok"/>
+          <w:rFonts w:ascii="Courier New" w:hAnsi="Courier New" w:cs="Courier New"/>
+        </w:rPr>
+        <w:t>=</w:t>
+      </w:r>
+      <w:r>
+        <w:rPr>
+          <w:rStyle w:val="NormalTok"/>
+          <w:rFonts w:ascii="Courier New" w:hAnsi="Courier New" w:cs="Courier New"/>
         </w:rPr>
         <w:t xml:space="preserve"> a[</w:t>
       </w:r>
       <w:r>
         <w:rPr>
           <w:rStyle w:val="DecValTok"/>
-        </w:rPr>
-        <w:t xml:space="preserve">3</w:t>
-      </w:r>
-      <w:r>
-        <w:rPr>
-          <w:rStyle w:val="NormalTok"/>
-        </w:rPr>
-        <w:t xml:space="preserve">]</w:t>
-      </w:r>
-      <w:r>
+          <w:rFonts w:ascii="Courier New" w:hAnsi="Courier New" w:cs="Courier New"/>
+        </w:rPr>
+        <w:t>3</w:t>
+      </w:r>
+      <w:r>
+        <w:rPr>
+          <w:rStyle w:val="NormalTok"/>
+          <w:rFonts w:ascii="Courier New" w:hAnsi="Courier New" w:cs="Courier New"/>
+        </w:rPr>
+        <w:t>]</w:t>
+      </w:r>
+      <w:r>
+        <w:rPr>
+          <w:rFonts w:ascii="Courier New" w:hAnsi="Courier New" w:cs="Courier New"/>
+        </w:rPr>
         <w:br/>
       </w:r>
       <w:r>
         <w:rPr>
           <w:rStyle w:val="BuiltInTok"/>
-        </w:rPr>
-        <w:t xml:space="preserve">print</w:t>
-      </w:r>
-      <w:r>
-        <w:rPr>
-          <w:rStyle w:val="NormalTok"/>
-        </w:rPr>
-        <w:t xml:space="preserve">(b)</w:t>
+          <w:rFonts w:ascii="Courier New" w:hAnsi="Courier New" w:cs="Courier New"/>
+        </w:rPr>
+        <w:t>print</w:t>
+      </w:r>
+      <w:r>
+        <w:rPr>
+          <w:rStyle w:val="NormalTok"/>
+          <w:rFonts w:ascii="Courier New" w:hAnsi="Courier New" w:cs="Courier New"/>
+        </w:rPr>
+        <w:t>(b)</w:t>
       </w:r>
     </w:p>
     <w:p>
       <w:pPr>
-        <w:pStyle w:val="Heading3"/>
-      </w:pPr>
-      <w:bookmarkStart w:id="32" w:name="bonus---in-your-notebook"/>
-      <w:r>
-        <w:t xml:space="preserve">Bonus - In your Notebook</w:t>
-      </w:r>
-      <w:bookmarkEnd w:id="32"/>
+        <w:pStyle w:val="Heading2"/>
+      </w:pPr>
+      <w:bookmarkStart w:id="11" w:name="bonus---in-your-notebook"/>
+      <w:r>
+        <w:t>Bonus - In your Notebook</w:t>
+      </w:r>
+      <w:bookmarkEnd w:id="11"/>
     </w:p>
     <w:p>
-      <w:pPr>
-        <w:pStyle w:val="FirstParagraph"/>
-      </w:pPr>
-      <w:r>
-        <w:t xml:space="preserve">How would you access</w:t>
-      </w:r>
-      <w:r>
-        <w:t xml:space="preserve"> </w:t>
-      </w:r>
-      <w:r>
-        <w:t xml:space="preserve">‘</w:t>
-      </w:r>
-      <w:r>
-        <w:t xml:space="preserve">d</w:t>
-      </w:r>
-      <w:r>
-        <w:t xml:space="preserve">’</w:t>
-      </w:r>
-      <w:r>
-        <w:t xml:space="preserve"> </w:t>
-      </w:r>
-      <w:r>
-        <w:t xml:space="preserve">from the list</w:t>
-      </w:r>
-      <w:r>
-        <w:t xml:space="preserve"> </w:t>
+      <w:r>
+        <w:t xml:space="preserve">How would you access ‘d’ from the list </w:t>
       </w:r>
       <w:r>
         <w:rPr>
           <w:rStyle w:val="VerbatimChar"/>
-        </w:rPr>
-        <w:t xml:space="preserve">a</w:t>
-      </w:r>
-      <w:r>
-        <w:t xml:space="preserve">?</w:t>
+          <w:rFonts w:ascii="Courier New" w:hAnsi="Courier New" w:cs="Courier New"/>
+        </w:rPr>
+        <w:t>a</w:t>
+      </w:r>
+      <w:r>
+        <w:t>?</w:t>
       </w:r>
     </w:p>
     <w:sectPr>
-      <w:footerReference w:type="default" r:id="rId9"/>
+      <w:headerReference w:type="default" r:id="rId7"/>
+      <w:footerReference w:type="default" r:id="rId8"/>
       <w:pgSz w:w="12240" w:h="15840"/>
       <w:pgMar w:top="1440" w:right="1080" w:bottom="1440" w:left="1080" w:header="720" w:footer="720" w:gutter="0"/>
       <w:cols w:space="720"/>
@@ -1095,8 +1521,29 @@
 </w:document>
 </file>
 
-<file path=word/comments.xml><?xml version="1.0" encoding="utf-8"?>
-<w:comments xmlns:w="http://schemas.openxmlformats.org/wordprocessingml/2006/main" xmlns:m="http://schemas.openxmlformats.org/officeDocument/2006/math" xmlns:r="http://schemas.openxmlformats.org/officeDocument/2006/relationships" xmlns:o="urn:schemas-microsoft-com:office:office" xmlns:v="urn:schemas-microsoft-com:vml" xmlns:w10="urn:schemas-microsoft-com:office:word" xmlns:a="http://schemas.openxmlformats.org/drawingml/2006/main" xmlns:pic="http://schemas.openxmlformats.org/drawingml/2006/picture" xmlns:wp="http://schemas.openxmlformats.org/drawingml/2006/wordprocessingDrawing"/>
+<file path=word/endnotes.xml><?xml version="1.0" encoding="utf-8"?>
+<w:endnotes xmlns:wpc="http://schemas.microsoft.com/office/word/2010/wordprocessingCanvas" xmlns:cx="http://schemas.microsoft.com/office/drawing/2014/chartex" xmlns:cx1="http://schemas.microsoft.com/office/drawing/2015/9/8/chartex" xmlns:cx2="http://schemas.microsoft.com/office/drawing/2015/10/21/chartex" xmlns:cx3="http://schemas.microsoft.com/office/drawing/2016/5/9/chartex" xmlns:cx4="http://schemas.microsoft.com/office/drawing/2016/5/10/chartex" xmlns:cx5="http://schemas.microsoft.com/office/drawing/2016/5/11/chartex" xmlns:cx6="http://schemas.microsoft.com/office/drawing/2016/5/12/chartex" xmlns:cx7="http://schemas.microsoft.com/office/drawing/2016/5/13/chartex" xmlns:cx8="http://schemas.microsoft.com/office/drawing/2016/5/14/chartex" xmlns:mc="http://schemas.openxmlformats.org/markup-compatibility/2006" xmlns:aink="http://schemas.microsoft.com/office/drawing/2016/ink" xmlns:am3d="http://schemas.microsoft.com/office/drawing/2017/model3d" xmlns:o="urn:schemas-microsoft-com:office:office" xmlns:r="http://schemas.openxmlformats.org/officeDocument/2006/relationships" xmlns:m="http://schemas.openxmlformats.org/officeDocument/2006/math" xmlns:v="urn:schemas-microsoft-com:vml" xmlns:wp14="http://schemas.microsoft.com/office/word/2010/wordprocessingDrawing" xmlns:wp="http://schemas.openxmlformats.org/drawingml/2006/wordprocessingDrawing" xmlns:w10="urn:schemas-microsoft-com:office:word" xmlns:w="http://schemas.openxmlformats.org/wordprocessingml/2006/main" xmlns:w14="http://schemas.microsoft.com/office/word/2010/wordml" xmlns:w15="http://schemas.microsoft.com/office/word/2012/wordml" xmlns:w16cex="http://schemas.microsoft.com/office/word/2018/wordml/cex" xmlns:w16cid="http://schemas.microsoft.com/office/word/2016/wordml/cid" xmlns:w16="http://schemas.microsoft.com/office/word/2018/wordml" xmlns:w16se="http://schemas.microsoft.com/office/word/2015/wordml/symex" xmlns:wpg="http://schemas.microsoft.com/office/word/2010/wordprocessingGroup" xmlns:wpi="http://schemas.microsoft.com/office/word/2010/wordprocessingInk" xmlns:wne="http://schemas.microsoft.com/office/word/2006/wordml" xmlns:wps="http://schemas.microsoft.com/office/word/2010/wordprocessingShape" mc:Ignorable="w14 w15 w16se w16cid w16 w16cex wp14">
+  <w:endnote w:type="separator" w:id="-1">
+    <w:p>
+      <w:pPr>
+        <w:spacing w:after="0" w:line="240" w:lineRule="auto"/>
+      </w:pPr>
+      <w:r>
+        <w:separator/>
+      </w:r>
+    </w:p>
+  </w:endnote>
+  <w:endnote w:type="continuationSeparator" w:id="0">
+    <w:p>
+      <w:pPr>
+        <w:spacing w:after="0" w:line="240" w:lineRule="auto"/>
+      </w:pPr>
+      <w:r>
+        <w:continuationSeparator/>
+      </w:r>
+    </w:p>
+  </w:endnote>
+</w:endnotes>
 </file>
 
 <file path=word/footer1.xml><?xml version="1.0" encoding="utf-8"?>
@@ -1110,7 +1557,7 @@
         <w:noProof/>
       </w:rPr>
       <w:drawing>
-        <wp:inline distT="0" distB="0" distL="0" distR="0" wp14:anchorId="5CA3D9D4" wp14:editId="14E88624">
+        <wp:inline distT="0" distB="0" distL="0" distR="0" wp14:anchorId="1CB31061" wp14:editId="1C881E8D">
           <wp:extent cx="3105150" cy="390525"/>
           <wp:effectExtent l="0" t="0" r="0" b="9525"/>
           <wp:docPr id="7" name="Picture 6" descr="Creative Commons Copyright. Prohibited Commercial Use. Microsoft Philanthropies TEALS Program">
@@ -1164,27 +1611,144 @@
 </file>
 
 <file path=word/footnotes.xml><?xml version="1.0" encoding="utf-8"?>
-<w:footnotes xmlns:w="http://schemas.openxmlformats.org/wordprocessingml/2006/main" xmlns:m="http://schemas.openxmlformats.org/officeDocument/2006/math" xmlns:r="http://schemas.openxmlformats.org/officeDocument/2006/relationships" xmlns:o="urn:schemas-microsoft-com:office:office" xmlns:v="urn:schemas-microsoft-com:vml" xmlns:w10="urn:schemas-microsoft-com:office:word" xmlns:a="http://schemas.openxmlformats.org/drawingml/2006/main" xmlns:pic="http://schemas.openxmlformats.org/drawingml/2006/picture" xmlns:wp="http://schemas.openxmlformats.org/drawingml/2006/wordprocessingDrawing">
+<w:footnotes xmlns:wpc="http://schemas.microsoft.com/office/word/2010/wordprocessingCanvas" xmlns:cx="http://schemas.microsoft.com/office/drawing/2014/chartex" xmlns:cx1="http://schemas.microsoft.com/office/drawing/2015/9/8/chartex" xmlns:cx2="http://schemas.microsoft.com/office/drawing/2015/10/21/chartex" xmlns:cx3="http://schemas.microsoft.com/office/drawing/2016/5/9/chartex" xmlns:cx4="http://schemas.microsoft.com/office/drawing/2016/5/10/chartex" xmlns:cx5="http://schemas.microsoft.com/office/drawing/2016/5/11/chartex" xmlns:cx6="http://schemas.microsoft.com/office/drawing/2016/5/12/chartex" xmlns:cx7="http://schemas.microsoft.com/office/drawing/2016/5/13/chartex" xmlns:cx8="http://schemas.microsoft.com/office/drawing/2016/5/14/chartex" xmlns:mc="http://schemas.openxmlformats.org/markup-compatibility/2006" xmlns:aink="http://schemas.microsoft.com/office/drawing/2016/ink" xmlns:am3d="http://schemas.microsoft.com/office/drawing/2017/model3d" xmlns:o="urn:schemas-microsoft-com:office:office" xmlns:r="http://schemas.openxmlformats.org/officeDocument/2006/relationships" xmlns:m="http://schemas.openxmlformats.org/officeDocument/2006/math" xmlns:v="urn:schemas-microsoft-com:vml" xmlns:wp14="http://schemas.microsoft.com/office/word/2010/wordprocessingDrawing" xmlns:wp="http://schemas.openxmlformats.org/drawingml/2006/wordprocessingDrawing" xmlns:w10="urn:schemas-microsoft-com:office:word" xmlns:w="http://schemas.openxmlformats.org/wordprocessingml/2006/main" xmlns:w14="http://schemas.microsoft.com/office/word/2010/wordml" xmlns:w15="http://schemas.microsoft.com/office/word/2012/wordml" xmlns:w16cex="http://schemas.microsoft.com/office/word/2018/wordml/cex" xmlns:w16cid="http://schemas.microsoft.com/office/word/2016/wordml/cid" xmlns:w16="http://schemas.microsoft.com/office/word/2018/wordml" xmlns:w16se="http://schemas.microsoft.com/office/word/2015/wordml/symex" xmlns:wpg="http://schemas.microsoft.com/office/word/2010/wordprocessingGroup" xmlns:wpi="http://schemas.microsoft.com/office/word/2010/wordprocessingInk" xmlns:wne="http://schemas.microsoft.com/office/word/2006/wordml" xmlns:wps="http://schemas.microsoft.com/office/word/2010/wordprocessingShape" mc:Ignorable="w14 w15 w16se w16cid w16 w16cex wp14">
+  <w:footnote w:type="separator" w:id="-1">
+    <w:p>
+      <w:r>
+        <w:separator/>
+      </w:r>
+    </w:p>
+  </w:footnote>
   <w:footnote w:type="continuationSeparator" w:id="0">
     <w:p>
       <w:r>
         <w:continuationSeparator/>
-      </w:r>
-    </w:p>
-  </w:footnote>
-  <w:footnote w:type="separator" w:id="-1">
-    <w:p>
-      <w:r>
-        <w:separator/>
       </w:r>
     </w:p>
   </w:footnote>
 </w:footnotes>
 </file>
 
+<file path=word/header1.xml><?xml version="1.0" encoding="utf-8"?>
+<w:hdr xmlns:wpc="http://schemas.microsoft.com/office/word/2010/wordprocessingCanvas" xmlns:cx="http://schemas.microsoft.com/office/drawing/2014/chartex" xmlns:cx1="http://schemas.microsoft.com/office/drawing/2015/9/8/chartex" xmlns:cx2="http://schemas.microsoft.com/office/drawing/2015/10/21/chartex" xmlns:cx3="http://schemas.microsoft.com/office/drawing/2016/5/9/chartex" xmlns:cx4="http://schemas.microsoft.com/office/drawing/2016/5/10/chartex" xmlns:cx5="http://schemas.microsoft.com/office/drawing/2016/5/11/chartex" xmlns:cx6="http://schemas.microsoft.com/office/drawing/2016/5/12/chartex" xmlns:cx7="http://schemas.microsoft.com/office/drawing/2016/5/13/chartex" xmlns:cx8="http://schemas.microsoft.com/office/drawing/2016/5/14/chartex" xmlns:mc="http://schemas.openxmlformats.org/markup-compatibility/2006" xmlns:aink="http://schemas.microsoft.com/office/drawing/2016/ink" xmlns:am3d="http://schemas.microsoft.com/office/drawing/2017/model3d" xmlns:o="urn:schemas-microsoft-com:office:office" xmlns:r="http://schemas.openxmlformats.org/officeDocument/2006/relationships" xmlns:m="http://schemas.openxmlformats.org/officeDocument/2006/math" xmlns:v="urn:schemas-microsoft-com:vml" xmlns:wp14="http://schemas.microsoft.com/office/word/2010/wordprocessingDrawing" xmlns:wp="http://schemas.openxmlformats.org/drawingml/2006/wordprocessingDrawing" xmlns:w10="urn:schemas-microsoft-com:office:word" xmlns:w="http://schemas.openxmlformats.org/wordprocessingml/2006/main" xmlns:w14="http://schemas.microsoft.com/office/word/2010/wordml" xmlns:w15="http://schemas.microsoft.com/office/word/2012/wordml" xmlns:w16cex="http://schemas.microsoft.com/office/word/2018/wordml/cex" xmlns:w16cid="http://schemas.microsoft.com/office/word/2016/wordml/cid" xmlns:w16="http://schemas.microsoft.com/office/word/2018/wordml" xmlns:w16se="http://schemas.microsoft.com/office/word/2015/wordml/symex" xmlns:wpg="http://schemas.microsoft.com/office/word/2010/wordprocessingGroup" xmlns:wpi="http://schemas.microsoft.com/office/word/2010/wordprocessingInk" xmlns:wne="http://schemas.microsoft.com/office/word/2006/wordml" xmlns:wps="http://schemas.microsoft.com/office/word/2010/wordprocessingShape" mc:Ignorable="w14 w15 w16se w16cid w16 w16cex wp14">
+  <w:p>
+    <w:pPr>
+      <w:pStyle w:val="Header"/>
+    </w:pPr>
+    <w:r>
+      <w:t>Introduction to Computer Science</w:t>
+    </w:r>
+  </w:p>
+</w:hdr>
+</file>
+
 <file path=word/numbering.xml><?xml version="1.0" encoding="utf-8"?>
 <w:numbering xmlns:wpc="http://schemas.microsoft.com/office/word/2010/wordprocessingCanvas" xmlns:cx="http://schemas.microsoft.com/office/drawing/2014/chartex" xmlns:cx1="http://schemas.microsoft.com/office/drawing/2015/9/8/chartex" xmlns:cx2="http://schemas.microsoft.com/office/drawing/2015/10/21/chartex" xmlns:cx3="http://schemas.microsoft.com/office/drawing/2016/5/9/chartex" xmlns:cx4="http://schemas.microsoft.com/office/drawing/2016/5/10/chartex" xmlns:cx5="http://schemas.microsoft.com/office/drawing/2016/5/11/chartex" xmlns:cx6="http://schemas.microsoft.com/office/drawing/2016/5/12/chartex" xmlns:cx7="http://schemas.microsoft.com/office/drawing/2016/5/13/chartex" xmlns:cx8="http://schemas.microsoft.com/office/drawing/2016/5/14/chartex" xmlns:mc="http://schemas.openxmlformats.org/markup-compatibility/2006" xmlns:aink="http://schemas.microsoft.com/office/drawing/2016/ink" xmlns:am3d="http://schemas.microsoft.com/office/drawing/2017/model3d" xmlns:o="urn:schemas-microsoft-com:office:office" xmlns:r="http://schemas.openxmlformats.org/officeDocument/2006/relationships" xmlns:m="http://schemas.openxmlformats.org/officeDocument/2006/math" xmlns:v="urn:schemas-microsoft-com:vml" xmlns:wp14="http://schemas.microsoft.com/office/word/2010/wordprocessingDrawing" xmlns:wp="http://schemas.openxmlformats.org/drawingml/2006/wordprocessingDrawing" xmlns:w10="urn:schemas-microsoft-com:office:word" xmlns:w="http://schemas.openxmlformats.org/wordprocessingml/2006/main" xmlns:w14="http://schemas.microsoft.com/office/word/2010/wordml" xmlns:w15="http://schemas.microsoft.com/office/word/2012/wordml" xmlns:w16cex="http://schemas.microsoft.com/office/word/2018/wordml/cex" xmlns:w16cid="http://schemas.microsoft.com/office/word/2016/wordml/cid" xmlns:w16="http://schemas.microsoft.com/office/word/2018/wordml" xmlns:w16se="http://schemas.microsoft.com/office/word/2015/wordml/symex" xmlns:wpg="http://schemas.microsoft.com/office/word/2010/wordprocessingGroup" xmlns:wpi="http://schemas.microsoft.com/office/word/2010/wordprocessingInk" xmlns:wne="http://schemas.microsoft.com/office/word/2006/wordml" xmlns:wps="http://schemas.microsoft.com/office/word/2010/wordprocessingShape" mc:Ignorable="w14 w15 w16se w16cid w16 w16cex wp14">
   <w:abstractNum w:abstractNumId="0" w15:restartNumberingAfterBreak="0">
+    <w:nsid w:val="EA454B4C"/>
+    <w:multiLevelType w:val="multilevel"/>
+    <w:tmpl w:val="1E74CF12"/>
+    <w:lvl w:ilvl="0">
+      <w:numFmt w:val="bullet"/>
+      <w:lvlText w:val="•"/>
+      <w:lvlJc w:val="left"/>
+      <w:pPr>
+        <w:tabs>
+          <w:tab w:val="num" w:pos="0"/>
+        </w:tabs>
+        <w:ind w:left="480" w:hanging="480"/>
+      </w:pPr>
+    </w:lvl>
+    <w:lvl w:ilvl="1">
+      <w:numFmt w:val="bullet"/>
+      <w:lvlText w:val="–"/>
+      <w:lvlJc w:val="left"/>
+      <w:pPr>
+        <w:tabs>
+          <w:tab w:val="num" w:pos="720"/>
+        </w:tabs>
+        <w:ind w:left="1200" w:hanging="480"/>
+      </w:pPr>
+    </w:lvl>
+    <w:lvl w:ilvl="2">
+      <w:numFmt w:val="bullet"/>
+      <w:lvlText w:val="•"/>
+      <w:lvlJc w:val="left"/>
+      <w:pPr>
+        <w:tabs>
+          <w:tab w:val="num" w:pos="1440"/>
+        </w:tabs>
+        <w:ind w:left="1920" w:hanging="480"/>
+      </w:pPr>
+    </w:lvl>
+    <w:lvl w:ilvl="3">
+      <w:numFmt w:val="bullet"/>
+      <w:lvlText w:val="–"/>
+      <w:lvlJc w:val="left"/>
+      <w:pPr>
+        <w:tabs>
+          <w:tab w:val="num" w:pos="2160"/>
+        </w:tabs>
+        <w:ind w:left="2640" w:hanging="480"/>
+      </w:pPr>
+    </w:lvl>
+    <w:lvl w:ilvl="4">
+      <w:numFmt w:val="bullet"/>
+      <w:lvlText w:val="•"/>
+      <w:lvlJc w:val="left"/>
+      <w:pPr>
+        <w:tabs>
+          <w:tab w:val="num" w:pos="2880"/>
+        </w:tabs>
+        <w:ind w:left="3360" w:hanging="480"/>
+      </w:pPr>
+    </w:lvl>
+    <w:lvl w:ilvl="5">
+      <w:numFmt w:val="bullet"/>
+      <w:lvlText w:val="–"/>
+      <w:lvlJc w:val="left"/>
+      <w:pPr>
+        <w:tabs>
+          <w:tab w:val="num" w:pos="3600"/>
+        </w:tabs>
+        <w:ind w:left="4080" w:hanging="480"/>
+      </w:pPr>
+    </w:lvl>
+    <w:lvl w:ilvl="6">
+      <w:numFmt w:val="bullet"/>
+      <w:lvlText w:val="•"/>
+      <w:lvlJc w:val="left"/>
+      <w:pPr>
+        <w:tabs>
+          <w:tab w:val="num" w:pos="4320"/>
+        </w:tabs>
+        <w:ind w:left="4800" w:hanging="480"/>
+      </w:pPr>
+    </w:lvl>
+    <w:lvl w:ilvl="7">
+      <w:numFmt w:val="bullet"/>
+      <w:lvlText w:val="–"/>
+      <w:lvlJc w:val="left"/>
+      <w:pPr>
+        <w:tabs>
+          <w:tab w:val="num" w:pos="5040"/>
+        </w:tabs>
+        <w:ind w:left="5520" w:hanging="480"/>
+      </w:pPr>
+    </w:lvl>
+    <w:lvl w:ilvl="8">
+      <w:numFmt w:val="bullet"/>
+      <w:lvlText w:val="•"/>
+      <w:lvlJc w:val="left"/>
+      <w:pPr>
+        <w:tabs>
+          <w:tab w:val="num" w:pos="5760"/>
+        </w:tabs>
+        <w:ind w:left="6240" w:hanging="480"/>
+      </w:pPr>
+    </w:lvl>
+  </w:abstractNum>
+  <w:abstractNum w:abstractNumId="1" w15:restartNumberingAfterBreak="0">
     <w:nsid w:val="FFFFFF7C"/>
     <w:multiLevelType w:val="singleLevel"/>
     <w:tmpl w:val="2320DE08"/>
@@ -1201,7 +1765,7 @@
       </w:pPr>
     </w:lvl>
   </w:abstractNum>
-  <w:abstractNum w:abstractNumId="1" w15:restartNumberingAfterBreak="0">
+  <w:abstractNum w:abstractNumId="2" w15:restartNumberingAfterBreak="0">
     <w:nsid w:val="FFFFFF7D"/>
     <w:multiLevelType w:val="singleLevel"/>
     <w:tmpl w:val="B6D20A58"/>
@@ -1218,7 +1782,7 @@
       </w:pPr>
     </w:lvl>
   </w:abstractNum>
-  <w:abstractNum w:abstractNumId="2" w15:restartNumberingAfterBreak="0">
+  <w:abstractNum w:abstractNumId="3" w15:restartNumberingAfterBreak="0">
     <w:nsid w:val="FFFFFF7E"/>
     <w:multiLevelType w:val="singleLevel"/>
     <w:tmpl w:val="EF948528"/>
@@ -1235,7 +1799,7 @@
       </w:pPr>
     </w:lvl>
   </w:abstractNum>
-  <w:abstractNum w:abstractNumId="3" w15:restartNumberingAfterBreak="0">
+  <w:abstractNum w:abstractNumId="4" w15:restartNumberingAfterBreak="0">
     <w:nsid w:val="FFFFFF7F"/>
     <w:multiLevelType w:val="singleLevel"/>
     <w:tmpl w:val="1D7A1682"/>
@@ -1252,7 +1816,7 @@
       </w:pPr>
     </w:lvl>
   </w:abstractNum>
-  <w:abstractNum w:abstractNumId="4" w15:restartNumberingAfterBreak="0">
+  <w:abstractNum w:abstractNumId="5" w15:restartNumberingAfterBreak="0">
     <w:nsid w:val="FFFFFF80"/>
     <w:multiLevelType w:val="singleLevel"/>
     <w:tmpl w:val="AF62C7C8"/>
@@ -1272,7 +1836,7 @@
       </w:rPr>
     </w:lvl>
   </w:abstractNum>
-  <w:abstractNum w:abstractNumId="5" w15:restartNumberingAfterBreak="0">
+  <w:abstractNum w:abstractNumId="6" w15:restartNumberingAfterBreak="0">
     <w:nsid w:val="FFFFFF81"/>
     <w:multiLevelType w:val="singleLevel"/>
     <w:tmpl w:val="DAEE7B88"/>
@@ -1292,7 +1856,7 @@
       </w:rPr>
     </w:lvl>
   </w:abstractNum>
-  <w:abstractNum w:abstractNumId="6" w15:restartNumberingAfterBreak="0">
+  <w:abstractNum w:abstractNumId="7" w15:restartNumberingAfterBreak="0">
     <w:nsid w:val="FFFFFF82"/>
     <w:multiLevelType w:val="singleLevel"/>
     <w:tmpl w:val="EBFEFFFA"/>
@@ -1312,7 +1876,7 @@
       </w:rPr>
     </w:lvl>
   </w:abstractNum>
-  <w:abstractNum w:abstractNumId="7" w15:restartNumberingAfterBreak="0">
+  <w:abstractNum w:abstractNumId="8" w15:restartNumberingAfterBreak="0">
     <w:nsid w:val="FFFFFF83"/>
     <w:multiLevelType w:val="singleLevel"/>
     <w:tmpl w:val="5588DBE8"/>
@@ -1332,7 +1896,7 @@
       </w:rPr>
     </w:lvl>
   </w:abstractNum>
-  <w:abstractNum w:abstractNumId="8" w15:restartNumberingAfterBreak="0">
+  <w:abstractNum w:abstractNumId="9" w15:restartNumberingAfterBreak="0">
     <w:nsid w:val="FFFFFF88"/>
     <w:multiLevelType w:val="singleLevel"/>
     <w:tmpl w:val="B8E0EF84"/>
@@ -1349,7 +1913,7 @@
       </w:pPr>
     </w:lvl>
   </w:abstractNum>
-  <w:abstractNum w:abstractNumId="9" w15:restartNumberingAfterBreak="0">
+  <w:abstractNum w:abstractNumId="10" w15:restartNumberingAfterBreak="0">
     <w:nsid w:val="FFFFFF89"/>
     <w:multiLevelType w:val="singleLevel"/>
     <w:tmpl w:val="EA18540A"/>
@@ -1369,7 +1933,7 @@
       </w:rPr>
     </w:lvl>
   </w:abstractNum>
-  <w:abstractNum w:abstractNumId="10" w15:restartNumberingAfterBreak="0">
+  <w:abstractNum w:abstractNumId="11" w15:restartNumberingAfterBreak="0">
     <w:nsid w:val="170CD2DE"/>
     <w:multiLevelType w:val="multilevel"/>
     <w:tmpl w:val="634A7364"/>
@@ -1473,9 +2037,10 @@
       </w:pPr>
     </w:lvl>
   </w:abstractNum>
-  <w:abstractNum w:abstractNumId="990">
-    <w:nsid w:val="2c1ae401"/>
+  <w:abstractNum w:abstractNumId="12" w15:restartNumberingAfterBreak="0">
+    <w:nsid w:val="2C1AE401"/>
     <w:multiLevelType w:val="multilevel"/>
+    <w:tmpl w:val="15CA47D4"/>
     <w:lvl w:ilvl="0">
       <w:numFmt w:val="bullet"/>
       <w:lvlText w:val=" "/>
@@ -1576,112 +2141,209 @@
       </w:pPr>
     </w:lvl>
   </w:abstractNum>
-  <w:abstractNum w:abstractNumId="991">
-    <w:nsid w:val="ea454b4c"/>
+  <w:abstractNum w:abstractNumId="13" w15:restartNumberingAfterBreak="0">
+    <w:nsid w:val="52676E5A"/>
+    <w:multiLevelType w:val="hybridMultilevel"/>
+    <w:tmpl w:val="72F4534A"/>
+    <w:lvl w:ilvl="0" w:tplc="0409000F">
+      <w:start w:val="1"/>
+      <w:numFmt w:val="decimal"/>
+      <w:lvlText w:val="%1."/>
+      <w:lvlJc w:val="left"/>
+      <w:pPr>
+        <w:ind w:left="720" w:hanging="360"/>
+      </w:pPr>
+    </w:lvl>
+    <w:lvl w:ilvl="1" w:tplc="04090019" w:tentative="1">
+      <w:start w:val="1"/>
+      <w:numFmt w:val="lowerLetter"/>
+      <w:lvlText w:val="%2."/>
+      <w:lvlJc w:val="left"/>
+      <w:pPr>
+        <w:ind w:left="1440" w:hanging="360"/>
+      </w:pPr>
+    </w:lvl>
+    <w:lvl w:ilvl="2" w:tplc="0409001B" w:tentative="1">
+      <w:start w:val="1"/>
+      <w:numFmt w:val="lowerRoman"/>
+      <w:lvlText w:val="%3."/>
+      <w:lvlJc w:val="right"/>
+      <w:pPr>
+        <w:ind w:left="2160" w:hanging="180"/>
+      </w:pPr>
+    </w:lvl>
+    <w:lvl w:ilvl="3" w:tplc="0409000F" w:tentative="1">
+      <w:start w:val="1"/>
+      <w:numFmt w:val="decimal"/>
+      <w:lvlText w:val="%4."/>
+      <w:lvlJc w:val="left"/>
+      <w:pPr>
+        <w:ind w:left="2880" w:hanging="360"/>
+      </w:pPr>
+    </w:lvl>
+    <w:lvl w:ilvl="4" w:tplc="04090019" w:tentative="1">
+      <w:start w:val="1"/>
+      <w:numFmt w:val="lowerLetter"/>
+      <w:lvlText w:val="%5."/>
+      <w:lvlJc w:val="left"/>
+      <w:pPr>
+        <w:ind w:left="3600" w:hanging="360"/>
+      </w:pPr>
+    </w:lvl>
+    <w:lvl w:ilvl="5" w:tplc="0409001B" w:tentative="1">
+      <w:start w:val="1"/>
+      <w:numFmt w:val="lowerRoman"/>
+      <w:lvlText w:val="%6."/>
+      <w:lvlJc w:val="right"/>
+      <w:pPr>
+        <w:ind w:left="4320" w:hanging="180"/>
+      </w:pPr>
+    </w:lvl>
+    <w:lvl w:ilvl="6" w:tplc="0409000F" w:tentative="1">
+      <w:start w:val="1"/>
+      <w:numFmt w:val="decimal"/>
+      <w:lvlText w:val="%7."/>
+      <w:lvlJc w:val="left"/>
+      <w:pPr>
+        <w:ind w:left="5040" w:hanging="360"/>
+      </w:pPr>
+    </w:lvl>
+    <w:lvl w:ilvl="7" w:tplc="04090019" w:tentative="1">
+      <w:start w:val="1"/>
+      <w:numFmt w:val="lowerLetter"/>
+      <w:lvlText w:val="%8."/>
+      <w:lvlJc w:val="left"/>
+      <w:pPr>
+        <w:ind w:left="5760" w:hanging="360"/>
+      </w:pPr>
+    </w:lvl>
+    <w:lvl w:ilvl="8" w:tplc="0409001B" w:tentative="1">
+      <w:start w:val="1"/>
+      <w:numFmt w:val="lowerRoman"/>
+      <w:lvlText w:val="%9."/>
+      <w:lvlJc w:val="right"/>
+      <w:pPr>
+        <w:ind w:left="6480" w:hanging="180"/>
+      </w:pPr>
+    </w:lvl>
+  </w:abstractNum>
+  <w:abstractNum w:abstractNumId="14" w15:restartNumberingAfterBreak="0">
+    <w:nsid w:val="6D940531"/>
+    <w:multiLevelType w:val="hybridMultilevel"/>
+    <w:tmpl w:val="5A5CCF82"/>
+    <w:lvl w:ilvl="0" w:tplc="04090001">
+      <w:start w:val="1"/>
+      <w:numFmt w:val="bullet"/>
+      <w:lvlText w:val=""/>
+      <w:lvlJc w:val="left"/>
+      <w:pPr>
+        <w:ind w:left="720" w:hanging="360"/>
+      </w:pPr>
+      <w:rPr>
+        <w:rFonts w:ascii="Symbol" w:hAnsi="Symbol" w:hint="default"/>
+      </w:rPr>
+    </w:lvl>
+    <w:lvl w:ilvl="1" w:tplc="04090003" w:tentative="1">
+      <w:start w:val="1"/>
+      <w:numFmt w:val="bullet"/>
+      <w:lvlText w:val="o"/>
+      <w:lvlJc w:val="left"/>
+      <w:pPr>
+        <w:ind w:left="1440" w:hanging="360"/>
+      </w:pPr>
+      <w:rPr>
+        <w:rFonts w:ascii="Courier New" w:hAnsi="Courier New" w:cs="Courier New" w:hint="default"/>
+      </w:rPr>
+    </w:lvl>
+    <w:lvl w:ilvl="2" w:tplc="04090005" w:tentative="1">
+      <w:start w:val="1"/>
+      <w:numFmt w:val="bullet"/>
+      <w:lvlText w:val=""/>
+      <w:lvlJc w:val="left"/>
+      <w:pPr>
+        <w:ind w:left="2160" w:hanging="360"/>
+      </w:pPr>
+      <w:rPr>
+        <w:rFonts w:ascii="Wingdings" w:hAnsi="Wingdings" w:hint="default"/>
+      </w:rPr>
+    </w:lvl>
+    <w:lvl w:ilvl="3" w:tplc="04090001" w:tentative="1">
+      <w:start w:val="1"/>
+      <w:numFmt w:val="bullet"/>
+      <w:lvlText w:val=""/>
+      <w:lvlJc w:val="left"/>
+      <w:pPr>
+        <w:ind w:left="2880" w:hanging="360"/>
+      </w:pPr>
+      <w:rPr>
+        <w:rFonts w:ascii="Symbol" w:hAnsi="Symbol" w:hint="default"/>
+      </w:rPr>
+    </w:lvl>
+    <w:lvl w:ilvl="4" w:tplc="04090003" w:tentative="1">
+      <w:start w:val="1"/>
+      <w:numFmt w:val="bullet"/>
+      <w:lvlText w:val="o"/>
+      <w:lvlJc w:val="left"/>
+      <w:pPr>
+        <w:ind w:left="3600" w:hanging="360"/>
+      </w:pPr>
+      <w:rPr>
+        <w:rFonts w:ascii="Courier New" w:hAnsi="Courier New" w:cs="Courier New" w:hint="default"/>
+      </w:rPr>
+    </w:lvl>
+    <w:lvl w:ilvl="5" w:tplc="04090005" w:tentative="1">
+      <w:start w:val="1"/>
+      <w:numFmt w:val="bullet"/>
+      <w:lvlText w:val=""/>
+      <w:lvlJc w:val="left"/>
+      <w:pPr>
+        <w:ind w:left="4320" w:hanging="360"/>
+      </w:pPr>
+      <w:rPr>
+        <w:rFonts w:ascii="Wingdings" w:hAnsi="Wingdings" w:hint="default"/>
+      </w:rPr>
+    </w:lvl>
+    <w:lvl w:ilvl="6" w:tplc="04090001" w:tentative="1">
+      <w:start w:val="1"/>
+      <w:numFmt w:val="bullet"/>
+      <w:lvlText w:val=""/>
+      <w:lvlJc w:val="left"/>
+      <w:pPr>
+        <w:ind w:left="5040" w:hanging="360"/>
+      </w:pPr>
+      <w:rPr>
+        <w:rFonts w:ascii="Symbol" w:hAnsi="Symbol" w:hint="default"/>
+      </w:rPr>
+    </w:lvl>
+    <w:lvl w:ilvl="7" w:tplc="04090003" w:tentative="1">
+      <w:start w:val="1"/>
+      <w:numFmt w:val="bullet"/>
+      <w:lvlText w:val="o"/>
+      <w:lvlJc w:val="left"/>
+      <w:pPr>
+        <w:ind w:left="5760" w:hanging="360"/>
+      </w:pPr>
+      <w:rPr>
+        <w:rFonts w:ascii="Courier New" w:hAnsi="Courier New" w:cs="Courier New" w:hint="default"/>
+      </w:rPr>
+    </w:lvl>
+    <w:lvl w:ilvl="8" w:tplc="04090005" w:tentative="1">
+      <w:start w:val="1"/>
+      <w:numFmt w:val="bullet"/>
+      <w:lvlText w:val=""/>
+      <w:lvlJc w:val="left"/>
+      <w:pPr>
+        <w:ind w:left="6480" w:hanging="360"/>
+      </w:pPr>
+      <w:rPr>
+        <w:rFonts w:ascii="Wingdings" w:hAnsi="Wingdings" w:hint="default"/>
+      </w:rPr>
+    </w:lvl>
+  </w:abstractNum>
+  <w:abstractNum w:abstractNumId="15" w15:restartNumberingAfterBreak="0">
+    <w:nsid w:val="71315DCA"/>
     <w:multiLevelType w:val="multilevel"/>
-    <w:lvl w:ilvl="0">
-      <w:numFmt w:val="bullet"/>
-      <w:lvlText w:val="•"/>
-      <w:lvlJc w:val="left"/>
-      <w:pPr>
-        <w:tabs>
-          <w:tab w:val="num" w:pos="0"/>
-        </w:tabs>
-        <w:ind w:left="480" w:hanging="480"/>
-      </w:pPr>
-    </w:lvl>
-    <w:lvl w:ilvl="1">
-      <w:numFmt w:val="bullet"/>
-      <w:lvlText w:val="–"/>
-      <w:lvlJc w:val="left"/>
-      <w:pPr>
-        <w:tabs>
-          <w:tab w:val="num" w:pos="720"/>
-        </w:tabs>
-        <w:ind w:left="1200" w:hanging="480"/>
-      </w:pPr>
-    </w:lvl>
-    <w:lvl w:ilvl="2">
-      <w:numFmt w:val="bullet"/>
-      <w:lvlText w:val="•"/>
-      <w:lvlJc w:val="left"/>
-      <w:pPr>
-        <w:tabs>
-          <w:tab w:val="num" w:pos="1440"/>
-        </w:tabs>
-        <w:ind w:left="1920" w:hanging="480"/>
-      </w:pPr>
-    </w:lvl>
-    <w:lvl w:ilvl="3">
-      <w:numFmt w:val="bullet"/>
-      <w:lvlText w:val="–"/>
-      <w:lvlJc w:val="left"/>
-      <w:pPr>
-        <w:tabs>
-          <w:tab w:val="num" w:pos="2160"/>
-        </w:tabs>
-        <w:ind w:left="2640" w:hanging="480"/>
-      </w:pPr>
-    </w:lvl>
-    <w:lvl w:ilvl="4">
-      <w:numFmt w:val="bullet"/>
-      <w:lvlText w:val="•"/>
-      <w:lvlJc w:val="left"/>
-      <w:pPr>
-        <w:tabs>
-          <w:tab w:val="num" w:pos="2880"/>
-        </w:tabs>
-        <w:ind w:left="3360" w:hanging="480"/>
-      </w:pPr>
-    </w:lvl>
-    <w:lvl w:ilvl="5">
-      <w:numFmt w:val="bullet"/>
-      <w:lvlText w:val="–"/>
-      <w:lvlJc w:val="left"/>
-      <w:pPr>
-        <w:tabs>
-          <w:tab w:val="num" w:pos="3600"/>
-        </w:tabs>
-        <w:ind w:left="4080" w:hanging="480"/>
-      </w:pPr>
-    </w:lvl>
-    <w:lvl w:ilvl="6">
-      <w:numFmt w:val="bullet"/>
-      <w:lvlText w:val="•"/>
-      <w:lvlJc w:val="left"/>
-      <w:pPr>
-        <w:tabs>
-          <w:tab w:val="num" w:pos="4320"/>
-        </w:tabs>
-        <w:ind w:left="4800" w:hanging="480"/>
-      </w:pPr>
-    </w:lvl>
-    <w:lvl w:ilvl="7">
-      <w:numFmt w:val="bullet"/>
-      <w:lvlText w:val="–"/>
-      <w:lvlJc w:val="left"/>
-      <w:pPr>
-        <w:tabs>
-          <w:tab w:val="num" w:pos="5040"/>
-        </w:tabs>
-        <w:ind w:left="5520" w:hanging="480"/>
-      </w:pPr>
-    </w:lvl>
-    <w:lvl w:ilvl="8">
-      <w:numFmt w:val="bullet"/>
-      <w:lvlText w:val="•"/>
-      <w:lvlJc w:val="left"/>
-      <w:pPr>
-        <w:tabs>
-          <w:tab w:val="num" w:pos="5760"/>
-        </w:tabs>
-        <w:ind w:left="6240" w:hanging="480"/>
-      </w:pPr>
-    </w:lvl>
-  </w:abstractNum>
-  <w:abstractNum w:abstractNumId="99411">
-    <w:nsid w:val="71315dca"/>
-    <w:multiLevelType w:val="multilevel"/>
+    <w:tmpl w:val="5C1E6EDA"/>
     <w:lvl w:ilvl="0">
       <w:start w:val="1"/>
       <w:numFmt w:val="decimal"/>
@@ -1792,46 +2454,46 @@
     </w:lvl>
   </w:abstractNum>
   <w:num w:numId="1">
+    <w:abstractNumId w:val="11"/>
+  </w:num>
+  <w:num w:numId="2">
     <w:abstractNumId w:val="10"/>
   </w:num>
-  <w:num w:numId="2">
+  <w:num w:numId="3">
+    <w:abstractNumId w:val="8"/>
+  </w:num>
+  <w:num w:numId="4">
+    <w:abstractNumId w:val="7"/>
+  </w:num>
+  <w:num w:numId="5">
+    <w:abstractNumId w:val="6"/>
+  </w:num>
+  <w:num w:numId="6">
+    <w:abstractNumId w:val="5"/>
+  </w:num>
+  <w:num w:numId="7">
     <w:abstractNumId w:val="9"/>
   </w:num>
-  <w:num w:numId="3">
-    <w:abstractNumId w:val="7"/>
-  </w:num>
-  <w:num w:numId="4">
-    <w:abstractNumId w:val="6"/>
-  </w:num>
-  <w:num w:numId="5">
-    <w:abstractNumId w:val="5"/>
-  </w:num>
-  <w:num w:numId="6">
+  <w:num w:numId="8">
     <w:abstractNumId w:val="4"/>
   </w:num>
-  <w:num w:numId="7">
-    <w:abstractNumId w:val="8"/>
-  </w:num>
-  <w:num w:numId="8">
+  <w:num w:numId="9">
     <w:abstractNumId w:val="3"/>
   </w:num>
-  <w:num w:numId="9">
+  <w:num w:numId="10">
     <w:abstractNumId w:val="2"/>
   </w:num>
-  <w:num w:numId="10">
+  <w:num w:numId="11">
     <w:abstractNumId w:val="1"/>
   </w:num>
-  <w:num w:numId="11">
+  <w:num w:numId="12">
+    <w:abstractNumId w:val="12"/>
+  </w:num>
+  <w:num w:numId="13">
     <w:abstractNumId w:val="0"/>
   </w:num>
-  <w:num w:numId="1000">
-    <w:abstractNumId w:val="990"/>
-  </w:num>
-  <w:num w:numId="1001">
-    <w:abstractNumId w:val="991"/>
-  </w:num>
-  <w:num w:numId="1002">
-    <w:abstractNumId w:val="99411"/>
+  <w:num w:numId="14">
+    <w:abstractNumId w:val="15"/>
     <w:lvlOverride w:ilvl="0">
       <w:startOverride w:val="1"/>
     </w:lvlOverride>
@@ -1860,6 +2522,12 @@
       <w:startOverride w:val="1"/>
     </w:lvlOverride>
   </w:num>
+  <w:num w:numId="15">
+    <w:abstractNumId w:val="14"/>
+  </w:num>
+  <w:num w:numId="16">
+    <w:abstractNumId w:val="13"/>
+  </w:num>
 </w:numbering>
 </file>
 
@@ -1868,20 +2536,27 @@
   <w:docDefaults>
     <w:rPrDefault>
       <w:rPr>
-        <w:rFonts w:asciiTheme="minorHAnsi" w:eastAsiaTheme="minorHAnsi" w:hAnsiTheme="minorHAnsi" w:cstheme="minorBidi"/>
-        <w:sz w:val="24"/>
-        <w:szCs w:val="24"/>
+        <w:rFonts w:asciiTheme="minorHAnsi" w:eastAsiaTheme="minorEastAsia" w:hAnsiTheme="minorHAnsi" w:cstheme="minorBidi"/>
         <w:lang w:val="en-US" w:eastAsia="en-US" w:bidi="ar-SA"/>
       </w:rPr>
     </w:rPrDefault>
     <w:pPrDefault>
       <w:pPr>
-        <w:spacing w:after="200"/>
+        <w:spacing w:after="120" w:line="264" w:lineRule="auto"/>
       </w:pPr>
     </w:pPrDefault>
   </w:docDefaults>
   <w:latentStyles w:defLockedState="0" w:defUIPriority="0" w:defSemiHidden="0" w:defUnhideWhenUsed="0" w:defQFormat="0" w:count="376">
-    <w:lsdException w:name="heading 5" w:semiHidden="1" w:unhideWhenUsed="1"/>
+    <w:lsdException w:name="Normal" w:qFormat="1"/>
+    <w:lsdException w:name="heading 1" w:qFormat="1"/>
+    <w:lsdException w:name="heading 2" w:qFormat="1"/>
+    <w:lsdException w:name="heading 3" w:qFormat="1"/>
+    <w:lsdException w:name="heading 4" w:qFormat="1"/>
+    <w:lsdException w:name="heading 5" w:semiHidden="1" w:unhideWhenUsed="1" w:qFormat="1"/>
+    <w:lsdException w:name="heading 6" w:qFormat="1"/>
+    <w:lsdException w:name="heading 7" w:qFormat="1"/>
+    <w:lsdException w:name="heading 8" w:qFormat="1"/>
+    <w:lsdException w:name="heading 9" w:qFormat="1"/>
     <w:lsdException w:name="index 2" w:semiHidden="1" w:unhideWhenUsed="1"/>
     <w:lsdException w:name="index 3" w:semiHidden="1" w:unhideWhenUsed="1"/>
     <w:lsdException w:name="index 4" w:semiHidden="1" w:unhideWhenUsed="1"/>
@@ -1905,7 +2580,7 @@
     <w:lsdException w:name="header" w:semiHidden="1" w:unhideWhenUsed="1"/>
     <w:lsdException w:name="footer" w:semiHidden="1" w:unhideWhenUsed="1"/>
     <w:lsdException w:name="index heading" w:semiHidden="1" w:unhideWhenUsed="1"/>
-    <w:lsdException w:name="caption" w:semiHidden="1" w:unhideWhenUsed="1"/>
+    <w:lsdException w:name="caption" w:semiHidden="1" w:uiPriority="35" w:unhideWhenUsed="1" w:qFormat="1"/>
     <w:lsdException w:name="table of figures" w:semiHidden="1" w:unhideWhenUsed="1"/>
     <w:lsdException w:name="envelope address" w:semiHidden="1" w:unhideWhenUsed="1"/>
     <w:lsdException w:name="envelope return" w:semiHidden="1" w:unhideWhenUsed="1"/>
@@ -1930,6 +2605,7 @@
     <w:lsdException w:name="List Number 3" w:semiHidden="1" w:unhideWhenUsed="1"/>
     <w:lsdException w:name="List Number 4" w:semiHidden="1" w:unhideWhenUsed="1"/>
     <w:lsdException w:name="List Number 5" w:semiHidden="1" w:unhideWhenUsed="1"/>
+    <w:lsdException w:name="Title" w:uiPriority="10" w:qFormat="1"/>
     <w:lsdException w:name="Closing" w:semiHidden="1" w:unhideWhenUsed="1"/>
     <w:lsdException w:name="Signature" w:semiHidden="1" w:unhideWhenUsed="1"/>
     <w:lsdException w:name="Default Paragraph Font" w:semiHidden="1" w:unhideWhenUsed="1"/>
@@ -1941,6 +2617,7 @@
     <w:lsdException w:name="List Continue 4" w:semiHidden="1" w:unhideWhenUsed="1"/>
     <w:lsdException w:name="List Continue 5" w:semiHidden="1" w:unhideWhenUsed="1"/>
     <w:lsdException w:name="Message Header" w:semiHidden="1" w:unhideWhenUsed="1"/>
+    <w:lsdException w:name="Subtitle" w:uiPriority="11" w:qFormat="1"/>
     <w:lsdException w:name="Salutation" w:semiHidden="1" w:unhideWhenUsed="1"/>
     <w:lsdException w:name="Date" w:semiHidden="1" w:unhideWhenUsed="1"/>
     <w:lsdException w:name="Body Text First Indent" w:semiHidden="1" w:unhideWhenUsed="1"/>
@@ -1949,6 +2626,8 @@
     <w:lsdException w:name="Block Text" w:semiHidden="1" w:unhideWhenUsed="1"/>
     <w:lsdException w:name="Hyperlink" w:semiHidden="1" w:unhideWhenUsed="1"/>
     <w:lsdException w:name="FollowedHyperlink" w:semiHidden="1" w:unhideWhenUsed="1"/>
+    <w:lsdException w:name="Strong" w:uiPriority="22" w:qFormat="1"/>
+    <w:lsdException w:name="Emphasis" w:uiPriority="20" w:qFormat="1"/>
     <w:lsdException w:name="Document Map" w:semiHidden="1" w:unhideWhenUsed="1"/>
     <w:lsdException w:name="Plain Text" w:semiHidden="1" w:unhideWhenUsed="1"/>
     <w:lsdException w:name="E-mail Signature" w:semiHidden="1" w:unhideWhenUsed="1"/>
@@ -2016,6 +2695,7 @@
     <w:lsdException w:name="Balloon Text" w:semiHidden="1" w:unhideWhenUsed="1"/>
     <w:lsdException w:name="Table Theme" w:semiHidden="1" w:unhideWhenUsed="1"/>
     <w:lsdException w:name="Placeholder Text" w:semiHidden="1"/>
+    <w:lsdException w:name="No Spacing" w:uiPriority="1" w:qFormat="1"/>
     <w:lsdException w:name="Light Shading"/>
     <w:lsdException w:name="Light List"/>
     <w:lsdException w:name="Light Grid"/>
@@ -2037,6 +2717,9 @@
     <w:lsdException w:name="Medium Shading 2 Accent 1"/>
     <w:lsdException w:name="Medium List 1 Accent 1"/>
     <w:lsdException w:name="Revision" w:semiHidden="1"/>
+    <w:lsdException w:name="List Paragraph" w:uiPriority="34" w:qFormat="1"/>
+    <w:lsdException w:name="Quote" w:uiPriority="29" w:qFormat="1"/>
+    <w:lsdException w:name="Intense Quote" w:uiPriority="30" w:qFormat="1"/>
     <w:lsdException w:name="Medium List 2 Accent 1"/>
     <w:lsdException w:name="Medium Grid 1 Accent 1"/>
     <w:lsdException w:name="Medium Grid 2 Accent 1"/>
@@ -2115,8 +2798,13 @@
     <w:lsdException w:name="Colorful Shading Accent 6"/>
     <w:lsdException w:name="Colorful List Accent 6"/>
     <w:lsdException w:name="Colorful Grid Accent 6"/>
+    <w:lsdException w:name="Subtle Emphasis" w:uiPriority="19" w:qFormat="1"/>
+    <w:lsdException w:name="Intense Emphasis" w:uiPriority="21" w:qFormat="1"/>
+    <w:lsdException w:name="Subtle Reference" w:uiPriority="31" w:qFormat="1"/>
+    <w:lsdException w:name="Intense Reference" w:uiPriority="32" w:qFormat="1"/>
+    <w:lsdException w:name="Book Title" w:uiPriority="33" w:qFormat="1"/>
     <w:lsdException w:name="Bibliography" w:semiHidden="1" w:unhideWhenUsed="1"/>
-    <w:lsdException w:name="TOC Heading" w:semiHidden="1" w:unhideWhenUsed="1"/>
+    <w:lsdException w:name="TOC Heading" w:semiHidden="1" w:unhideWhenUsed="1" w:qFormat="1"/>
     <w:lsdException w:name="Grid Table 4" w:uiPriority="49"/>
     <w:lsdException w:name="Grid Table 5 Dark" w:uiPriority="50"/>
     <w:lsdException w:name="Grid Table 6 Colorful" w:uiPriority="51"/>
@@ -2221,30 +2909,25 @@
   <w:style w:type="paragraph" w:default="1" w:styleId="Normal">
     <w:name w:val="Normal"/>
     <w:qFormat/>
-    <w:rsid w:val="00C658B2"/>
-    <w:rPr>
-      <w:rFonts w:ascii="Segoe UI" w:hAnsi="Segoe UI"/>
-      <w:sz w:val="22"/>
-    </w:rPr>
+    <w:rsid w:val="00E974C4"/>
   </w:style>
   <w:style w:type="paragraph" w:styleId="Heading1">
     <w:name w:val="heading 1"/>
     <w:basedOn w:val="Normal"/>
-    <w:next w:val="BodyText"/>
+    <w:next w:val="Normal"/>
+    <w:link w:val="Heading1Char"/>
     <w:uiPriority w:val="9"/>
     <w:qFormat/>
-    <w:rsid w:val="00C658B2"/>
+    <w:rsid w:val="00E974C4"/>
     <w:pPr>
       <w:keepNext/>
       <w:keepLines/>
-      <w:spacing w:before="480" w:after="0"/>
+      <w:spacing w:before="320" w:after="0" w:line="240" w:lineRule="auto"/>
       <w:outlineLvl w:val="0"/>
     </w:pPr>
     <w:rPr>
-      <w:rFonts w:eastAsiaTheme="majorEastAsia" w:cstheme="majorBidi"/>
-      <w:b/>
-      <w:bCs/>
-      <w:color w:val="4F81BD" w:themeColor="accent1"/>
+      <w:rFonts w:asciiTheme="majorHAnsi" w:eastAsiaTheme="majorEastAsia" w:hAnsiTheme="majorHAnsi" w:cstheme="majorBidi"/>
+      <w:color w:val="006357" w:themeColor="accent1" w:themeShade="BF"/>
       <w:sz w:val="32"/>
       <w:szCs w:val="32"/>
     </w:rPr>
@@ -2252,22 +2935,21 @@
   <w:style w:type="paragraph" w:styleId="Heading2">
     <w:name w:val="heading 2"/>
     <w:basedOn w:val="Normal"/>
-    <w:next w:val="BodyText"/>
+    <w:next w:val="Normal"/>
+    <w:link w:val="Heading2Char"/>
     <w:uiPriority w:val="9"/>
     <w:unhideWhenUsed/>
     <w:qFormat/>
-    <w:rsid w:val="00C658B2"/>
+    <w:rsid w:val="00E974C4"/>
     <w:pPr>
       <w:keepNext/>
       <w:keepLines/>
-      <w:spacing w:before="200" w:after="0"/>
+      <w:spacing w:before="80" w:after="0" w:line="240" w:lineRule="auto"/>
       <w:outlineLvl w:val="1"/>
     </w:pPr>
     <w:rPr>
-      <w:rFonts w:eastAsiaTheme="majorEastAsia" w:cstheme="majorBidi"/>
-      <w:b/>
-      <w:bCs/>
-      <w:color w:val="4F81BD" w:themeColor="accent1"/>
+      <w:rFonts w:asciiTheme="majorHAnsi" w:eastAsiaTheme="majorEastAsia" w:hAnsiTheme="majorHAnsi" w:cstheme="majorBidi"/>
+      <w:color w:val="404040" w:themeColor="text1" w:themeTint="BF"/>
       <w:sz w:val="28"/>
       <w:szCs w:val="28"/>
     </w:rPr>
@@ -2275,134 +2957,160 @@
   <w:style w:type="paragraph" w:styleId="Heading3">
     <w:name w:val="heading 3"/>
     <w:basedOn w:val="Normal"/>
-    <w:next w:val="BodyText"/>
+    <w:next w:val="Normal"/>
+    <w:link w:val="Heading3Char"/>
     <w:uiPriority w:val="9"/>
     <w:unhideWhenUsed/>
     <w:qFormat/>
-    <w:rsid w:val="00C658B2"/>
+    <w:rsid w:val="00E974C4"/>
     <w:pPr>
       <w:keepNext/>
       <w:keepLines/>
-      <w:spacing w:before="200" w:after="0"/>
+      <w:spacing w:before="40" w:after="0" w:line="240" w:lineRule="auto"/>
       <w:outlineLvl w:val="2"/>
     </w:pPr>
     <w:rPr>
-      <w:rFonts w:eastAsiaTheme="majorEastAsia" w:cstheme="majorBidi"/>
-      <w:b/>
-      <w:bCs/>
-      <w:color w:val="4F81BD" w:themeColor="accent1"/>
+      <w:rFonts w:asciiTheme="majorHAnsi" w:eastAsiaTheme="majorEastAsia" w:hAnsiTheme="majorHAnsi" w:cstheme="majorBidi"/>
+      <w:color w:val="274B47" w:themeColor="text2"/>
+      <w:sz w:val="24"/>
+      <w:szCs w:val="24"/>
     </w:rPr>
   </w:style>
   <w:style w:type="paragraph" w:styleId="Heading4">
     <w:name w:val="heading 4"/>
     <w:basedOn w:val="Normal"/>
-    <w:next w:val="BodyText"/>
+    <w:next w:val="Normal"/>
+    <w:link w:val="Heading4Char"/>
     <w:uiPriority w:val="9"/>
     <w:unhideWhenUsed/>
     <w:qFormat/>
-    <w:rsid w:val="00C658B2"/>
+    <w:rsid w:val="00E974C4"/>
     <w:pPr>
       <w:keepNext/>
       <w:keepLines/>
-      <w:spacing w:before="200" w:after="0"/>
+      <w:spacing w:before="40" w:after="0"/>
       <w:outlineLvl w:val="3"/>
     </w:pPr>
     <w:rPr>
-      <w:rFonts w:eastAsiaTheme="majorEastAsia" w:cstheme="majorBidi"/>
-      <w:bCs/>
-      <w:i/>
-      <w:color w:val="4F81BD" w:themeColor="accent1"/>
+      <w:rFonts w:asciiTheme="majorHAnsi" w:eastAsiaTheme="majorEastAsia" w:hAnsiTheme="majorHAnsi" w:cstheme="majorBidi"/>
+      <w:sz w:val="22"/>
+      <w:szCs w:val="22"/>
     </w:rPr>
   </w:style>
   <w:style w:type="paragraph" w:styleId="Heading5">
     <w:name w:val="heading 5"/>
     <w:basedOn w:val="Normal"/>
-    <w:next w:val="BodyText"/>
+    <w:next w:val="Normal"/>
+    <w:link w:val="Heading5Char"/>
     <w:uiPriority w:val="9"/>
     <w:unhideWhenUsed/>
     <w:qFormat/>
+    <w:rsid w:val="00E974C4"/>
     <w:pPr>
       <w:keepNext/>
       <w:keepLines/>
-      <w:spacing w:before="200" w:after="0"/>
+      <w:spacing w:before="40" w:after="0"/>
       <w:outlineLvl w:val="4"/>
     </w:pPr>
     <w:rPr>
       <w:rFonts w:asciiTheme="majorHAnsi" w:eastAsiaTheme="majorEastAsia" w:hAnsiTheme="majorHAnsi" w:cstheme="majorBidi"/>
-      <w:iCs/>
-      <w:color w:val="4F81BD" w:themeColor="accent1"/>
+      <w:color w:val="274B47" w:themeColor="text2"/>
+      <w:sz w:val="22"/>
+      <w:szCs w:val="22"/>
     </w:rPr>
   </w:style>
   <w:style w:type="paragraph" w:styleId="Heading6">
     <w:name w:val="heading 6"/>
     <w:basedOn w:val="Normal"/>
-    <w:next w:val="BodyText"/>
+    <w:next w:val="Normal"/>
+    <w:link w:val="Heading6Char"/>
     <w:uiPriority w:val="9"/>
     <w:unhideWhenUsed/>
     <w:qFormat/>
+    <w:rsid w:val="00E974C4"/>
     <w:pPr>
       <w:keepNext/>
       <w:keepLines/>
-      <w:spacing w:before="200" w:after="0"/>
+      <w:spacing w:before="40" w:after="0"/>
       <w:outlineLvl w:val="5"/>
     </w:pPr>
     <w:rPr>
       <w:rFonts w:asciiTheme="majorHAnsi" w:eastAsiaTheme="majorEastAsia" w:hAnsiTheme="majorHAnsi" w:cstheme="majorBidi"/>
-      <w:color w:val="4F81BD" w:themeColor="accent1"/>
+      <w:i/>
+      <w:iCs/>
+      <w:color w:val="274B47" w:themeColor="text2"/>
+      <w:sz w:val="21"/>
+      <w:szCs w:val="21"/>
     </w:rPr>
   </w:style>
   <w:style w:type="paragraph" w:styleId="Heading7">
     <w:name w:val="heading 7"/>
     <w:basedOn w:val="Normal"/>
-    <w:next w:val="BodyText"/>
+    <w:next w:val="Normal"/>
+    <w:link w:val="Heading7Char"/>
     <w:uiPriority w:val="9"/>
     <w:unhideWhenUsed/>
     <w:qFormat/>
+    <w:rsid w:val="00E974C4"/>
     <w:pPr>
       <w:keepNext/>
       <w:keepLines/>
-      <w:spacing w:before="200" w:after="0"/>
+      <w:spacing w:before="40" w:after="0"/>
       <w:outlineLvl w:val="6"/>
     </w:pPr>
     <w:rPr>
       <w:rFonts w:asciiTheme="majorHAnsi" w:eastAsiaTheme="majorEastAsia" w:hAnsiTheme="majorHAnsi" w:cstheme="majorBidi"/>
-      <w:color w:val="4F81BD" w:themeColor="accent1"/>
+      <w:i/>
+      <w:iCs/>
+      <w:color w:val="00423A" w:themeColor="accent1" w:themeShade="80"/>
+      <w:sz w:val="21"/>
+      <w:szCs w:val="21"/>
     </w:rPr>
   </w:style>
   <w:style w:type="paragraph" w:styleId="Heading8">
     <w:name w:val="heading 8"/>
     <w:basedOn w:val="Normal"/>
-    <w:next w:val="BodyText"/>
+    <w:next w:val="Normal"/>
+    <w:link w:val="Heading8Char"/>
     <w:uiPriority w:val="9"/>
     <w:unhideWhenUsed/>
     <w:qFormat/>
+    <w:rsid w:val="00E974C4"/>
     <w:pPr>
       <w:keepNext/>
       <w:keepLines/>
-      <w:spacing w:before="200" w:after="0"/>
+      <w:spacing w:before="40" w:after="0"/>
       <w:outlineLvl w:val="7"/>
     </w:pPr>
     <w:rPr>
       <w:rFonts w:asciiTheme="majorHAnsi" w:eastAsiaTheme="majorEastAsia" w:hAnsiTheme="majorHAnsi" w:cstheme="majorBidi"/>
-      <w:color w:val="4F81BD" w:themeColor="accent1"/>
+      <w:b/>
+      <w:bCs/>
+      <w:color w:val="274B47" w:themeColor="text2"/>
     </w:rPr>
   </w:style>
   <w:style w:type="paragraph" w:styleId="Heading9">
     <w:name w:val="heading 9"/>
     <w:basedOn w:val="Normal"/>
-    <w:next w:val="BodyText"/>
+    <w:next w:val="Normal"/>
+    <w:link w:val="Heading9Char"/>
     <w:uiPriority w:val="9"/>
     <w:unhideWhenUsed/>
     <w:qFormat/>
+    <w:rsid w:val="00E974C4"/>
     <w:pPr>
       <w:keepNext/>
       <w:keepLines/>
-      <w:spacing w:before="200" w:after="0"/>
+      <w:spacing w:before="40" w:after="0"/>
       <w:outlineLvl w:val="8"/>
     </w:pPr>
     <w:rPr>
       <w:rFonts w:asciiTheme="majorHAnsi" w:eastAsiaTheme="majorEastAsia" w:hAnsiTheme="majorHAnsi" w:cstheme="majorBidi"/>
-      <w:color w:val="4F81BD" w:themeColor="accent1"/>
+      <w:b/>
+      <w:bCs/>
+      <w:i/>
+      <w:iCs/>
+      <w:color w:val="274B47" w:themeColor="text2"/>
     </w:rPr>
   </w:style>
   <w:style w:type="character" w:default="1" w:styleId="DefaultParagraphFont">
@@ -2436,7 +3144,6 @@
     <w:name w:val="Body Text"/>
     <w:basedOn w:val="Normal"/>
     <w:link w:val="BodyTextChar"/>
-    <w:qFormat/>
     <w:pPr>
       <w:spacing w:before="180" w:after="180"/>
     </w:pPr>
@@ -2445,12 +3152,10 @@
     <w:name w:val="First Paragraph"/>
     <w:basedOn w:val="BodyText"/>
     <w:next w:val="BodyText"/>
-    <w:qFormat/>
   </w:style>
   <w:style w:type="paragraph" w:customStyle="1" w:styleId="Compact">
     <w:name w:val="Compact"/>
     <w:basedOn w:val="BodyText"/>
-    <w:qFormat/>
     <w:pPr>
       <w:spacing w:before="36" w:after="36"/>
     </w:pPr>
@@ -2458,41 +3163,46 @@
   <w:style w:type="paragraph" w:styleId="Title">
     <w:name w:val="Title"/>
     <w:basedOn w:val="Normal"/>
-    <w:next w:val="BodyText"/>
+    <w:next w:val="Normal"/>
+    <w:link w:val="TitleChar"/>
+    <w:uiPriority w:val="10"/>
     <w:qFormat/>
-    <w:rsid w:val="00C658B2"/>
+    <w:rsid w:val="00E974C4"/>
     <w:pPr>
-      <w:keepNext/>
-      <w:keepLines/>
-      <w:spacing w:before="480" w:after="240"/>
-      <w:jc w:val="center"/>
+      <w:spacing w:after="0" w:line="240" w:lineRule="auto"/>
+      <w:contextualSpacing/>
     </w:pPr>
     <w:rPr>
-      <w:rFonts w:eastAsiaTheme="majorEastAsia" w:cstheme="majorBidi"/>
-      <w:b/>
-      <w:bCs/>
-      <w:color w:val="345A8A" w:themeColor="accent1" w:themeShade="B5"/>
-      <w:sz w:val="36"/>
-      <w:szCs w:val="36"/>
+      <w:rFonts w:asciiTheme="majorHAnsi" w:eastAsiaTheme="majorEastAsia" w:hAnsiTheme="majorHAnsi" w:cstheme="majorBidi"/>
+      <w:color w:val="008575" w:themeColor="accent1"/>
+      <w:spacing w:val="-10"/>
+      <w:sz w:val="56"/>
+      <w:szCs w:val="56"/>
     </w:rPr>
   </w:style>
   <w:style w:type="paragraph" w:styleId="Subtitle">
     <w:name w:val="Subtitle"/>
-    <w:basedOn w:val="Title"/>
-    <w:next w:val="BodyText"/>
+    <w:basedOn w:val="Normal"/>
+    <w:next w:val="Normal"/>
+    <w:link w:val="SubtitleChar"/>
+    <w:uiPriority w:val="11"/>
     <w:qFormat/>
+    <w:rsid w:val="00E974C4"/>
     <w:pPr>
-      <w:spacing w:before="240"/>
+      <w:numPr>
+        <w:ilvl w:val="1"/>
+      </w:numPr>
+      <w:spacing w:line="240" w:lineRule="auto"/>
     </w:pPr>
     <w:rPr>
-      <w:sz w:val="30"/>
-      <w:szCs w:val="30"/>
+      <w:rFonts w:asciiTheme="majorHAnsi" w:eastAsiaTheme="majorEastAsia" w:hAnsiTheme="majorHAnsi" w:cstheme="majorBidi"/>
+      <w:sz w:val="24"/>
+      <w:szCs w:val="24"/>
     </w:rPr>
   </w:style>
   <w:style w:type="paragraph" w:customStyle="1" w:styleId="Author">
     <w:name w:val="Author"/>
     <w:next w:val="BodyText"/>
-    <w:qFormat/>
     <w:pPr>
       <w:keepNext/>
       <w:keepLines/>
@@ -2502,7 +3212,6 @@
   <w:style w:type="paragraph" w:styleId="Date">
     <w:name w:val="Date"/>
     <w:next w:val="BodyText"/>
-    <w:qFormat/>
     <w:rsid w:val="00C658B2"/>
     <w:pPr>
       <w:keepNext/>
@@ -2517,21 +3226,15 @@
     <w:name w:val="Abstract"/>
     <w:basedOn w:val="Normal"/>
     <w:next w:val="BodyText"/>
-    <w:qFormat/>
     <w:pPr>
       <w:keepNext/>
       <w:keepLines/>
       <w:spacing w:before="300" w:after="300"/>
     </w:pPr>
-    <w:rPr>
-      <w:sz w:val="20"/>
-      <w:szCs w:val="20"/>
-    </w:rPr>
   </w:style>
   <w:style w:type="paragraph" w:styleId="Bibliography">
     <w:name w:val="Bibliography"/>
     <w:basedOn w:val="Normal"/>
-    <w:qFormat/>
   </w:style>
   <w:style w:type="paragraph" w:styleId="BlockText">
     <w:name w:val="Block Text"/>
@@ -2539,7 +3242,6 @@
     <w:next w:val="BodyText"/>
     <w:uiPriority w:val="9"/>
     <w:unhideWhenUsed/>
-    <w:qFormat/>
     <w:pPr>
       <w:spacing w:before="100" w:after="100"/>
       <w:ind w:left="480" w:right="480"/>
@@ -2550,7 +3252,6 @@
     <w:basedOn w:val="Normal"/>
     <w:uiPriority w:val="9"/>
     <w:unhideWhenUsed/>
-    <w:qFormat/>
   </w:style>
   <w:style w:type="table" w:customStyle="1" w:styleId="Table">
     <w:name w:val="Table"/>
@@ -2587,12 +3288,21 @@
   <w:style w:type="paragraph" w:styleId="Caption">
     <w:name w:val="caption"/>
     <w:basedOn w:val="Normal"/>
+    <w:next w:val="Normal"/>
     <w:link w:val="CaptionChar"/>
+    <w:uiPriority w:val="35"/>
+    <w:unhideWhenUsed/>
+    <w:qFormat/>
+    <w:rsid w:val="00E974C4"/>
     <w:pPr>
-      <w:spacing w:after="120"/>
+      <w:spacing w:line="240" w:lineRule="auto"/>
     </w:pPr>
     <w:rPr>
-      <w:i/>
+      <w:b/>
+      <w:bCs/>
+      <w:smallCaps/>
+      <w:color w:val="595959" w:themeColor="text1" w:themeTint="A6"/>
+      <w:spacing w:val="6"/>
     </w:rPr>
   </w:style>
   <w:style w:type="paragraph" w:customStyle="1" w:styleId="TableCaption">
@@ -2621,12 +3331,26 @@
     <w:name w:val="Caption Char"/>
     <w:basedOn w:val="DefaultParagraphFont"/>
     <w:link w:val="Caption"/>
+    <w:uiPriority w:val="35"/>
+    <w:rPr>
+      <w:b/>
+      <w:bCs/>
+      <w:smallCaps/>
+      <w:color w:val="595959" w:themeColor="text1" w:themeTint="A6"/>
+      <w:spacing w:val="6"/>
+    </w:rPr>
   </w:style>
   <w:style w:type="character" w:customStyle="1" w:styleId="VerbatimChar">
     <w:name w:val="Verbatim Char"/>
     <w:basedOn w:val="CaptionChar"/>
+    <w:link w:val="SourceCode"/>
     <w:rPr>
       <w:rFonts w:ascii="Consolas" w:hAnsi="Consolas"/>
+      <w:b/>
+      <w:bCs/>
+      <w:smallCaps/>
+      <w:color w:val="595959" w:themeColor="text1" w:themeTint="A6"/>
+      <w:spacing w:val="6"/>
       <w:sz w:val="22"/>
     </w:rPr>
   </w:style>
@@ -2634,6 +3358,11 @@
     <w:name w:val="footnote reference"/>
     <w:basedOn w:val="CaptionChar"/>
     <w:rPr>
+      <w:b/>
+      <w:bCs/>
+      <w:smallCaps/>
+      <w:color w:val="595959" w:themeColor="text1" w:themeTint="A6"/>
+      <w:spacing w:val="6"/>
       <w:vertAlign w:val="superscript"/>
     </w:rPr>
   </w:style>
@@ -2641,25 +3370,24 @@
     <w:name w:val="Hyperlink"/>
     <w:basedOn w:val="CaptionChar"/>
     <w:rPr>
-      <w:color w:val="4F81BD" w:themeColor="accent1"/>
+      <w:b/>
+      <w:bCs/>
+      <w:smallCaps/>
+      <w:color w:val="008575" w:themeColor="accent1"/>
+      <w:spacing w:val="6"/>
     </w:rPr>
   </w:style>
   <w:style w:type="paragraph" w:styleId="TOCHeading">
     <w:name w:val="TOC Heading"/>
     <w:basedOn w:val="Heading1"/>
-    <w:next w:val="BodyText"/>
+    <w:next w:val="Normal"/>
     <w:uiPriority w:val="39"/>
     <w:unhideWhenUsed/>
     <w:qFormat/>
+    <w:rsid w:val="00E974C4"/>
     <w:pPr>
-      <w:spacing w:before="240" w:line="259" w:lineRule="auto"/>
       <w:outlineLvl w:val="9"/>
     </w:pPr>
-    <w:rPr>
-      <w:b w:val="0"/>
-      <w:bCs w:val="0"/>
-      <w:color w:val="365F91" w:themeColor="accent1" w:themeShade="BF"/>
-    </w:rPr>
   </w:style>
   <w:style w:type="paragraph" w:styleId="Header">
     <w:name w:val="header"/>
@@ -2715,439 +3443,868 @@
     <w:basedOn w:val="Normal"/>
     <w:link w:val="VerbatimChar"/>
     <w:pPr>
-      <w:wordWrap w:val="off"/>
+      <w:wordWrap w:val="0"/>
     </w:pPr>
   </w:style>
   <w:style w:type="character" w:customStyle="1" w:styleId="KeywordTok">
     <w:name w:val="KeywordTok"/>
     <w:basedOn w:val="VerbatimChar"/>
     <w:rPr>
+      <w:rFonts w:ascii="Consolas" w:hAnsi="Consolas"/>
+      <w:b w:val="0"/>
+      <w:bCs/>
+      <w:smallCaps/>
       <w:color w:val="007020"/>
-      <w:b/>
+      <w:spacing w:val="6"/>
+      <w:sz w:val="22"/>
     </w:rPr>
   </w:style>
   <w:style w:type="character" w:customStyle="1" w:styleId="DataTypeTok">
     <w:name w:val="DataTypeTok"/>
     <w:basedOn w:val="VerbatimChar"/>
     <w:rPr>
+      <w:rFonts w:ascii="Consolas" w:hAnsi="Consolas"/>
+      <w:b/>
+      <w:bCs/>
+      <w:smallCaps/>
       <w:color w:val="902000"/>
+      <w:spacing w:val="6"/>
+      <w:sz w:val="22"/>
     </w:rPr>
   </w:style>
   <w:style w:type="character" w:customStyle="1" w:styleId="DecValTok">
     <w:name w:val="DecValTok"/>
     <w:basedOn w:val="VerbatimChar"/>
     <w:rPr>
-      <w:color w:val="40a070"/>
+      <w:rFonts w:ascii="Consolas" w:hAnsi="Consolas"/>
+      <w:b/>
+      <w:bCs/>
+      <w:smallCaps/>
+      <w:color w:val="40A070"/>
+      <w:spacing w:val="6"/>
+      <w:sz w:val="22"/>
     </w:rPr>
   </w:style>
   <w:style w:type="character" w:customStyle="1" w:styleId="BaseNTok">
     <w:name w:val="BaseNTok"/>
     <w:basedOn w:val="VerbatimChar"/>
     <w:rPr>
-      <w:color w:val="40a070"/>
+      <w:rFonts w:ascii="Consolas" w:hAnsi="Consolas"/>
+      <w:b/>
+      <w:bCs/>
+      <w:smallCaps/>
+      <w:color w:val="40A070"/>
+      <w:spacing w:val="6"/>
+      <w:sz w:val="22"/>
     </w:rPr>
   </w:style>
   <w:style w:type="character" w:customStyle="1" w:styleId="FloatTok">
     <w:name w:val="FloatTok"/>
     <w:basedOn w:val="VerbatimChar"/>
     <w:rPr>
-      <w:color w:val="40a070"/>
+      <w:rFonts w:ascii="Consolas" w:hAnsi="Consolas"/>
+      <w:b/>
+      <w:bCs/>
+      <w:smallCaps/>
+      <w:color w:val="40A070"/>
+      <w:spacing w:val="6"/>
+      <w:sz w:val="22"/>
     </w:rPr>
   </w:style>
   <w:style w:type="character" w:customStyle="1" w:styleId="ConstantTok">
     <w:name w:val="ConstantTok"/>
     <w:basedOn w:val="VerbatimChar"/>
     <w:rPr>
+      <w:rFonts w:ascii="Consolas" w:hAnsi="Consolas"/>
+      <w:b/>
+      <w:bCs/>
+      <w:smallCaps/>
       <w:color w:val="880000"/>
+      <w:spacing w:val="6"/>
+      <w:sz w:val="22"/>
     </w:rPr>
   </w:style>
   <w:style w:type="character" w:customStyle="1" w:styleId="CharTok">
     <w:name w:val="CharTok"/>
     <w:basedOn w:val="VerbatimChar"/>
     <w:rPr>
-      <w:color w:val="4070a0"/>
+      <w:rFonts w:ascii="Consolas" w:hAnsi="Consolas"/>
+      <w:b/>
+      <w:bCs/>
+      <w:smallCaps/>
+      <w:color w:val="4070A0"/>
+      <w:spacing w:val="6"/>
+      <w:sz w:val="22"/>
     </w:rPr>
   </w:style>
   <w:style w:type="character" w:customStyle="1" w:styleId="SpecialCharTok">
     <w:name w:val="SpecialCharTok"/>
     <w:basedOn w:val="VerbatimChar"/>
     <w:rPr>
-      <w:color w:val="4070a0"/>
+      <w:rFonts w:ascii="Consolas" w:hAnsi="Consolas"/>
+      <w:b/>
+      <w:bCs/>
+      <w:smallCaps/>
+      <w:color w:val="4070A0"/>
+      <w:spacing w:val="6"/>
+      <w:sz w:val="22"/>
     </w:rPr>
   </w:style>
   <w:style w:type="character" w:customStyle="1" w:styleId="StringTok">
     <w:name w:val="StringTok"/>
     <w:basedOn w:val="VerbatimChar"/>
     <w:rPr>
-      <w:color w:val="4070a0"/>
+      <w:rFonts w:ascii="Consolas" w:hAnsi="Consolas"/>
+      <w:b/>
+      <w:bCs/>
+      <w:smallCaps/>
+      <w:color w:val="4070A0"/>
+      <w:spacing w:val="6"/>
+      <w:sz w:val="22"/>
     </w:rPr>
   </w:style>
   <w:style w:type="character" w:customStyle="1" w:styleId="VerbatimStringTok">
     <w:name w:val="VerbatimStringTok"/>
     <w:basedOn w:val="VerbatimChar"/>
     <w:rPr>
-      <w:color w:val="4070a0"/>
+      <w:rFonts w:ascii="Consolas" w:hAnsi="Consolas"/>
+      <w:b/>
+      <w:bCs/>
+      <w:smallCaps/>
+      <w:color w:val="4070A0"/>
+      <w:spacing w:val="6"/>
+      <w:sz w:val="22"/>
     </w:rPr>
   </w:style>
   <w:style w:type="character" w:customStyle="1" w:styleId="SpecialStringTok">
     <w:name w:val="SpecialStringTok"/>
     <w:basedOn w:val="VerbatimChar"/>
     <w:rPr>
-      <w:color w:val="bb6688"/>
+      <w:rFonts w:ascii="Consolas" w:hAnsi="Consolas"/>
+      <w:b/>
+      <w:bCs/>
+      <w:smallCaps/>
+      <w:color w:val="BB6688"/>
+      <w:spacing w:val="6"/>
+      <w:sz w:val="22"/>
     </w:rPr>
   </w:style>
   <w:style w:type="character" w:customStyle="1" w:styleId="ImportTok">
     <w:name w:val="ImportTok"/>
     <w:basedOn w:val="VerbatimChar"/>
-    <w:rPr/>
+    <w:rPr>
+      <w:rFonts w:ascii="Consolas" w:hAnsi="Consolas"/>
+      <w:b/>
+      <w:bCs/>
+      <w:smallCaps/>
+      <w:color w:val="595959" w:themeColor="text1" w:themeTint="A6"/>
+      <w:spacing w:val="6"/>
+      <w:sz w:val="22"/>
+    </w:rPr>
   </w:style>
   <w:style w:type="character" w:customStyle="1" w:styleId="CommentTok">
     <w:name w:val="CommentTok"/>
     <w:basedOn w:val="VerbatimChar"/>
     <w:rPr>
-      <w:color w:val="60a0b0"/>
+      <w:rFonts w:ascii="Consolas" w:hAnsi="Consolas"/>
+      <w:b/>
+      <w:bCs/>
       <w:i/>
+      <w:smallCaps/>
+      <w:color w:val="60A0B0"/>
+      <w:spacing w:val="6"/>
+      <w:sz w:val="22"/>
     </w:rPr>
   </w:style>
   <w:style w:type="character" w:customStyle="1" w:styleId="DocumentationTok">
     <w:name w:val="DocumentationTok"/>
     <w:basedOn w:val="VerbatimChar"/>
     <w:rPr>
-      <w:color w:val="ba2121"/>
+      <w:rFonts w:ascii="Consolas" w:hAnsi="Consolas"/>
+      <w:b/>
+      <w:bCs/>
       <w:i/>
+      <w:smallCaps/>
+      <w:color w:val="BA2121"/>
+      <w:spacing w:val="6"/>
+      <w:sz w:val="22"/>
     </w:rPr>
   </w:style>
   <w:style w:type="character" w:customStyle="1" w:styleId="AnnotationTok">
     <w:name w:val="AnnotationTok"/>
     <w:basedOn w:val="VerbatimChar"/>
     <w:rPr>
-      <w:color w:val="60a0b0"/>
-      <w:b/>
+      <w:rFonts w:ascii="Consolas" w:hAnsi="Consolas"/>
+      <w:b w:val="0"/>
+      <w:bCs/>
       <w:i/>
+      <w:smallCaps/>
+      <w:color w:val="60A0B0"/>
+      <w:spacing w:val="6"/>
+      <w:sz w:val="22"/>
     </w:rPr>
   </w:style>
   <w:style w:type="character" w:customStyle="1" w:styleId="CommentVarTok">
     <w:name w:val="CommentVarTok"/>
     <w:basedOn w:val="VerbatimChar"/>
     <w:rPr>
-      <w:color w:val="60a0b0"/>
-      <w:b/>
+      <w:rFonts w:ascii="Consolas" w:hAnsi="Consolas"/>
+      <w:b w:val="0"/>
+      <w:bCs/>
       <w:i/>
+      <w:smallCaps/>
+      <w:color w:val="60A0B0"/>
+      <w:spacing w:val="6"/>
+      <w:sz w:val="22"/>
     </w:rPr>
   </w:style>
   <w:style w:type="character" w:customStyle="1" w:styleId="OtherTok">
     <w:name w:val="OtherTok"/>
     <w:basedOn w:val="VerbatimChar"/>
     <w:rPr>
+      <w:rFonts w:ascii="Consolas" w:hAnsi="Consolas"/>
+      <w:b/>
+      <w:bCs/>
+      <w:smallCaps/>
       <w:color w:val="007020"/>
+      <w:spacing w:val="6"/>
+      <w:sz w:val="22"/>
     </w:rPr>
   </w:style>
   <w:style w:type="character" w:customStyle="1" w:styleId="FunctionTok">
     <w:name w:val="FunctionTok"/>
     <w:basedOn w:val="VerbatimChar"/>
     <w:rPr>
-      <w:color w:val="06287e"/>
+      <w:rFonts w:ascii="Consolas" w:hAnsi="Consolas"/>
+      <w:b/>
+      <w:bCs/>
+      <w:smallCaps/>
+      <w:color w:val="06287E"/>
+      <w:spacing w:val="6"/>
+      <w:sz w:val="22"/>
     </w:rPr>
   </w:style>
   <w:style w:type="character" w:customStyle="1" w:styleId="VariableTok">
     <w:name w:val="VariableTok"/>
     <w:basedOn w:val="VerbatimChar"/>
     <w:rPr>
-      <w:color w:val="19177c"/>
+      <w:rFonts w:ascii="Consolas" w:hAnsi="Consolas"/>
+      <w:b/>
+      <w:bCs/>
+      <w:smallCaps/>
+      <w:color w:val="19177C"/>
+      <w:spacing w:val="6"/>
+      <w:sz w:val="22"/>
     </w:rPr>
   </w:style>
   <w:style w:type="character" w:customStyle="1" w:styleId="ControlFlowTok">
     <w:name w:val="ControlFlowTok"/>
     <w:basedOn w:val="VerbatimChar"/>
     <w:rPr>
+      <w:rFonts w:ascii="Consolas" w:hAnsi="Consolas"/>
+      <w:b w:val="0"/>
+      <w:bCs/>
+      <w:smallCaps/>
       <w:color w:val="007020"/>
-      <w:b/>
+      <w:spacing w:val="6"/>
+      <w:sz w:val="22"/>
     </w:rPr>
   </w:style>
   <w:style w:type="character" w:customStyle="1" w:styleId="OperatorTok">
     <w:name w:val="OperatorTok"/>
     <w:basedOn w:val="VerbatimChar"/>
     <w:rPr>
+      <w:rFonts w:ascii="Consolas" w:hAnsi="Consolas"/>
+      <w:b/>
+      <w:bCs/>
+      <w:smallCaps/>
       <w:color w:val="666666"/>
+      <w:spacing w:val="6"/>
+      <w:sz w:val="22"/>
     </w:rPr>
   </w:style>
   <w:style w:type="character" w:customStyle="1" w:styleId="BuiltInTok">
     <w:name w:val="BuiltInTok"/>
     <w:basedOn w:val="VerbatimChar"/>
-    <w:rPr/>
+    <w:rPr>
+      <w:rFonts w:ascii="Consolas" w:hAnsi="Consolas"/>
+      <w:b/>
+      <w:bCs/>
+      <w:smallCaps/>
+      <w:color w:val="595959" w:themeColor="text1" w:themeTint="A6"/>
+      <w:spacing w:val="6"/>
+      <w:sz w:val="22"/>
+    </w:rPr>
   </w:style>
   <w:style w:type="character" w:customStyle="1" w:styleId="ExtensionTok">
     <w:name w:val="ExtensionTok"/>
     <w:basedOn w:val="VerbatimChar"/>
-    <w:rPr/>
+    <w:rPr>
+      <w:rFonts w:ascii="Consolas" w:hAnsi="Consolas"/>
+      <w:b/>
+      <w:bCs/>
+      <w:smallCaps/>
+      <w:color w:val="595959" w:themeColor="text1" w:themeTint="A6"/>
+      <w:spacing w:val="6"/>
+      <w:sz w:val="22"/>
+    </w:rPr>
   </w:style>
   <w:style w:type="character" w:customStyle="1" w:styleId="PreprocessorTok">
     <w:name w:val="PreprocessorTok"/>
     <w:basedOn w:val="VerbatimChar"/>
     <w:rPr>
-      <w:color w:val="bc7a00"/>
+      <w:rFonts w:ascii="Consolas" w:hAnsi="Consolas"/>
+      <w:b/>
+      <w:bCs/>
+      <w:smallCaps/>
+      <w:color w:val="BC7A00"/>
+      <w:spacing w:val="6"/>
+      <w:sz w:val="22"/>
     </w:rPr>
   </w:style>
   <w:style w:type="character" w:customStyle="1" w:styleId="AttributeTok">
     <w:name w:val="AttributeTok"/>
     <w:basedOn w:val="VerbatimChar"/>
     <w:rPr>
-      <w:color w:val="7d9029"/>
+      <w:rFonts w:ascii="Consolas" w:hAnsi="Consolas"/>
+      <w:b/>
+      <w:bCs/>
+      <w:smallCaps/>
+      <w:color w:val="7D9029"/>
+      <w:spacing w:val="6"/>
+      <w:sz w:val="22"/>
     </w:rPr>
   </w:style>
   <w:style w:type="character" w:customStyle="1" w:styleId="RegionMarkerTok">
     <w:name w:val="RegionMarkerTok"/>
     <w:basedOn w:val="VerbatimChar"/>
-    <w:rPr/>
+    <w:rPr>
+      <w:rFonts w:ascii="Consolas" w:hAnsi="Consolas"/>
+      <w:b/>
+      <w:bCs/>
+      <w:smallCaps/>
+      <w:color w:val="595959" w:themeColor="text1" w:themeTint="A6"/>
+      <w:spacing w:val="6"/>
+      <w:sz w:val="22"/>
+    </w:rPr>
   </w:style>
   <w:style w:type="character" w:customStyle="1" w:styleId="InformationTok">
     <w:name w:val="InformationTok"/>
     <w:basedOn w:val="VerbatimChar"/>
     <w:rPr>
-      <w:color w:val="60a0b0"/>
-      <w:b/>
+      <w:rFonts w:ascii="Consolas" w:hAnsi="Consolas"/>
+      <w:b w:val="0"/>
+      <w:bCs/>
       <w:i/>
+      <w:smallCaps/>
+      <w:color w:val="60A0B0"/>
+      <w:spacing w:val="6"/>
+      <w:sz w:val="22"/>
     </w:rPr>
   </w:style>
   <w:style w:type="character" w:customStyle="1" w:styleId="WarningTok">
     <w:name w:val="WarningTok"/>
     <w:basedOn w:val="VerbatimChar"/>
     <w:rPr>
-      <w:color w:val="60a0b0"/>
-      <w:b/>
+      <w:rFonts w:ascii="Consolas" w:hAnsi="Consolas"/>
+      <w:b w:val="0"/>
+      <w:bCs/>
       <w:i/>
+      <w:smallCaps/>
+      <w:color w:val="60A0B0"/>
+      <w:spacing w:val="6"/>
+      <w:sz w:val="22"/>
     </w:rPr>
   </w:style>
   <w:style w:type="character" w:customStyle="1" w:styleId="AlertTok">
     <w:name w:val="AlertTok"/>
     <w:basedOn w:val="VerbatimChar"/>
     <w:rPr>
-      <w:color w:val="ff0000"/>
-      <w:b/>
+      <w:rFonts w:ascii="Consolas" w:hAnsi="Consolas"/>
+      <w:b w:val="0"/>
+      <w:bCs/>
+      <w:smallCaps/>
+      <w:color w:val="FF0000"/>
+      <w:spacing w:val="6"/>
+      <w:sz w:val="22"/>
     </w:rPr>
   </w:style>
   <w:style w:type="character" w:customStyle="1" w:styleId="ErrorTok">
     <w:name w:val="ErrorTok"/>
     <w:basedOn w:val="VerbatimChar"/>
     <w:rPr>
-      <w:color w:val="ff0000"/>
-      <w:b/>
+      <w:rFonts w:ascii="Consolas" w:hAnsi="Consolas"/>
+      <w:b w:val="0"/>
+      <w:bCs/>
+      <w:smallCaps/>
+      <w:color w:val="FF0000"/>
+      <w:spacing w:val="6"/>
+      <w:sz w:val="22"/>
     </w:rPr>
   </w:style>
   <w:style w:type="character" w:customStyle="1" w:styleId="NormalTok">
     <w:name w:val="NormalTok"/>
     <w:basedOn w:val="VerbatimChar"/>
-    <w:rPr/>
+    <w:rPr>
+      <w:rFonts w:ascii="Consolas" w:hAnsi="Consolas"/>
+      <w:b/>
+      <w:bCs/>
+      <w:smallCaps/>
+      <w:color w:val="595959" w:themeColor="text1" w:themeTint="A6"/>
+      <w:spacing w:val="6"/>
+      <w:sz w:val="22"/>
+    </w:rPr>
+  </w:style>
+  <w:style w:type="character" w:customStyle="1" w:styleId="Heading1Char">
+    <w:name w:val="Heading 1 Char"/>
+    <w:basedOn w:val="DefaultParagraphFont"/>
+    <w:link w:val="Heading1"/>
+    <w:uiPriority w:val="9"/>
+    <w:rsid w:val="00E974C4"/>
+    <w:rPr>
+      <w:rFonts w:asciiTheme="majorHAnsi" w:eastAsiaTheme="majorEastAsia" w:hAnsiTheme="majorHAnsi" w:cstheme="majorBidi"/>
+      <w:color w:val="006357" w:themeColor="accent1" w:themeShade="BF"/>
+      <w:sz w:val="32"/>
+      <w:szCs w:val="32"/>
+    </w:rPr>
+  </w:style>
+  <w:style w:type="character" w:customStyle="1" w:styleId="Heading2Char">
+    <w:name w:val="Heading 2 Char"/>
+    <w:basedOn w:val="DefaultParagraphFont"/>
+    <w:link w:val="Heading2"/>
+    <w:uiPriority w:val="9"/>
+    <w:rsid w:val="00E974C4"/>
+    <w:rPr>
+      <w:rFonts w:asciiTheme="majorHAnsi" w:eastAsiaTheme="majorEastAsia" w:hAnsiTheme="majorHAnsi" w:cstheme="majorBidi"/>
+      <w:color w:val="404040" w:themeColor="text1" w:themeTint="BF"/>
+      <w:sz w:val="28"/>
+      <w:szCs w:val="28"/>
+    </w:rPr>
+  </w:style>
+  <w:style w:type="character" w:customStyle="1" w:styleId="Heading3Char">
+    <w:name w:val="Heading 3 Char"/>
+    <w:basedOn w:val="DefaultParagraphFont"/>
+    <w:link w:val="Heading3"/>
+    <w:uiPriority w:val="9"/>
+    <w:rsid w:val="00E974C4"/>
+    <w:rPr>
+      <w:rFonts w:asciiTheme="majorHAnsi" w:eastAsiaTheme="majorEastAsia" w:hAnsiTheme="majorHAnsi" w:cstheme="majorBidi"/>
+      <w:color w:val="274B47" w:themeColor="text2"/>
+      <w:sz w:val="24"/>
+      <w:szCs w:val="24"/>
+    </w:rPr>
+  </w:style>
+  <w:style w:type="character" w:customStyle="1" w:styleId="Heading4Char">
+    <w:name w:val="Heading 4 Char"/>
+    <w:basedOn w:val="DefaultParagraphFont"/>
+    <w:link w:val="Heading4"/>
+    <w:uiPriority w:val="9"/>
+    <w:rsid w:val="00E974C4"/>
+    <w:rPr>
+      <w:rFonts w:asciiTheme="majorHAnsi" w:eastAsiaTheme="majorEastAsia" w:hAnsiTheme="majorHAnsi" w:cstheme="majorBidi"/>
+      <w:sz w:val="22"/>
+      <w:szCs w:val="22"/>
+    </w:rPr>
+  </w:style>
+  <w:style w:type="character" w:customStyle="1" w:styleId="Heading5Char">
+    <w:name w:val="Heading 5 Char"/>
+    <w:basedOn w:val="DefaultParagraphFont"/>
+    <w:link w:val="Heading5"/>
+    <w:uiPriority w:val="9"/>
+    <w:rsid w:val="00E974C4"/>
+    <w:rPr>
+      <w:rFonts w:asciiTheme="majorHAnsi" w:eastAsiaTheme="majorEastAsia" w:hAnsiTheme="majorHAnsi" w:cstheme="majorBidi"/>
+      <w:color w:val="274B47" w:themeColor="text2"/>
+      <w:sz w:val="22"/>
+      <w:szCs w:val="22"/>
+    </w:rPr>
+  </w:style>
+  <w:style w:type="character" w:customStyle="1" w:styleId="Heading6Char">
+    <w:name w:val="Heading 6 Char"/>
+    <w:basedOn w:val="DefaultParagraphFont"/>
+    <w:link w:val="Heading6"/>
+    <w:uiPriority w:val="9"/>
+    <w:rsid w:val="00E974C4"/>
+    <w:rPr>
+      <w:rFonts w:asciiTheme="majorHAnsi" w:eastAsiaTheme="majorEastAsia" w:hAnsiTheme="majorHAnsi" w:cstheme="majorBidi"/>
+      <w:i/>
+      <w:iCs/>
+      <w:color w:val="274B47" w:themeColor="text2"/>
+      <w:sz w:val="21"/>
+      <w:szCs w:val="21"/>
+    </w:rPr>
+  </w:style>
+  <w:style w:type="character" w:customStyle="1" w:styleId="Heading7Char">
+    <w:name w:val="Heading 7 Char"/>
+    <w:basedOn w:val="DefaultParagraphFont"/>
+    <w:link w:val="Heading7"/>
+    <w:uiPriority w:val="9"/>
+    <w:rsid w:val="00E974C4"/>
+    <w:rPr>
+      <w:rFonts w:asciiTheme="majorHAnsi" w:eastAsiaTheme="majorEastAsia" w:hAnsiTheme="majorHAnsi" w:cstheme="majorBidi"/>
+      <w:i/>
+      <w:iCs/>
+      <w:color w:val="00423A" w:themeColor="accent1" w:themeShade="80"/>
+      <w:sz w:val="21"/>
+      <w:szCs w:val="21"/>
+    </w:rPr>
+  </w:style>
+  <w:style w:type="character" w:customStyle="1" w:styleId="Heading8Char">
+    <w:name w:val="Heading 8 Char"/>
+    <w:basedOn w:val="DefaultParagraphFont"/>
+    <w:link w:val="Heading8"/>
+    <w:uiPriority w:val="9"/>
+    <w:rsid w:val="00E974C4"/>
+    <w:rPr>
+      <w:rFonts w:asciiTheme="majorHAnsi" w:eastAsiaTheme="majorEastAsia" w:hAnsiTheme="majorHAnsi" w:cstheme="majorBidi"/>
+      <w:b/>
+      <w:bCs/>
+      <w:color w:val="274B47" w:themeColor="text2"/>
+    </w:rPr>
+  </w:style>
+  <w:style w:type="character" w:customStyle="1" w:styleId="Heading9Char">
+    <w:name w:val="Heading 9 Char"/>
+    <w:basedOn w:val="DefaultParagraphFont"/>
+    <w:link w:val="Heading9"/>
+    <w:uiPriority w:val="9"/>
+    <w:rsid w:val="00E974C4"/>
+    <w:rPr>
+      <w:rFonts w:asciiTheme="majorHAnsi" w:eastAsiaTheme="majorEastAsia" w:hAnsiTheme="majorHAnsi" w:cstheme="majorBidi"/>
+      <w:b/>
+      <w:bCs/>
+      <w:i/>
+      <w:iCs/>
+      <w:color w:val="274B47" w:themeColor="text2"/>
+    </w:rPr>
+  </w:style>
+  <w:style w:type="character" w:customStyle="1" w:styleId="TitleChar">
+    <w:name w:val="Title Char"/>
+    <w:basedOn w:val="DefaultParagraphFont"/>
+    <w:link w:val="Title"/>
+    <w:uiPriority w:val="10"/>
+    <w:rsid w:val="00E974C4"/>
+    <w:rPr>
+      <w:rFonts w:asciiTheme="majorHAnsi" w:eastAsiaTheme="majorEastAsia" w:hAnsiTheme="majorHAnsi" w:cstheme="majorBidi"/>
+      <w:color w:val="008575" w:themeColor="accent1"/>
+      <w:spacing w:val="-10"/>
+      <w:sz w:val="56"/>
+      <w:szCs w:val="56"/>
+    </w:rPr>
+  </w:style>
+  <w:style w:type="character" w:customStyle="1" w:styleId="SubtitleChar">
+    <w:name w:val="Subtitle Char"/>
+    <w:basedOn w:val="DefaultParagraphFont"/>
+    <w:link w:val="Subtitle"/>
+    <w:uiPriority w:val="11"/>
+    <w:rsid w:val="00E974C4"/>
+    <w:rPr>
+      <w:rFonts w:asciiTheme="majorHAnsi" w:eastAsiaTheme="majorEastAsia" w:hAnsiTheme="majorHAnsi" w:cstheme="majorBidi"/>
+      <w:sz w:val="24"/>
+      <w:szCs w:val="24"/>
+    </w:rPr>
+  </w:style>
+  <w:style w:type="character" w:styleId="Strong">
+    <w:name w:val="Strong"/>
+    <w:basedOn w:val="DefaultParagraphFont"/>
+    <w:uiPriority w:val="22"/>
+    <w:qFormat/>
+    <w:rsid w:val="00E974C4"/>
+    <w:rPr>
+      <w:b/>
+      <w:bCs/>
+    </w:rPr>
+  </w:style>
+  <w:style w:type="character" w:styleId="Emphasis">
+    <w:name w:val="Emphasis"/>
+    <w:basedOn w:val="DefaultParagraphFont"/>
+    <w:uiPriority w:val="20"/>
+    <w:qFormat/>
+    <w:rsid w:val="00E974C4"/>
+    <w:rPr>
+      <w:i/>
+      <w:iCs/>
+    </w:rPr>
+  </w:style>
+  <w:style w:type="paragraph" w:styleId="NoSpacing">
+    <w:name w:val="No Spacing"/>
+    <w:uiPriority w:val="1"/>
+    <w:qFormat/>
+    <w:rsid w:val="00E974C4"/>
+    <w:pPr>
+      <w:spacing w:after="0" w:line="240" w:lineRule="auto"/>
+    </w:pPr>
+  </w:style>
+  <w:style w:type="paragraph" w:styleId="Quote">
+    <w:name w:val="Quote"/>
+    <w:basedOn w:val="Normal"/>
+    <w:next w:val="Normal"/>
+    <w:link w:val="QuoteChar"/>
+    <w:uiPriority w:val="29"/>
+    <w:qFormat/>
+    <w:rsid w:val="00E974C4"/>
+    <w:pPr>
+      <w:spacing w:before="160"/>
+      <w:ind w:left="720" w:right="720"/>
+    </w:pPr>
+    <w:rPr>
+      <w:i/>
+      <w:iCs/>
+      <w:color w:val="404040" w:themeColor="text1" w:themeTint="BF"/>
+    </w:rPr>
+  </w:style>
+  <w:style w:type="character" w:customStyle="1" w:styleId="QuoteChar">
+    <w:name w:val="Quote Char"/>
+    <w:basedOn w:val="DefaultParagraphFont"/>
+    <w:link w:val="Quote"/>
+    <w:uiPriority w:val="29"/>
+    <w:rsid w:val="00E974C4"/>
+    <w:rPr>
+      <w:i/>
+      <w:iCs/>
+      <w:color w:val="404040" w:themeColor="text1" w:themeTint="BF"/>
+    </w:rPr>
+  </w:style>
+  <w:style w:type="paragraph" w:styleId="IntenseQuote">
+    <w:name w:val="Intense Quote"/>
+    <w:basedOn w:val="Normal"/>
+    <w:next w:val="Normal"/>
+    <w:link w:val="IntenseQuoteChar"/>
+    <w:uiPriority w:val="30"/>
+    <w:qFormat/>
+    <w:rsid w:val="00E974C4"/>
+    <w:pPr>
+      <w:pBdr>
+        <w:left w:val="single" w:sz="18" w:space="12" w:color="008575" w:themeColor="accent1"/>
+      </w:pBdr>
+      <w:spacing w:before="100" w:beforeAutospacing="1" w:line="300" w:lineRule="auto"/>
+      <w:ind w:left="1224" w:right="1224"/>
+    </w:pPr>
+    <w:rPr>
+      <w:rFonts w:asciiTheme="majorHAnsi" w:eastAsiaTheme="majorEastAsia" w:hAnsiTheme="majorHAnsi" w:cstheme="majorBidi"/>
+      <w:color w:val="008575" w:themeColor="accent1"/>
+      <w:sz w:val="28"/>
+      <w:szCs w:val="28"/>
+    </w:rPr>
+  </w:style>
+  <w:style w:type="character" w:customStyle="1" w:styleId="IntenseQuoteChar">
+    <w:name w:val="Intense Quote Char"/>
+    <w:basedOn w:val="DefaultParagraphFont"/>
+    <w:link w:val="IntenseQuote"/>
+    <w:uiPriority w:val="30"/>
+    <w:rsid w:val="00E974C4"/>
+    <w:rPr>
+      <w:rFonts w:asciiTheme="majorHAnsi" w:eastAsiaTheme="majorEastAsia" w:hAnsiTheme="majorHAnsi" w:cstheme="majorBidi"/>
+      <w:color w:val="008575" w:themeColor="accent1"/>
+      <w:sz w:val="28"/>
+      <w:szCs w:val="28"/>
+    </w:rPr>
+  </w:style>
+  <w:style w:type="character" w:styleId="SubtleEmphasis">
+    <w:name w:val="Subtle Emphasis"/>
+    <w:basedOn w:val="DefaultParagraphFont"/>
+    <w:uiPriority w:val="19"/>
+    <w:qFormat/>
+    <w:rsid w:val="00E974C4"/>
+    <w:rPr>
+      <w:i/>
+      <w:iCs/>
+      <w:color w:val="404040" w:themeColor="text1" w:themeTint="BF"/>
+    </w:rPr>
+  </w:style>
+  <w:style w:type="character" w:styleId="IntenseEmphasis">
+    <w:name w:val="Intense Emphasis"/>
+    <w:basedOn w:val="DefaultParagraphFont"/>
+    <w:uiPriority w:val="21"/>
+    <w:qFormat/>
+    <w:rsid w:val="00E974C4"/>
+    <w:rPr>
+      <w:b/>
+      <w:bCs/>
+      <w:i/>
+      <w:iCs/>
+    </w:rPr>
+  </w:style>
+  <w:style w:type="character" w:styleId="SubtleReference">
+    <w:name w:val="Subtle Reference"/>
+    <w:basedOn w:val="DefaultParagraphFont"/>
+    <w:uiPriority w:val="31"/>
+    <w:qFormat/>
+    <w:rsid w:val="00E974C4"/>
+    <w:rPr>
+      <w:smallCaps/>
+      <w:color w:val="404040" w:themeColor="text1" w:themeTint="BF"/>
+      <w:u w:val="single" w:color="7F7F7F" w:themeColor="text1" w:themeTint="80"/>
+    </w:rPr>
+  </w:style>
+  <w:style w:type="character" w:styleId="IntenseReference">
+    <w:name w:val="Intense Reference"/>
+    <w:basedOn w:val="DefaultParagraphFont"/>
+    <w:uiPriority w:val="32"/>
+    <w:qFormat/>
+    <w:rsid w:val="00E974C4"/>
+    <w:rPr>
+      <w:b/>
+      <w:bCs/>
+      <w:smallCaps/>
+      <w:spacing w:val="5"/>
+      <w:u w:val="single"/>
+    </w:rPr>
+  </w:style>
+  <w:style w:type="character" w:styleId="BookTitle">
+    <w:name w:val="Book Title"/>
+    <w:basedOn w:val="DefaultParagraphFont"/>
+    <w:uiPriority w:val="33"/>
+    <w:qFormat/>
+    <w:rsid w:val="00E974C4"/>
+    <w:rPr>
+      <w:b/>
+      <w:bCs/>
+      <w:smallCaps/>
+    </w:rPr>
+  </w:style>
+  <w:style w:type="paragraph" w:styleId="ListParagraph">
+    <w:name w:val="List Paragraph"/>
+    <w:basedOn w:val="Normal"/>
+    <w:uiPriority w:val="34"/>
+    <w:qFormat/>
+    <w:rsid w:val="00723CC4"/>
+    <w:pPr>
+      <w:ind w:left="720"/>
+      <w:contextualSpacing/>
+    </w:pPr>
+  </w:style>
+  <w:style w:type="character" w:styleId="UnresolvedMention">
+    <w:name w:val="Unresolved Mention"/>
+    <w:basedOn w:val="DefaultParagraphFont"/>
+    <w:uiPriority w:val="99"/>
+    <w:semiHidden/>
+    <w:unhideWhenUsed/>
+    <w:rsid w:val="002F22D6"/>
+    <w:rPr>
+      <w:color w:val="605E5C"/>
+      <w:shd w:val="clear" w:color="auto" w:fill="E1DFDD"/>
+    </w:rPr>
+  </w:style>
+  <w:style w:type="character" w:styleId="FollowedHyperlink">
+    <w:name w:val="FollowedHyperlink"/>
+    <w:basedOn w:val="DefaultParagraphFont"/>
+    <w:semiHidden/>
+    <w:unhideWhenUsed/>
+    <w:rsid w:val="002F22D6"/>
+    <w:rPr>
+      <w:color w:val="008575" w:themeColor="followedHyperlink"/>
+      <w:u w:val="single"/>
+    </w:rPr>
   </w:style>
 </w:styles>
 </file>
 
 <file path=word/theme/theme1.xml><?xml version="1.0" encoding="utf-8"?>
-<a:theme xmlns:a="http://schemas.openxmlformats.org/drawingml/2006/main" name="Office Theme">
+<a:theme xmlns:a="http://schemas.openxmlformats.org/drawingml/2006/main" name="Microsoft Philanthropies TEALS">
   <a:themeElements>
-    <a:clrScheme name="Office">
+    <a:clrScheme name="Microsoft Philanthropies TEALS">
       <a:dk1>
-        <a:sysClr val="windowText" lastClr="000000"/>
+        <a:srgbClr val="000000"/>
       </a:dk1>
       <a:lt1>
-        <a:sysClr val="window" lastClr="FFFFFF"/>
+        <a:srgbClr val="FFFFFF"/>
       </a:lt1>
       <a:dk2>
-        <a:srgbClr val="1F497D"/>
+        <a:srgbClr val="274B47"/>
       </a:dk2>
       <a:lt2>
-        <a:srgbClr val="EEECE1"/>
+        <a:srgbClr val="E6E6E6"/>
       </a:lt2>
       <a:accent1>
-        <a:srgbClr val="4F81BD"/>
+        <a:srgbClr val="008575"/>
       </a:accent1>
       <a:accent2>
-        <a:srgbClr val="C0504D"/>
+        <a:srgbClr val="274B47"/>
       </a:accent2>
       <a:accent3>
-        <a:srgbClr val="9BBB59"/>
+        <a:srgbClr val="30E5D0"/>
       </a:accent3>
       <a:accent4>
-        <a:srgbClr val="8064A2"/>
+        <a:srgbClr val="221D20"/>
       </a:accent4>
       <a:accent5>
-        <a:srgbClr val="4BACC6"/>
+        <a:srgbClr val="737373"/>
       </a:accent5>
       <a:accent6>
-        <a:srgbClr val="F79646"/>
+        <a:srgbClr val="274B47"/>
       </a:accent6>
       <a:hlink>
-        <a:srgbClr val="0000FF"/>
+        <a:srgbClr val="008575"/>
       </a:hlink>
       <a:folHlink>
-        <a:srgbClr val="800080"/>
+        <a:srgbClr val="008575"/>
       </a:folHlink>
     </a:clrScheme>
-    <a:fontScheme name="Office">
+    <a:fontScheme name="Microsoft Philanthropies TEALS">
       <a:majorFont>
-        <a:latin typeface="Calibri"/>
+        <a:latin typeface="Segoe UI Semibold"/>
         <a:ea typeface=""/>
         <a:cs typeface=""/>
-        <a:font script="Jpan" typeface="ＭＳ ゴシック"/>
-        <a:font script="Hang" typeface="맑은 고딕"/>
-        <a:font script="Hans" typeface="宋体"/>
-        <a:font script="Hant" typeface="新細明體"/>
-        <a:font script="Arab" typeface="Times New Roman"/>
-        <a:font script="Hebr" typeface="Times New Roman"/>
-        <a:font script="Thai" typeface="Angsana New"/>
-        <a:font script="Ethi" typeface="Nyala"/>
-        <a:font script="Beng" typeface="Vrinda"/>
-        <a:font script="Gujr" typeface="Shruti"/>
-        <a:font script="Khmr" typeface="MoolBoran"/>
-        <a:font script="Knda" typeface="Tunga"/>
-        <a:font script="Guru" typeface="Raavi"/>
-        <a:font script="Cans" typeface="Euphemia"/>
-        <a:font script="Cher" typeface="Plantagenet Cherokee"/>
-        <a:font script="Yiii" typeface="Microsoft Yi Baiti"/>
-        <a:font script="Tibt" typeface="Microsoft Himalaya"/>
-        <a:font script="Thaa" typeface="MV Boli"/>
-        <a:font script="Deva" typeface="Mangal"/>
-        <a:font script="Telu" typeface="Gautami"/>
-        <a:font script="Taml" typeface="Latha"/>
-        <a:font script="Syrc" typeface="Estrangelo Edessa"/>
-        <a:font script="Orya" typeface="Kalinga"/>
-        <a:font script="Mlym" typeface="Kartika"/>
-        <a:font script="Laoo" typeface="DokChampa"/>
-        <a:font script="Sinh" typeface="Iskoola Pota"/>
-        <a:font script="Mong" typeface="Mongolian Baiti"/>
-        <a:font script="Viet" typeface="Times New Roman"/>
-        <a:font script="Uigh" typeface="Microsoft Uighur"/>
       </a:majorFont>
       <a:minorFont>
-        <a:latin typeface="Cambria"/>
+        <a:latin typeface="Segoe UI"/>
         <a:ea typeface=""/>
         <a:cs typeface=""/>
-        <a:font script="Jpan" typeface="ＭＳ 明朝"/>
-        <a:font script="Hang" typeface="맑은 고딕"/>
-        <a:font script="Hans" typeface="宋体"/>
-        <a:font script="Hant" typeface="新細明體"/>
-        <a:font script="Arab" typeface="Arial"/>
-        <a:font script="Hebr" typeface="Arial"/>
-        <a:font script="Thai" typeface="Cordia New"/>
-        <a:font script="Ethi" typeface="Nyala"/>
-        <a:font script="Beng" typeface="Vrinda"/>
-        <a:font script="Gujr" typeface="Shruti"/>
-        <a:font script="Khmr" typeface="DaunPenh"/>
-        <a:font script="Knda" typeface="Tunga"/>
-        <a:font script="Guru" typeface="Raavi"/>
-        <a:font script="Cans" typeface="Euphemia"/>
-        <a:font script="Cher" typeface="Plantagenet Cherokee"/>
-        <a:font script="Yiii" typeface="Microsoft Yi Baiti"/>
-        <a:font script="Tibt" typeface="Microsoft Himalaya"/>
-        <a:font script="Thaa" typeface="MV Boli"/>
-        <a:font script="Deva" typeface="Mangal"/>
-        <a:font script="Telu" typeface="Gautami"/>
-        <a:font script="Taml" typeface="Latha"/>
-        <a:font script="Syrc" typeface="Estrangelo Edessa"/>
-        <a:font script="Orya" typeface="Kalinga"/>
-        <a:font script="Mlym" typeface="Kartika"/>
-        <a:font script="Laoo" typeface="DokChampa"/>
-        <a:font script="Sinh" typeface="Iskoola Pota"/>
-        <a:font script="Mong" typeface="Mongolian Baiti"/>
-        <a:font script="Viet" typeface="Arial"/>
-        <a:font script="Uigh" typeface="Microsoft Uighur"/>
       </a:minorFont>
     </a:fontScheme>
-    <a:fmtScheme name="Office">
+    <a:fmtScheme name="Couture">
       <a:fillStyleLst>
         <a:solidFill>
           <a:schemeClr val="phClr"/>
         </a:solidFill>
-        <a:gradFill rotWithShape="1">
-          <a:gsLst>
-            <a:gs pos="0">
-              <a:schemeClr val="phClr">
-                <a:tint val="50000"/>
-                <a:satMod val="300000"/>
-              </a:schemeClr>
-            </a:gs>
-            <a:gs pos="35000">
-              <a:schemeClr val="phClr">
-                <a:tint val="37000"/>
-                <a:satMod val="300000"/>
-              </a:schemeClr>
-            </a:gs>
-            <a:gs pos="100000">
-              <a:schemeClr val="phClr">
-                <a:tint val="15000"/>
-                <a:satMod val="350000"/>
-              </a:schemeClr>
-            </a:gs>
-          </a:gsLst>
-          <a:lin ang="16200000" scaled="1"/>
-        </a:gradFill>
-        <a:gradFill rotWithShape="1">
-          <a:gsLst>
-            <a:gs pos="0">
-              <a:schemeClr val="phClr">
-                <a:tint val="100000"/>
-                <a:shade val="100000"/>
-                <a:satMod val="130000"/>
-              </a:schemeClr>
-            </a:gs>
-            <a:gs pos="100000">
-              <a:schemeClr val="phClr">
-                <a:tint val="50000"/>
-                <a:shade val="100000"/>
-                <a:satMod val="350000"/>
-              </a:schemeClr>
-            </a:gs>
-          </a:gsLst>
-          <a:lin ang="16200000" scaled="0"/>
-        </a:gradFill>
+        <a:solidFill>
+          <a:schemeClr val="phClr">
+            <a:tint val="65000"/>
+          </a:schemeClr>
+        </a:solidFill>
+        <a:solidFill>
+          <a:schemeClr val="phClr">
+            <a:shade val="80000"/>
+            <a:satMod val="180000"/>
+          </a:schemeClr>
+        </a:solidFill>
       </a:fillStyleLst>
       <a:lnStyleLst>
         <a:ln w="9525" cap="flat" cmpd="sng" algn="ctr">
-          <a:solidFill>
-            <a:schemeClr val="phClr">
-              <a:shade val="95000"/>
-              <a:satMod val="105000"/>
-            </a:schemeClr>
-          </a:solidFill>
-          <a:prstDash val="solid"/>
-        </a:ln>
-        <a:ln w="25400" cap="flat" cmpd="sng" algn="ctr">
           <a:solidFill>
             <a:schemeClr val="phClr"/>
           </a:solidFill>
           <a:prstDash val="solid"/>
         </a:ln>
-        <a:ln w="38100" cap="flat" cmpd="sng" algn="ctr">
+        <a:ln w="10795" cap="flat" cmpd="sng" algn="ctr">
           <a:solidFill>
             <a:schemeClr val="phClr"/>
+          </a:solidFill>
+          <a:prstDash val="solid"/>
+        </a:ln>
+        <a:ln w="17145" cap="flat" cmpd="sng" algn="ctr">
+          <a:solidFill>
+            <a:schemeClr val="phClr">
+              <a:shade val="95000"/>
+              <a:alpha val="50000"/>
+              <a:satMod val="150000"/>
+            </a:schemeClr>
           </a:solidFill>
           <a:prstDash val="solid"/>
         </a:ln>
       </a:lnStyleLst>
       <a:effectStyleLst>
         <a:effectStyle>
-          <a:effectLst>
-            <a:outerShdw blurRad="40000" dist="20000" dir="5400000" rotWithShape="0">
-              <a:srgbClr val="000000">
-                <a:alpha val="38000"/>
-              </a:srgbClr>
-            </a:outerShdw>
-          </a:effectLst>
+          <a:effectLst/>
+        </a:effectStyle>
+        <a:effectStyle>
+          <a:effectLst/>
         </a:effectStyle>
         <a:effectStyle>
           <a:effectLst>
-            <a:outerShdw blurRad="40000" dist="23000" dir="5400000" rotWithShape="0">
+            <a:outerShdw blurRad="44450" dist="13970" dir="5400000" algn="ctr" rotWithShape="0">
               <a:srgbClr val="000000">
-                <a:alpha val="35000"/>
-              </a:srgbClr>
-            </a:outerShdw>
-          </a:effectLst>
-        </a:effectStyle>
-        <a:effectStyle>
-          <a:effectLst>
-            <a:outerShdw blurRad="40000" dist="23000" dir="5400000" rotWithShape="0">
-              <a:srgbClr val="000000">
-                <a:alpha val="35000"/>
+                <a:alpha val="45000"/>
               </a:srgbClr>
             </a:outerShdw>
           </a:effectLst>
@@ -3155,12 +4312,10 @@
             <a:camera prst="orthographicFront">
               <a:rot lat="0" lon="0" rev="0"/>
             </a:camera>
-            <a:lightRig rig="threePt" dir="t">
-              <a:rot lat="0" lon="0" rev="1200000"/>
-            </a:lightRig>
+            <a:lightRig rig="twoPt" dir="tl"/>
           </a:scene3d>
-          <a:sp3d>
-            <a:bevelT w="63500" h="25400"/>
+          <a:sp3d prstMaterial="flat">
+            <a:bevelT w="19050" h="31750" prst="coolSlant"/>
           </a:sp3d>
         </a:effectStyle>
       </a:effectStyleLst>
@@ -3218,18 +4373,49 @@
   </a:themeElements>
   <a:objectDefaults>
     <a:spDef>
-      <a:spPr/>
-      <a:bodyPr/>
-      <a:lstStyle/>
+      <a:spPr bwMode="auto">
+        <a:solidFill>
+          <a:schemeClr val="accent1"/>
+        </a:solidFill>
+        <a:ln>
+          <a:noFill/>
+          <a:headEnd type="none" w="med" len="med"/>
+          <a:tailEnd type="none" w="med" len="med"/>
+        </a:ln>
+        <a:effectLst/>
+      </a:spPr>
+      <a:bodyPr rot="0" spcFirstLastPara="0" vertOverflow="overflow" horzOverflow="overflow" vert="horz" wrap="square" lIns="91440" tIns="45720" rIns="91440" bIns="45720" numCol="1" spcCol="0" rtlCol="0" fromWordArt="0" anchor="ctr" anchorCtr="0" forceAA="0" compatLnSpc="1">
+        <a:prstTxWarp prst="textNoShape">
+          <a:avLst/>
+        </a:prstTxWarp>
+        <a:noAutofit/>
+      </a:bodyPr>
+      <a:lstStyle>
+        <a:defPPr algn="ctr" defTabSz="932472" fontAlgn="base">
+          <a:spcBef>
+            <a:spcPct val="0"/>
+          </a:spcBef>
+          <a:spcAft>
+            <a:spcPct val="0"/>
+          </a:spcAft>
+          <a:defRPr sz="2000" dirty="0" smtClean="0">
+            <a:solidFill>
+              <a:schemeClr val="bg1"/>
+            </a:solidFill>
+            <a:ea typeface="Segoe UI" pitchFamily="34" charset="0"/>
+            <a:cs typeface="Segoe UI" pitchFamily="34" charset="0"/>
+          </a:defRPr>
+        </a:defPPr>
+      </a:lstStyle>
       <a:style>
         <a:lnRef idx="1">
-          <a:schemeClr val="accent1"/>
+          <a:schemeClr val="accent2"/>
         </a:lnRef>
         <a:fillRef idx="3">
-          <a:schemeClr val="accent1"/>
+          <a:schemeClr val="accent2"/>
         </a:fillRef>
         <a:effectRef idx="2">
-          <a:schemeClr val="accent1"/>
+          <a:schemeClr val="accent2"/>
         </a:effectRef>
         <a:fontRef idx="minor">
           <a:schemeClr val="lt1"/>
@@ -3237,17 +4423,27 @@
       </a:style>
     </a:spDef>
     <a:lnDef>
-      <a:spPr/>
+      <a:spPr>
+        <a:ln w="6350">
+          <a:solidFill>
+            <a:schemeClr val="bg1">
+              <a:lumMod val="75000"/>
+            </a:schemeClr>
+          </a:solidFill>
+          <a:headEnd type="none" w="lg" len="med"/>
+          <a:tailEnd type="none" w="lg" len="med"/>
+        </a:ln>
+      </a:spPr>
       <a:bodyPr/>
       <a:lstStyle/>
       <a:style>
-        <a:lnRef idx="2">
+        <a:lnRef idx="1">
           <a:schemeClr val="accent1"/>
         </a:lnRef>
         <a:fillRef idx="0">
           <a:schemeClr val="accent1"/>
         </a:fillRef>
-        <a:effectRef idx="1">
+        <a:effectRef idx="0">
           <a:schemeClr val="accent1"/>
         </a:effectRef>
         <a:fontRef idx="minor">
@@ -3255,7 +4451,37 @@
         </a:fontRef>
       </a:style>
     </a:lnDef>
+    <a:txDef>
+      <a:spPr>
+        <a:noFill/>
+      </a:spPr>
+      <a:bodyPr wrap="square" lIns="0" tIns="0" rIns="0" bIns="0" rtlCol="0">
+        <a:spAutoFit/>
+      </a:bodyPr>
+      <a:lstStyle>
+        <a:defPPr algn="l">
+          <a:defRPr sz="2000" dirty="0" err="1" smtClean="0">
+            <a:gradFill>
+              <a:gsLst>
+                <a:gs pos="2917">
+                  <a:schemeClr val="tx1"/>
+                </a:gs>
+                <a:gs pos="30000">
+                  <a:schemeClr val="tx1"/>
+                </a:gs>
+              </a:gsLst>
+              <a:lin ang="5400000" scaled="0"/>
+            </a:gradFill>
+          </a:defRPr>
+        </a:defPPr>
+      </a:lstStyle>
+    </a:txDef>
   </a:objectDefaults>
   <a:extraClrSchemeLst/>
+  <a:extLst>
+    <a:ext uri="{05A4C25C-085E-4340-85A3-A5531E510DB2}">
+      <thm15:themeFamily xmlns:thm15="http://schemas.microsoft.com/office/thememl/2012/main" name="Microsoft Philanthropies TEALS" id="{F1DB31C6-F59C-41BA-8729-55C8153D258D}" vid="{B6C3B4CF-C714-46AD-9867-DF2A0300E80A}"/>
+    </a:ext>
+  </a:extLst>
 </a:theme>
 </file>
</xml_diff>

<commit_message>
Updated pdf for 2.04
</commit_message>
<xml_diff>
--- a/units/2_unit/04_lesson/lab.docx
+++ b/units/2_unit/04_lesson/lab.docx
@@ -196,16 +196,7 @@
           <w:b w:val="0"/>
           <w:bCs w:val="0"/>
         </w:rPr>
-        <w:t>p</w:t>
-      </w:r>
-      <w:r>
-        <w:rPr>
-          <w:rStyle w:val="BuiltInTok"/>
-          <w:rFonts w:ascii="Courier New" w:hAnsi="Courier New" w:cs="Courier New"/>
-          <w:b w:val="0"/>
-          <w:bCs w:val="0"/>
-        </w:rPr>
-        <w:t>rint</w:t>
+        <w:t>print</w:t>
       </w:r>
       <w:r>
         <w:rPr>
@@ -258,19 +249,8 @@
           <w:b w:val="0"/>
           <w:bCs w:val="0"/>
         </w:rPr>
-        <w:t>(</w:t>
-      </w:r>
-      <w:proofErr w:type="gramStart"/>
-      <w:r>
-        <w:rPr>
-          <w:rStyle w:val="NormalTok"/>
-          <w:rFonts w:ascii="Courier New" w:hAnsi="Courier New" w:cs="Courier New"/>
-          <w:b w:val="0"/>
-          <w:bCs w:val="0"/>
-        </w:rPr>
-        <w:t>a[</w:t>
-      </w:r>
-      <w:proofErr w:type="gramEnd"/>
+        <w:t>(a[</w:t>
+      </w:r>
       <w:r>
         <w:rPr>
           <w:rStyle w:val="DecValTok"/>
@@ -454,7 +434,6 @@
         </w:rPr>
         <w:t>(a[</w:t>
       </w:r>
-      <w:proofErr w:type="spellStart"/>
       <w:r>
         <w:rPr>
           <w:rStyle w:val="BuiltInTok"/>
@@ -464,7 +443,6 @@
         </w:rPr>
         <w:t>len</w:t>
       </w:r>
-      <w:proofErr w:type="spellEnd"/>
       <w:r>
         <w:rPr>
           <w:rStyle w:val="NormalTok"/>
@@ -675,7 +653,6 @@
         </w:rPr>
         <w:t>(a[</w:t>
       </w:r>
-      <w:proofErr w:type="spellStart"/>
       <w:r>
         <w:rPr>
           <w:rStyle w:val="BuiltInTok"/>
@@ -685,7 +662,6 @@
         </w:rPr>
         <w:t>len</w:t>
       </w:r>
-      <w:proofErr w:type="spellEnd"/>
       <w:r>
         <w:rPr>
           <w:rStyle w:val="NormalTok"/>
@@ -878,7 +854,6 @@
         </w:rPr>
         <w:br/>
       </w:r>
-      <w:proofErr w:type="gramStart"/>
       <w:r>
         <w:rPr>
           <w:rStyle w:val="NormalTok"/>
@@ -888,7 +863,6 @@
         </w:rPr>
         <w:t>a[</w:t>
       </w:r>
-      <w:proofErr w:type="gramEnd"/>
       <w:r>
         <w:rPr>
           <w:rStyle w:val="DecValTok"/>
@@ -932,27 +906,7 @@
           <w:b w:val="0"/>
           <w:bCs w:val="0"/>
         </w:rPr>
-        <w:t>'</w:t>
-      </w:r>
-      <w:proofErr w:type="spellStart"/>
-      <w:r>
-        <w:rPr>
-          <w:rStyle w:val="StringTok"/>
-          <w:rFonts w:ascii="Courier New" w:hAnsi="Courier New" w:cs="Courier New"/>
-          <w:b w:val="0"/>
-          <w:bCs w:val="0"/>
-        </w:rPr>
-        <w:t>haha</w:t>
-      </w:r>
-      <w:proofErr w:type="spellEnd"/>
-      <w:r>
-        <w:rPr>
-          <w:rStyle w:val="StringTok"/>
-          <w:rFonts w:ascii="Courier New" w:hAnsi="Courier New" w:cs="Courier New"/>
-          <w:b w:val="0"/>
-          <w:bCs w:val="0"/>
-        </w:rPr>
-        <w:t>'</w:t>
+        <w:t>'haha'</w:t>
       </w:r>
       <w:r>
         <w:rPr>

</xml_diff>